<commit_message>
Write abstract, introduction, and methods sections
</commit_message>
<xml_diff>
--- a/report/ttf10_LabReport.docx
+++ b/report/ttf10_LabReport.docx
@@ -396,15 +396,106 @@
           <w:sz w:val="22"/>
         </w:rPr>
         <w:lastRenderedPageBreak/>
-        <w:t xml:space="preserve">Abstract— </w:t>
+        <w:t>Abstract—</w:t>
       </w:r>
       <w:r>
         <w:rPr>
           <w:rFonts w:cstheme="minorHAnsi"/>
           <w:b/>
-          <w:sz w:val="22"/>
-        </w:rPr>
-        <w:t>The abstract goes here.</w:t>
+          <w:i/>
+          <w:sz w:val="22"/>
+        </w:rPr>
+        <w:t>Recent studies show that during hand movement, the cortical hemisphere on the contralateral (opposing) side of the body is activated. The μ</w:t>
+      </w:r>
+      <w:r>
+        <w:rPr>
+          <w:rFonts w:cstheme="minorHAnsi"/>
+          <w:b/>
+          <w:i/>
+          <w:sz w:val="22"/>
+        </w:rPr>
+        <w:t xml:space="preserve"> </w:t>
+      </w:r>
+      <w:r>
+        <w:rPr>
+          <w:rFonts w:cstheme="minorHAnsi"/>
+          <w:b/>
+          <w:i/>
+          <w:sz w:val="22"/>
+        </w:rPr>
+        <w:t xml:space="preserve">rhythm (also called the μ wave), traditionally defined as an </w:t>
+      </w:r>
+      <w:r>
+        <w:rPr>
+          <w:rFonts w:cstheme="minorHAnsi"/>
+          <w:b/>
+          <w:i/>
+          <w:sz w:val="22"/>
+        </w:rPr>
+        <w:t>8-12 Hz band, is related to the motor information.</w:t>
+      </w:r>
+      <w:r>
+        <w:rPr>
+          <w:rFonts w:cstheme="minorHAnsi"/>
+          <w:b/>
+          <w:i/>
+          <w:sz w:val="22"/>
+        </w:rPr>
+        <w:t xml:space="preserve"> When brought into the context of driving safety, there are countless implications that can be inferred </w:t>
+      </w:r>
+      <w:r>
+        <w:rPr>
+          <w:rFonts w:cstheme="minorHAnsi"/>
+          <w:b/>
+          <w:i/>
+          <w:sz w:val="22"/>
+        </w:rPr>
+        <w:t>from observing and analyzing the direct effect on μ waves</w:t>
+      </w:r>
+      <w:r>
+        <w:rPr>
+          <w:rFonts w:cstheme="minorHAnsi"/>
+          <w:b/>
+          <w:i/>
+          <w:sz w:val="22"/>
+        </w:rPr>
+        <w:t>, as a result of v</w:t>
+      </w:r>
+      <w:r>
+        <w:rPr>
+          <w:rFonts w:cstheme="minorHAnsi"/>
+          <w:b/>
+          <w:i/>
+          <w:sz w:val="22"/>
+        </w:rPr>
+        <w:t xml:space="preserve">arious </w:t>
+      </w:r>
+      <w:r>
+        <w:rPr>
+          <w:rFonts w:cstheme="minorHAnsi"/>
+          <w:b/>
+          <w:i/>
+          <w:sz w:val="22"/>
+        </w:rPr>
+        <w:t xml:space="preserve">acute </w:t>
+      </w:r>
+      <w:r>
+        <w:rPr>
+          <w:rFonts w:cstheme="minorHAnsi"/>
+          <w:b/>
+          <w:i/>
+          <w:sz w:val="22"/>
+        </w:rPr>
+        <w:t>stressors</w:t>
+      </w:r>
+      <w:r>
+        <w:rPr>
+          <w:rFonts w:cstheme="minorHAnsi"/>
+          <w:b/>
+          <w:i/>
+          <w:sz w:val="22"/>
+        </w:rPr>
+        <w:t>, especially those arising in emergency situations.</w:t>
       </w:r>
     </w:p>
     <w:p>
@@ -452,22 +543,74 @@
     </w:p>
     <w:p>
       <w:pPr>
-        <w:pStyle w:val="ListParagraph"/>
         <w:spacing w:after="120" w:line="23" w:lineRule="atLeast"/>
-        <w:ind w:left="0" w:firstLine="360"/>
-        <w:contextualSpacing w:val="0"/>
+        <w:ind w:firstLine="360"/>
         <w:jc w:val="both"/>
-        <w:rPr>
-          <w:rFonts w:cstheme="minorHAnsi"/>
-          <w:sz w:val="22"/>
-        </w:rPr>
-      </w:pPr>
-      <w:r>
-        <w:rPr>
-          <w:rFonts w:cstheme="minorHAnsi"/>
-          <w:sz w:val="22"/>
-        </w:rPr>
-        <w:t>The intro goes here</w:t>
+      </w:pPr>
+      <w:r>
+        <w:rPr>
+          <w:rFonts w:cstheme="minorHAnsi"/>
+          <w:sz w:val="22"/>
+        </w:rPr>
+        <w:t>The purpose of this experiment is to study the brainwave frequencies during five different states of mind: a state of relaxation</w:t>
+      </w:r>
+      <w:r>
+        <w:rPr>
+          <w:rFonts w:cstheme="minorHAnsi"/>
+          <w:sz w:val="22"/>
+        </w:rPr>
+        <w:t xml:space="preserve">, </w:t>
+      </w:r>
+      <w:r>
+        <w:rPr>
+          <w:rFonts w:cstheme="minorHAnsi"/>
+          <w:sz w:val="22"/>
+        </w:rPr>
+        <w:t xml:space="preserve">moving the left hand, </w:t>
+      </w:r>
+      <w:r>
+        <w:rPr>
+          <w:rFonts w:cstheme="minorHAnsi"/>
+          <w:i/>
+          <w:sz w:val="22"/>
+        </w:rPr>
+        <w:t>imagining</w:t>
+      </w:r>
+      <w:r>
+        <w:rPr>
+          <w:rFonts w:cstheme="minorHAnsi"/>
+          <w:sz w:val="22"/>
+        </w:rPr>
+        <w:t xml:space="preserve"> moving the left hand, moving the right hand, and finally </w:t>
+      </w:r>
+      <w:r>
+        <w:rPr>
+          <w:rFonts w:cstheme="minorHAnsi"/>
+          <w:i/>
+          <w:sz w:val="22"/>
+        </w:rPr>
+        <w:t>imagining</w:t>
+      </w:r>
+      <w:r>
+        <w:rPr>
+          <w:rFonts w:cstheme="minorHAnsi"/>
+          <w:sz w:val="22"/>
+        </w:rPr>
+        <w:t xml:space="preserve"> moving the right hand.</w:t>
+      </w:r>
+      <w:r>
+        <w:rPr>
+          <w:rFonts w:cstheme="minorHAnsi"/>
+          <w:sz w:val="22"/>
+        </w:rPr>
+        <w:t xml:space="preserve"> </w:t>
+      </w:r>
+      <w:r>
+        <w:rPr>
+          <w:rFonts w:cstheme="minorHAnsi"/>
+          <w:sz w:val="22"/>
+        </w:rPr>
+        <w:t>Using all fourteen channels of EEG signals recorded during these tests, the data can be analyzed to explore the difference between the relaxation and moving states.</w:t>
       </w:r>
     </w:p>
     <w:p>
@@ -533,7 +676,180 @@
           <w:rFonts w:cstheme="minorHAnsi"/>
           <w:sz w:val="22"/>
         </w:rPr>
-        <w:t>The methods go here</w:t>
+        <w:t>Data acquisition in this experiment was performed via the</w:t>
+      </w:r>
+      <w:r>
+        <w:rPr>
+          <w:rFonts w:cstheme="minorHAnsi"/>
+          <w:sz w:val="22"/>
+        </w:rPr>
+        <w:t xml:space="preserve"> </w:t>
+      </w:r>
+      <w:proofErr w:type="spellStart"/>
+      <w:r>
+        <w:rPr>
+          <w:rFonts w:cstheme="minorHAnsi"/>
+          <w:sz w:val="22"/>
+        </w:rPr>
+        <w:t>Brainwear</w:t>
+      </w:r>
+      <w:proofErr w:type="spellEnd"/>
+      <w:r>
+        <w:rPr>
+          <w:rFonts w:cstheme="minorHAnsi"/>
+          <w:sz w:val="22"/>
+        </w:rPr>
+        <w:t>® wireless neuroheadset known as</w:t>
+      </w:r>
+      <w:r>
+        <w:rPr>
+          <w:rFonts w:cstheme="minorHAnsi"/>
+          <w:sz w:val="22"/>
+        </w:rPr>
+        <w:t xml:space="preserve"> </w:t>
+      </w:r>
+      <w:r>
+        <w:rPr>
+          <w:rFonts w:cstheme="minorHAnsi"/>
+          <w:sz w:val="22"/>
+        </w:rPr>
+        <w:t xml:space="preserve">the </w:t>
+      </w:r>
+      <w:r>
+        <w:rPr>
+          <w:rFonts w:cstheme="minorHAnsi"/>
+          <w:sz w:val="22"/>
+        </w:rPr>
+        <w:t xml:space="preserve">EMOTIV </w:t>
+      </w:r>
+      <w:proofErr w:type="spellStart"/>
+      <w:r>
+        <w:rPr>
+          <w:rFonts w:cstheme="minorHAnsi"/>
+          <w:sz w:val="22"/>
+        </w:rPr>
+        <w:t>Epoc</w:t>
+      </w:r>
+      <w:proofErr w:type="spellEnd"/>
+      <w:r>
+        <w:rPr>
+          <w:rFonts w:cstheme="minorHAnsi"/>
+          <w:sz w:val="22"/>
+        </w:rPr>
+        <w:t>+</w:t>
+      </w:r>
+      <w:r>
+        <w:rPr>
+          <w:rFonts w:cstheme="minorHAnsi"/>
+          <w:sz w:val="22"/>
+        </w:rPr>
+        <w:t xml:space="preserve">. </w:t>
+      </w:r>
+      <w:r>
+        <w:rPr>
+          <w:rFonts w:cstheme="minorHAnsi"/>
+          <w:sz w:val="22"/>
+        </w:rPr>
+        <w:t xml:space="preserve">To ensure a properly conductive interface between the subject’s scalp and the headset, the device’s electrode leads were soaked in a saline solution. </w:t>
+      </w:r>
+      <w:r>
+        <w:rPr>
+          <w:rFonts w:cstheme="minorHAnsi"/>
+          <w:sz w:val="22"/>
+        </w:rPr>
+        <w:t>With the subject in a seated, relaxed position, the data co</w:t>
+      </w:r>
+      <w:r>
+        <w:rPr>
+          <w:rFonts w:cstheme="minorHAnsi"/>
+          <w:sz w:val="22"/>
+        </w:rPr>
+        <w:t>llection protocol was initiated.</w:t>
+      </w:r>
+    </w:p>
+    <w:p>
+      <w:pPr>
+        <w:pStyle w:val="ListParagraph"/>
+        <w:spacing w:after="120" w:line="23" w:lineRule="atLeast"/>
+        <w:ind w:left="0" w:firstLine="360"/>
+        <w:contextualSpacing w:val="0"/>
+        <w:jc w:val="both"/>
+        <w:rPr>
+          <w:rFonts w:cstheme="minorHAnsi"/>
+          <w:sz w:val="22"/>
+        </w:rPr>
+      </w:pPr>
+      <w:r>
+        <w:rPr>
+          <w:rFonts w:cstheme="minorHAnsi"/>
+          <w:sz w:val="22"/>
+        </w:rPr>
+        <w:t>F</w:t>
+      </w:r>
+      <w:r>
+        <w:rPr>
+          <w:rFonts w:cstheme="minorHAnsi"/>
+          <w:sz w:val="22"/>
+        </w:rPr>
+        <w:t xml:space="preserve">or each aforementioned state of mind, </w:t>
+      </w:r>
+      <w:r>
+        <w:rPr>
+          <w:rFonts w:cstheme="minorHAnsi"/>
+          <w:sz w:val="22"/>
+        </w:rPr>
+        <w:t>EEG data was recorded i</w:t>
+      </w:r>
+      <w:bookmarkStart w:id="0" w:name="_GoBack"/>
+      <w:bookmarkEnd w:id="0"/>
+      <w:r>
+        <w:rPr>
+          <w:rFonts w:cstheme="minorHAnsi"/>
+          <w:sz w:val="22"/>
+        </w:rPr>
+        <w:t xml:space="preserve">n 10-second intervals. </w:t>
+      </w:r>
+      <w:r>
+        <w:rPr>
+          <w:rFonts w:cstheme="minorHAnsi"/>
+          <w:sz w:val="22"/>
+        </w:rPr>
+        <w:t>Once this baseline was established, the subject performed a sequence of imagined movements</w:t>
+      </w:r>
+      <w:r>
+        <w:rPr>
+          <w:rFonts w:cstheme="minorHAnsi"/>
+          <w:sz w:val="22"/>
+        </w:rPr>
+        <w:t xml:space="preserve"> (i.e. </w:t>
+      </w:r>
+      <w:r>
+        <w:rPr>
+          <w:rFonts w:cstheme="minorHAnsi"/>
+          <w:sz w:val="22"/>
+        </w:rPr>
+        <w:t xml:space="preserve">of the </w:t>
+      </w:r>
+      <w:r>
+        <w:rPr>
+          <w:rFonts w:cstheme="minorHAnsi"/>
+          <w:sz w:val="22"/>
+        </w:rPr>
+        <w:t>left and right hands)</w:t>
+      </w:r>
+      <w:r>
+        <w:rPr>
+          <w:rFonts w:cstheme="minorHAnsi"/>
+          <w:sz w:val="22"/>
+        </w:rPr>
+        <w:t xml:space="preserve"> ov</w:t>
+      </w:r>
+      <w:r>
+        <w:rPr>
+          <w:rFonts w:cstheme="minorHAnsi"/>
+          <w:sz w:val="22"/>
+        </w:rPr>
+        <w:t>er the course of one long trial, mimicking actions performed by a person while driving.</w:t>
       </w:r>
     </w:p>
     <w:p>
@@ -588,7 +904,6 @@
         <w:spacing w:after="120" w:line="23" w:lineRule="atLeast"/>
         <w:ind w:left="0" w:firstLine="360"/>
         <w:contextualSpacing w:val="0"/>
-        <w:jc w:val="both"/>
         <w:rPr>
           <w:rFonts w:cstheme="minorHAnsi"/>
           <w:sz w:val="22"/>
@@ -654,7 +969,6 @@
         <w:spacing w:after="120" w:line="23" w:lineRule="atLeast"/>
         <w:ind w:left="0" w:firstLine="360"/>
         <w:contextualSpacing w:val="0"/>
-        <w:jc w:val="both"/>
         <w:rPr>
           <w:rFonts w:cstheme="minorHAnsi"/>
           <w:sz w:val="22"/>
@@ -720,7 +1034,6 @@
         <w:spacing w:after="120" w:line="23" w:lineRule="atLeast"/>
         <w:ind w:left="0" w:firstLine="360"/>
         <w:contextualSpacing w:val="0"/>
-        <w:jc w:val="both"/>
         <w:rPr>
           <w:rFonts w:cstheme="minorHAnsi"/>
           <w:sz w:val="22"/>
@@ -1004,8 +1317,6 @@
           <w:rFonts w:cstheme="minorHAnsi"/>
         </w:rPr>
       </w:pPr>
-      <w:bookmarkStart w:id="0" w:name="_GoBack"/>
-      <w:bookmarkEnd w:id="0"/>
     </w:p>
     <w:sectPr>
       <w:headerReference w:type="default" r:id="rId9"/>
@@ -1131,7 +1442,7 @@
             <w:bCs/>
             <w:noProof/>
           </w:rPr>
-          <w:t>1</w:t>
+          <w:t>2</w:t>
         </w:r>
         <w:r>
           <w:rPr>
@@ -1945,7 +2256,6 @@
   <w:style w:type="character" w:default="1" w:styleId="DefaultParagraphFont">
     <w:name w:val="Default Paragraph Font"/>
     <w:uiPriority w:val="1"/>
-    <w:semiHidden/>
     <w:unhideWhenUsed/>
   </w:style>
   <w:style w:type="table" w:default="1" w:styleId="TableNormal">
@@ -2637,7 +2947,7 @@
 </file>
 
 <file path=customXml/itemProps2.xml><?xml version="1.0" encoding="utf-8"?>
-<ds:datastoreItem xmlns:ds="http://schemas.openxmlformats.org/officeDocument/2006/customXml" ds:itemID="{B2041259-3BE9-49BB-B69C-9FCF023C7888}">
+<ds:datastoreItem xmlns:ds="http://schemas.openxmlformats.org/officeDocument/2006/customXml" ds:itemID="{B6863D49-88CF-4136-866B-FAEE2AE01C35}">
   <ds:schemaRefs>
     <ds:schemaRef ds:uri="http://schemas.openxmlformats.org/officeDocument/2006/bibliography"/>
   </ds:schemaRefs>

</xml_diff>

<commit_message>
Begin writing results section
</commit_message>
<xml_diff>
--- a/report/ttf10_LabReport.docx
+++ b/report/ttf10_LabReport.docx
@@ -683,31 +683,15 @@
           <w:rFonts w:cstheme="minorHAnsi"/>
           <w:sz w:val="22"/>
         </w:rPr>
+        <w:t xml:space="preserve"> Brainwear® wireless neuroheadset known as</w:t>
+      </w:r>
+      <w:r>
+        <w:rPr>
+          <w:rFonts w:cstheme="minorHAnsi"/>
+          <w:sz w:val="22"/>
+        </w:rPr>
         <w:t xml:space="preserve"> </w:t>
       </w:r>
-      <w:proofErr w:type="spellStart"/>
-      <w:r>
-        <w:rPr>
-          <w:rFonts w:cstheme="minorHAnsi"/>
-          <w:sz w:val="22"/>
-        </w:rPr>
-        <w:t>Brainwear</w:t>
-      </w:r>
-      <w:proofErr w:type="spellEnd"/>
-      <w:r>
-        <w:rPr>
-          <w:rFonts w:cstheme="minorHAnsi"/>
-          <w:sz w:val="22"/>
-        </w:rPr>
-        <w:t>® wireless neuroheadset known as</w:t>
-      </w:r>
-      <w:r>
-        <w:rPr>
-          <w:rFonts w:cstheme="minorHAnsi"/>
-          <w:sz w:val="22"/>
-        </w:rPr>
-        <w:t xml:space="preserve"> </w:t>
-      </w:r>
       <w:r>
         <w:rPr>
           <w:rFonts w:cstheme="minorHAnsi"/>
@@ -720,23 +704,7 @@
           <w:rFonts w:cstheme="minorHAnsi"/>
           <w:sz w:val="22"/>
         </w:rPr>
-        <w:t xml:space="preserve">EMOTIV </w:t>
-      </w:r>
-      <w:proofErr w:type="spellStart"/>
-      <w:r>
-        <w:rPr>
-          <w:rFonts w:cstheme="minorHAnsi"/>
-          <w:sz w:val="22"/>
-        </w:rPr>
-        <w:t>Epoc</w:t>
-      </w:r>
-      <w:proofErr w:type="spellEnd"/>
-      <w:r>
-        <w:rPr>
-          <w:rFonts w:cstheme="minorHAnsi"/>
-          <w:sz w:val="22"/>
-        </w:rPr>
-        <w:t>+</w:t>
+        <w:t>EMOTIV Epoc+</w:t>
       </w:r>
       <w:r>
         <w:rPr>
@@ -798,16 +766,7 @@
           <w:rFonts w:cstheme="minorHAnsi"/>
           <w:sz w:val="22"/>
         </w:rPr>
-        <w:t>EEG data was recorded i</w:t>
-      </w:r>
-      <w:bookmarkStart w:id="0" w:name="_GoBack"/>
-      <w:bookmarkEnd w:id="0"/>
-      <w:r>
-        <w:rPr>
-          <w:rFonts w:cstheme="minorHAnsi"/>
-          <w:sz w:val="22"/>
-        </w:rPr>
-        <w:t xml:space="preserve">n 10-second intervals. </w:t>
+        <w:t xml:space="preserve">EEG data was recorded in 10-second intervals. </w:t>
       </w:r>
       <w:r>
         <w:rPr>
@@ -914,8 +873,78 @@
           <w:rFonts w:cstheme="minorHAnsi"/>
           <w:sz w:val="22"/>
         </w:rPr>
-        <w:t>The results go here</w:t>
-      </w:r>
+        <w:t xml:space="preserve">The results of this experiment can be visualized thanks to the MATLAB add-on </w:t>
+      </w:r>
+      <w:r>
+        <w:rPr>
+          <w:rFonts w:cstheme="minorHAnsi"/>
+          <w:sz w:val="22"/>
+        </w:rPr>
+        <w:t xml:space="preserve">called </w:t>
+      </w:r>
+      <w:r>
+        <w:rPr>
+          <w:rFonts w:cstheme="minorHAnsi"/>
+          <w:sz w:val="22"/>
+        </w:rPr>
+        <w:t>EEGLAB</w:t>
+      </w:r>
+      <w:r>
+        <w:rPr>
+          <w:rFonts w:cstheme="minorHAnsi"/>
+          <w:sz w:val="22"/>
+        </w:rPr>
+        <w:t>,</w:t>
+      </w:r>
+      <w:r>
+        <w:rPr>
+          <w:rFonts w:cstheme="minorHAnsi"/>
+          <w:sz w:val="22"/>
+        </w:rPr>
+        <w:t xml:space="preserve"> </w:t>
+      </w:r>
+      <w:r>
+        <w:rPr>
+          <w:rFonts w:cstheme="minorHAnsi"/>
+          <w:sz w:val="22"/>
+        </w:rPr>
+        <w:t xml:space="preserve">a widely used </w:t>
+      </w:r>
+      <w:r>
+        <w:rPr>
+          <w:rFonts w:cstheme="minorHAnsi"/>
+          <w:sz w:val="22"/>
+        </w:rPr>
+        <w:t>toolbox for proce</w:t>
+      </w:r>
+      <w:r>
+        <w:rPr>
+          <w:rFonts w:cstheme="minorHAnsi"/>
+          <w:sz w:val="22"/>
+        </w:rPr>
+        <w:t>ssing electrophysiological data</w:t>
+      </w:r>
+      <w:bookmarkStart w:id="0" w:name="_GoBack"/>
+      <w:bookmarkEnd w:id="0"/>
+      <w:r>
+        <w:rPr>
+          <w:rFonts w:cstheme="minorHAnsi"/>
+          <w:sz w:val="22"/>
+        </w:rPr>
+        <w:t>.</w:t>
+      </w:r>
+    </w:p>
+    <w:p>
+      <w:pPr>
+        <w:pStyle w:val="ListParagraph"/>
+        <w:spacing w:after="120" w:line="23" w:lineRule="atLeast"/>
+        <w:ind w:left="0"/>
+        <w:contextualSpacing w:val="0"/>
+        <w:rPr>
+          <w:rFonts w:cstheme="minorHAnsi"/>
+          <w:sz w:val="22"/>
+        </w:rPr>
+      </w:pPr>
     </w:p>
     <w:p>
       <w:pPr>
@@ -1442,7 +1471,7 @@
             <w:bCs/>
             <w:noProof/>
           </w:rPr>
-          <w:t>2</w:t>
+          <w:t>1</w:t>
         </w:r>
         <w:r>
           <w:rPr>
@@ -2947,7 +2976,7 @@
 </file>
 
 <file path=customXml/itemProps2.xml><?xml version="1.0" encoding="utf-8"?>
-<ds:datastoreItem xmlns:ds="http://schemas.openxmlformats.org/officeDocument/2006/customXml" ds:itemID="{B6863D49-88CF-4136-866B-FAEE2AE01C35}">
+<ds:datastoreItem xmlns:ds="http://schemas.openxmlformats.org/officeDocument/2006/customXml" ds:itemID="{1C42A59C-8F82-4CF9-B339-D7F2F68F9C8D}">
   <ds:schemaRefs>
     <ds:schemaRef ds:uri="http://schemas.openxmlformats.org/officeDocument/2006/bibliography"/>
   </ds:schemaRefs>

</xml_diff>

<commit_message>
Create template for inserting figures in results section
</commit_message>
<xml_diff>
--- a/report/ttf10_LabReport.docx
+++ b/report/ttf10_LabReport.docx
@@ -924,14 +924,92 @@
         </w:rPr>
         <w:t>ssing electrophysiological data</w:t>
       </w:r>
+      <w:r>
+        <w:rPr>
+          <w:rFonts w:cstheme="minorHAnsi"/>
+          <w:sz w:val="22"/>
+        </w:rPr>
+        <w:t>.</w:t>
+      </w:r>
+    </w:p>
+    <w:p>
+      <w:pPr>
+        <w:pStyle w:val="ListParagraph"/>
+        <w:spacing w:after="120" w:line="23" w:lineRule="atLeast"/>
+        <w:ind w:left="0" w:firstLine="360"/>
+        <w:contextualSpacing w:val="0"/>
+        <w:rPr>
+          <w:rFonts w:cstheme="minorHAnsi"/>
+          <w:sz w:val="22"/>
+        </w:rPr>
+      </w:pPr>
+      <w:r>
+        <w:rPr>
+          <w:rFonts w:cstheme="minorHAnsi"/>
+          <w:sz w:val="22"/>
+        </w:rPr>
+        <w:t>Rest</w:t>
+      </w:r>
+      <w:r>
+        <w:rPr>
+          <w:rFonts w:cstheme="minorHAnsi"/>
+          <w:sz w:val="22"/>
+        </w:rPr>
+        <w:t xml:space="preserve"> time</w:t>
+      </w:r>
+    </w:p>
+    <w:p>
+      <w:pPr>
+        <w:pStyle w:val="ListParagraph"/>
+        <w:spacing w:after="120" w:line="23" w:lineRule="atLeast"/>
+        <w:ind w:left="0"/>
+        <w:contextualSpacing w:val="0"/>
+        <w:jc w:val="center"/>
+        <w:rPr>
+          <w:rFonts w:cstheme="minorHAnsi"/>
+          <w:sz w:val="20"/>
+        </w:rPr>
+      </w:pPr>
+    </w:p>
+    <w:p>
+      <w:pPr>
+        <w:pStyle w:val="ListParagraph"/>
+        <w:spacing w:after="120" w:line="23" w:lineRule="atLeast"/>
+        <w:ind w:right="720"/>
+        <w:contextualSpacing w:val="0"/>
+        <w:jc w:val="both"/>
+        <w:rPr>
+          <w:rFonts w:cstheme="minorHAnsi"/>
+          <w:sz w:val="20"/>
+        </w:rPr>
+      </w:pPr>
       <w:bookmarkStart w:id="0" w:name="_GoBack"/>
       <w:bookmarkEnd w:id="0"/>
-      <w:r>
-        <w:rPr>
-          <w:rFonts w:cstheme="minorHAnsi"/>
-          <w:sz w:val="22"/>
-        </w:rPr>
-        <w:t>.</w:t>
+    </w:p>
+    <w:p>
+      <w:pPr>
+        <w:pStyle w:val="ListParagraph"/>
+        <w:spacing w:after="120" w:line="23" w:lineRule="atLeast"/>
+        <w:ind w:left="0" w:firstLine="360"/>
+        <w:contextualSpacing w:val="0"/>
+        <w:rPr>
+          <w:rFonts w:cstheme="minorHAnsi"/>
+          <w:sz w:val="22"/>
+        </w:rPr>
+      </w:pPr>
+      <w:r>
+        <w:rPr>
+          <w:rFonts w:cstheme="minorHAnsi"/>
+          <w:sz w:val="22"/>
+        </w:rPr>
+        <w:t>Rest</w:t>
+      </w:r>
+      <w:r>
+        <w:rPr>
+          <w:rFonts w:cstheme="minorHAnsi"/>
+          <w:sz w:val="22"/>
+        </w:rPr>
+        <w:t xml:space="preserve"> frequency</w:t>
       </w:r>
     </w:p>
     <w:p>
@@ -940,9 +1018,439 @@
         <w:spacing w:after="120" w:line="23" w:lineRule="atLeast"/>
         <w:ind w:left="0"/>
         <w:contextualSpacing w:val="0"/>
-        <w:rPr>
-          <w:rFonts w:cstheme="minorHAnsi"/>
-          <w:sz w:val="22"/>
+        <w:jc w:val="center"/>
+        <w:rPr>
+          <w:rFonts w:cstheme="minorHAnsi"/>
+          <w:sz w:val="20"/>
+        </w:rPr>
+      </w:pPr>
+    </w:p>
+    <w:p>
+      <w:pPr>
+        <w:pStyle w:val="ListParagraph"/>
+        <w:spacing w:after="120" w:line="23" w:lineRule="atLeast"/>
+        <w:ind w:right="720"/>
+        <w:contextualSpacing w:val="0"/>
+        <w:jc w:val="both"/>
+        <w:rPr>
+          <w:rFonts w:cstheme="minorHAnsi"/>
+          <w:sz w:val="20"/>
+        </w:rPr>
+      </w:pPr>
+    </w:p>
+    <w:p>
+      <w:pPr>
+        <w:pStyle w:val="ListParagraph"/>
+        <w:spacing w:after="120" w:line="23" w:lineRule="atLeast"/>
+        <w:ind w:left="0" w:firstLine="360"/>
+        <w:contextualSpacing w:val="0"/>
+        <w:rPr>
+          <w:rFonts w:cstheme="minorHAnsi"/>
+          <w:sz w:val="22"/>
+        </w:rPr>
+      </w:pPr>
+      <w:r>
+        <w:rPr>
+          <w:rFonts w:cstheme="minorHAnsi"/>
+          <w:sz w:val="22"/>
+        </w:rPr>
+        <w:t>Left move</w:t>
+      </w:r>
+      <w:r>
+        <w:rPr>
+          <w:rFonts w:cstheme="minorHAnsi"/>
+          <w:sz w:val="22"/>
+        </w:rPr>
+        <w:t xml:space="preserve"> time</w:t>
+      </w:r>
+    </w:p>
+    <w:p>
+      <w:pPr>
+        <w:pStyle w:val="ListParagraph"/>
+        <w:spacing w:after="120" w:line="23" w:lineRule="atLeast"/>
+        <w:ind w:left="0"/>
+        <w:contextualSpacing w:val="0"/>
+        <w:jc w:val="center"/>
+        <w:rPr>
+          <w:rFonts w:cstheme="minorHAnsi"/>
+          <w:sz w:val="20"/>
+        </w:rPr>
+      </w:pPr>
+    </w:p>
+    <w:p>
+      <w:pPr>
+        <w:pStyle w:val="ListParagraph"/>
+        <w:spacing w:after="120" w:line="23" w:lineRule="atLeast"/>
+        <w:ind w:right="720"/>
+        <w:contextualSpacing w:val="0"/>
+        <w:jc w:val="both"/>
+        <w:rPr>
+          <w:rFonts w:cstheme="minorHAnsi"/>
+          <w:sz w:val="20"/>
+        </w:rPr>
+      </w:pPr>
+    </w:p>
+    <w:p>
+      <w:pPr>
+        <w:pStyle w:val="ListParagraph"/>
+        <w:spacing w:after="120" w:line="23" w:lineRule="atLeast"/>
+        <w:ind w:left="0" w:firstLine="360"/>
+        <w:contextualSpacing w:val="0"/>
+        <w:rPr>
+          <w:rFonts w:cstheme="minorHAnsi"/>
+          <w:sz w:val="22"/>
+        </w:rPr>
+      </w:pPr>
+      <w:r>
+        <w:rPr>
+          <w:rFonts w:cstheme="minorHAnsi"/>
+          <w:sz w:val="22"/>
+        </w:rPr>
+        <w:t>Left move</w:t>
+      </w:r>
+      <w:r>
+        <w:rPr>
+          <w:rFonts w:cstheme="minorHAnsi"/>
+          <w:sz w:val="22"/>
+        </w:rPr>
+        <w:t xml:space="preserve"> frequency</w:t>
+      </w:r>
+    </w:p>
+    <w:p>
+      <w:pPr>
+        <w:pStyle w:val="ListParagraph"/>
+        <w:spacing w:after="120" w:line="23" w:lineRule="atLeast"/>
+        <w:ind w:left="0"/>
+        <w:contextualSpacing w:val="0"/>
+        <w:jc w:val="center"/>
+        <w:rPr>
+          <w:rFonts w:cstheme="minorHAnsi"/>
+          <w:sz w:val="20"/>
+        </w:rPr>
+      </w:pPr>
+    </w:p>
+    <w:p>
+      <w:pPr>
+        <w:pStyle w:val="ListParagraph"/>
+        <w:spacing w:after="120" w:line="23" w:lineRule="atLeast"/>
+        <w:ind w:right="720"/>
+        <w:contextualSpacing w:val="0"/>
+        <w:jc w:val="both"/>
+        <w:rPr>
+          <w:rFonts w:cstheme="minorHAnsi"/>
+          <w:sz w:val="20"/>
+        </w:rPr>
+      </w:pPr>
+    </w:p>
+    <w:p>
+      <w:pPr>
+        <w:pStyle w:val="ListParagraph"/>
+        <w:spacing w:after="120" w:line="23" w:lineRule="atLeast"/>
+        <w:ind w:left="0" w:firstLine="360"/>
+        <w:contextualSpacing w:val="0"/>
+        <w:rPr>
+          <w:rFonts w:cstheme="minorHAnsi"/>
+          <w:sz w:val="22"/>
+        </w:rPr>
+      </w:pPr>
+      <w:r>
+        <w:rPr>
+          <w:rFonts w:cstheme="minorHAnsi"/>
+          <w:sz w:val="22"/>
+        </w:rPr>
+        <w:t>Left imagine</w:t>
+      </w:r>
+      <w:r>
+        <w:rPr>
+          <w:rFonts w:cstheme="minorHAnsi"/>
+          <w:sz w:val="22"/>
+        </w:rPr>
+        <w:t xml:space="preserve"> time</w:t>
+      </w:r>
+    </w:p>
+    <w:p>
+      <w:pPr>
+        <w:pStyle w:val="ListParagraph"/>
+        <w:spacing w:after="120" w:line="23" w:lineRule="atLeast"/>
+        <w:ind w:left="0"/>
+        <w:contextualSpacing w:val="0"/>
+        <w:jc w:val="center"/>
+        <w:rPr>
+          <w:rFonts w:cstheme="minorHAnsi"/>
+          <w:sz w:val="20"/>
+        </w:rPr>
+      </w:pPr>
+    </w:p>
+    <w:p>
+      <w:pPr>
+        <w:pStyle w:val="ListParagraph"/>
+        <w:spacing w:after="120" w:line="23" w:lineRule="atLeast"/>
+        <w:ind w:right="720"/>
+        <w:contextualSpacing w:val="0"/>
+        <w:jc w:val="both"/>
+        <w:rPr>
+          <w:rFonts w:cstheme="minorHAnsi"/>
+          <w:sz w:val="20"/>
+        </w:rPr>
+      </w:pPr>
+    </w:p>
+    <w:p>
+      <w:pPr>
+        <w:pStyle w:val="ListParagraph"/>
+        <w:spacing w:after="120" w:line="23" w:lineRule="atLeast"/>
+        <w:ind w:left="0" w:firstLine="360"/>
+        <w:contextualSpacing w:val="0"/>
+        <w:rPr>
+          <w:rFonts w:cstheme="minorHAnsi"/>
+          <w:sz w:val="22"/>
+        </w:rPr>
+      </w:pPr>
+      <w:r>
+        <w:rPr>
+          <w:rFonts w:cstheme="minorHAnsi"/>
+          <w:sz w:val="22"/>
+        </w:rPr>
+        <w:t>Left imagine</w:t>
+      </w:r>
+      <w:r>
+        <w:rPr>
+          <w:rFonts w:cstheme="minorHAnsi"/>
+          <w:sz w:val="22"/>
+        </w:rPr>
+        <w:t xml:space="preserve"> frequency</w:t>
+      </w:r>
+    </w:p>
+    <w:p>
+      <w:pPr>
+        <w:pStyle w:val="ListParagraph"/>
+        <w:spacing w:after="120" w:line="23" w:lineRule="atLeast"/>
+        <w:ind w:left="0"/>
+        <w:contextualSpacing w:val="0"/>
+        <w:jc w:val="center"/>
+        <w:rPr>
+          <w:rFonts w:cstheme="minorHAnsi"/>
+          <w:sz w:val="20"/>
+        </w:rPr>
+      </w:pPr>
+    </w:p>
+    <w:p>
+      <w:pPr>
+        <w:pStyle w:val="ListParagraph"/>
+        <w:spacing w:after="120" w:line="23" w:lineRule="atLeast"/>
+        <w:ind w:right="720"/>
+        <w:contextualSpacing w:val="0"/>
+        <w:jc w:val="both"/>
+        <w:rPr>
+          <w:rFonts w:cstheme="minorHAnsi"/>
+          <w:sz w:val="20"/>
+        </w:rPr>
+      </w:pPr>
+    </w:p>
+    <w:p>
+      <w:pPr>
+        <w:pStyle w:val="ListParagraph"/>
+        <w:spacing w:after="120" w:line="23" w:lineRule="atLeast"/>
+        <w:ind w:left="0" w:firstLine="360"/>
+        <w:contextualSpacing w:val="0"/>
+        <w:rPr>
+          <w:rFonts w:cstheme="minorHAnsi"/>
+          <w:sz w:val="22"/>
+        </w:rPr>
+      </w:pPr>
+      <w:r>
+        <w:rPr>
+          <w:rFonts w:cstheme="minorHAnsi"/>
+          <w:sz w:val="22"/>
+        </w:rPr>
+        <w:t>Right move</w:t>
+      </w:r>
+      <w:r>
+        <w:rPr>
+          <w:rFonts w:cstheme="minorHAnsi"/>
+          <w:sz w:val="22"/>
+        </w:rPr>
+        <w:t xml:space="preserve"> time</w:t>
+      </w:r>
+    </w:p>
+    <w:p>
+      <w:pPr>
+        <w:pStyle w:val="ListParagraph"/>
+        <w:spacing w:after="120" w:line="23" w:lineRule="atLeast"/>
+        <w:ind w:left="0"/>
+        <w:contextualSpacing w:val="0"/>
+        <w:jc w:val="center"/>
+        <w:rPr>
+          <w:rFonts w:cstheme="minorHAnsi"/>
+          <w:sz w:val="20"/>
+        </w:rPr>
+      </w:pPr>
+    </w:p>
+    <w:p>
+      <w:pPr>
+        <w:pStyle w:val="ListParagraph"/>
+        <w:spacing w:after="120" w:line="23" w:lineRule="atLeast"/>
+        <w:ind w:right="720"/>
+        <w:contextualSpacing w:val="0"/>
+        <w:jc w:val="both"/>
+        <w:rPr>
+          <w:rFonts w:cstheme="minorHAnsi"/>
+          <w:sz w:val="20"/>
+        </w:rPr>
+      </w:pPr>
+    </w:p>
+    <w:p>
+      <w:pPr>
+        <w:pStyle w:val="ListParagraph"/>
+        <w:spacing w:after="120" w:line="23" w:lineRule="atLeast"/>
+        <w:ind w:left="0" w:firstLine="360"/>
+        <w:contextualSpacing w:val="0"/>
+        <w:rPr>
+          <w:rFonts w:cstheme="minorHAnsi"/>
+          <w:sz w:val="22"/>
+        </w:rPr>
+      </w:pPr>
+      <w:r>
+        <w:rPr>
+          <w:rFonts w:cstheme="minorHAnsi"/>
+          <w:sz w:val="22"/>
+        </w:rPr>
+        <w:t>Right move</w:t>
+      </w:r>
+      <w:r>
+        <w:rPr>
+          <w:rFonts w:cstheme="minorHAnsi"/>
+          <w:sz w:val="22"/>
+        </w:rPr>
+        <w:t xml:space="preserve"> frequency</w:t>
+      </w:r>
+    </w:p>
+    <w:p>
+      <w:pPr>
+        <w:pStyle w:val="ListParagraph"/>
+        <w:spacing w:after="120" w:line="23" w:lineRule="atLeast"/>
+        <w:ind w:left="0"/>
+        <w:contextualSpacing w:val="0"/>
+        <w:jc w:val="center"/>
+        <w:rPr>
+          <w:rFonts w:cstheme="minorHAnsi"/>
+          <w:sz w:val="20"/>
+        </w:rPr>
+      </w:pPr>
+    </w:p>
+    <w:p>
+      <w:pPr>
+        <w:pStyle w:val="ListParagraph"/>
+        <w:spacing w:after="120" w:line="23" w:lineRule="atLeast"/>
+        <w:ind w:right="720"/>
+        <w:contextualSpacing w:val="0"/>
+        <w:jc w:val="both"/>
+        <w:rPr>
+          <w:rFonts w:cstheme="minorHAnsi"/>
+          <w:sz w:val="20"/>
+        </w:rPr>
+      </w:pPr>
+    </w:p>
+    <w:p>
+      <w:pPr>
+        <w:pStyle w:val="ListParagraph"/>
+        <w:spacing w:after="120" w:line="23" w:lineRule="atLeast"/>
+        <w:ind w:left="0" w:firstLine="360"/>
+        <w:contextualSpacing w:val="0"/>
+        <w:rPr>
+          <w:rFonts w:cstheme="minorHAnsi"/>
+          <w:sz w:val="22"/>
+        </w:rPr>
+      </w:pPr>
+      <w:r>
+        <w:rPr>
+          <w:rFonts w:cstheme="minorHAnsi"/>
+          <w:sz w:val="22"/>
+        </w:rPr>
+        <w:t>Right imagine</w:t>
+      </w:r>
+      <w:r>
+        <w:rPr>
+          <w:rFonts w:cstheme="minorHAnsi"/>
+          <w:sz w:val="22"/>
+        </w:rPr>
+        <w:t xml:space="preserve"> time</w:t>
+      </w:r>
+    </w:p>
+    <w:p>
+      <w:pPr>
+        <w:pStyle w:val="ListParagraph"/>
+        <w:spacing w:after="120" w:line="23" w:lineRule="atLeast"/>
+        <w:ind w:left="0"/>
+        <w:contextualSpacing w:val="0"/>
+        <w:jc w:val="center"/>
+        <w:rPr>
+          <w:rFonts w:cstheme="minorHAnsi"/>
+          <w:sz w:val="20"/>
+        </w:rPr>
+      </w:pPr>
+    </w:p>
+    <w:p>
+      <w:pPr>
+        <w:pStyle w:val="ListParagraph"/>
+        <w:spacing w:after="120" w:line="23" w:lineRule="atLeast"/>
+        <w:ind w:right="720"/>
+        <w:contextualSpacing w:val="0"/>
+        <w:jc w:val="both"/>
+        <w:rPr>
+          <w:rFonts w:cstheme="minorHAnsi"/>
+          <w:sz w:val="20"/>
+        </w:rPr>
+      </w:pPr>
+    </w:p>
+    <w:p>
+      <w:pPr>
+        <w:pStyle w:val="ListParagraph"/>
+        <w:spacing w:after="120" w:line="23" w:lineRule="atLeast"/>
+        <w:ind w:left="0" w:firstLine="360"/>
+        <w:contextualSpacing w:val="0"/>
+        <w:rPr>
+          <w:rFonts w:cstheme="minorHAnsi"/>
+          <w:sz w:val="22"/>
+        </w:rPr>
+      </w:pPr>
+      <w:r>
+        <w:rPr>
+          <w:rFonts w:cstheme="minorHAnsi"/>
+          <w:sz w:val="22"/>
+        </w:rPr>
+        <w:t>Right imagine</w:t>
+      </w:r>
+      <w:r>
+        <w:rPr>
+          <w:rFonts w:cstheme="minorHAnsi"/>
+          <w:sz w:val="22"/>
+        </w:rPr>
+        <w:t xml:space="preserve"> frequency</w:t>
+      </w:r>
+    </w:p>
+    <w:p>
+      <w:pPr>
+        <w:pStyle w:val="ListParagraph"/>
+        <w:spacing w:after="120" w:line="23" w:lineRule="atLeast"/>
+        <w:ind w:left="0"/>
+        <w:contextualSpacing w:val="0"/>
+        <w:jc w:val="center"/>
+        <w:rPr>
+          <w:rFonts w:cstheme="minorHAnsi"/>
+          <w:sz w:val="20"/>
+        </w:rPr>
+      </w:pPr>
+    </w:p>
+    <w:p>
+      <w:pPr>
+        <w:pStyle w:val="ListParagraph"/>
+        <w:spacing w:after="120" w:line="23" w:lineRule="atLeast"/>
+        <w:ind w:right="720"/>
+        <w:contextualSpacing w:val="0"/>
+        <w:jc w:val="both"/>
+        <w:rPr>
+          <w:rFonts w:cstheme="minorHAnsi"/>
+          <w:sz w:val="20"/>
         </w:rPr>
       </w:pPr>
     </w:p>
@@ -1471,7 +1979,7 @@
             <w:bCs/>
             <w:noProof/>
           </w:rPr>
-          <w:t>1</w:t>
+          <w:t>2</w:t>
         </w:r>
         <w:r>
           <w:rPr>
@@ -2976,7 +3484,7 @@
 </file>
 
 <file path=customXml/itemProps2.xml><?xml version="1.0" encoding="utf-8"?>
-<ds:datastoreItem xmlns:ds="http://schemas.openxmlformats.org/officeDocument/2006/customXml" ds:itemID="{1C42A59C-8F82-4CF9-B339-D7F2F68F9C8D}">
+<ds:datastoreItem xmlns:ds="http://schemas.openxmlformats.org/officeDocument/2006/customXml" ds:itemID="{17CD5E95-B17E-49E7-9DDC-04A5AA868147}">
   <ds:schemaRefs>
     <ds:schemaRef ds:uri="http://schemas.openxmlformats.org/officeDocument/2006/bibliography"/>
   </ds:schemaRefs>

</xml_diff>

<commit_message>
Insert and link .jpg figures showing channel data
</commit_message>
<xml_diff>
--- a/report/ttf10_LabReport.docx
+++ b/report/ttf10_LabReport.docx
@@ -970,6 +970,55 @@
           <w:sz w:val="20"/>
         </w:rPr>
       </w:pPr>
+      <w:r>
+        <w:rPr>
+          <w:rFonts w:cstheme="minorHAnsi"/>
+          <w:noProof/>
+          <w:sz w:val="20"/>
+        </w:rPr>
+        <w:lastRenderedPageBreak/>
+        <w:drawing>
+          <wp:inline distT="0" distB="0" distL="0" distR="0">
+            <wp:extent cx="5943600" cy="3714750"/>
+            <wp:effectExtent l="0" t="0" r="0" b="0"/>
+            <wp:docPr id="5" name="rest.jpg"/>
+            <wp:cNvGraphicFramePr>
+              <a:graphicFrameLocks xmlns:a="http://schemas.openxmlformats.org/drawingml/2006/main" noChangeAspect="1"/>
+            </wp:cNvGraphicFramePr>
+            <a:graphic xmlns:a="http://schemas.openxmlformats.org/drawingml/2006/main">
+              <a:graphicData uri="http://schemas.openxmlformats.org/drawingml/2006/picture">
+                <pic:pic xmlns:pic="http://schemas.openxmlformats.org/drawingml/2006/picture">
+                  <pic:nvPicPr>
+                    <pic:cNvPr id="5" name="rest.jpg"/>
+                    <pic:cNvPicPr/>
+                  </pic:nvPicPr>
+                  <pic:blipFill>
+                    <a:blip r:embed="rId9" r:link="rId10">
+                      <a:extLst>
+                        <a:ext uri="{28A0092B-C50C-407E-A947-70E740481C1C}">
+                          <a14:useLocalDpi xmlns:a14="http://schemas.microsoft.com/office/drawing/2010/main" val="0"/>
+                        </a:ext>
+                      </a:extLst>
+                    </a:blip>
+                    <a:stretch>
+                      <a:fillRect/>
+                    </a:stretch>
+                  </pic:blipFill>
+                  <pic:spPr>
+                    <a:xfrm>
+                      <a:off x="0" y="0"/>
+                      <a:ext cx="5943600" cy="3714750"/>
+                    </a:xfrm>
+                    <a:prstGeom prst="rect">
+                      <a:avLst/>
+                    </a:prstGeom>
+                  </pic:spPr>
+                </pic:pic>
+              </a:graphicData>
+            </a:graphic>
+          </wp:inline>
+        </w:drawing>
+      </w:r>
     </w:p>
     <w:p>
       <w:pPr>
@@ -983,411 +1032,607 @@
           <w:sz w:val="20"/>
         </w:rPr>
       </w:pPr>
+    </w:p>
+    <w:p>
+      <w:pPr>
+        <w:pStyle w:val="ListParagraph"/>
+        <w:spacing w:after="120" w:line="23" w:lineRule="atLeast"/>
+        <w:ind w:left="0" w:firstLine="360"/>
+        <w:contextualSpacing w:val="0"/>
+        <w:rPr>
+          <w:rFonts w:cstheme="minorHAnsi"/>
+          <w:sz w:val="22"/>
+        </w:rPr>
+      </w:pPr>
+      <w:r>
+        <w:rPr>
+          <w:rFonts w:cstheme="minorHAnsi"/>
+          <w:sz w:val="22"/>
+        </w:rPr>
+        <w:t>Rest</w:t>
+      </w:r>
+      <w:r>
+        <w:rPr>
+          <w:rFonts w:cstheme="minorHAnsi"/>
+          <w:sz w:val="22"/>
+        </w:rPr>
+        <w:t xml:space="preserve"> frequency</w:t>
+      </w:r>
+    </w:p>
+    <w:p>
+      <w:pPr>
+        <w:pStyle w:val="ListParagraph"/>
+        <w:spacing w:after="120" w:line="23" w:lineRule="atLeast"/>
+        <w:ind w:left="0"/>
+        <w:contextualSpacing w:val="0"/>
+        <w:jc w:val="center"/>
+        <w:rPr>
+          <w:rFonts w:cstheme="minorHAnsi"/>
+          <w:sz w:val="20"/>
+        </w:rPr>
+      </w:pPr>
+    </w:p>
+    <w:p>
+      <w:pPr>
+        <w:pStyle w:val="ListParagraph"/>
+        <w:spacing w:after="120" w:line="23" w:lineRule="atLeast"/>
+        <w:ind w:right="720"/>
+        <w:contextualSpacing w:val="0"/>
+        <w:jc w:val="both"/>
+        <w:rPr>
+          <w:rFonts w:cstheme="minorHAnsi"/>
+          <w:sz w:val="20"/>
+        </w:rPr>
+      </w:pPr>
+    </w:p>
+    <w:p>
+      <w:pPr>
+        <w:pStyle w:val="ListParagraph"/>
+        <w:spacing w:after="120" w:line="23" w:lineRule="atLeast"/>
+        <w:ind w:left="0" w:firstLine="360"/>
+        <w:contextualSpacing w:val="0"/>
+        <w:rPr>
+          <w:rFonts w:cstheme="minorHAnsi"/>
+          <w:sz w:val="22"/>
+        </w:rPr>
+      </w:pPr>
+      <w:r>
+        <w:rPr>
+          <w:rFonts w:cstheme="minorHAnsi"/>
+          <w:sz w:val="22"/>
+        </w:rPr>
+        <w:t>Left move</w:t>
+      </w:r>
+      <w:r>
+        <w:rPr>
+          <w:rFonts w:cstheme="minorHAnsi"/>
+          <w:sz w:val="22"/>
+        </w:rPr>
+        <w:t xml:space="preserve"> time</w:t>
+      </w:r>
+    </w:p>
+    <w:p>
+      <w:pPr>
+        <w:pStyle w:val="ListParagraph"/>
+        <w:spacing w:after="120" w:line="23" w:lineRule="atLeast"/>
+        <w:ind w:left="0"/>
+        <w:contextualSpacing w:val="0"/>
+        <w:jc w:val="center"/>
+        <w:rPr>
+          <w:rFonts w:cstheme="minorHAnsi"/>
+          <w:sz w:val="20"/>
+        </w:rPr>
+      </w:pPr>
+      <w:r>
+        <w:rPr>
+          <w:rFonts w:cstheme="minorHAnsi"/>
+          <w:noProof/>
+          <w:sz w:val="20"/>
+        </w:rPr>
+        <w:lastRenderedPageBreak/>
+        <w:drawing>
+          <wp:inline distT="0" distB="0" distL="0" distR="0">
+            <wp:extent cx="5943600" cy="3714750"/>
+            <wp:effectExtent l="0" t="0" r="0" b="0"/>
+            <wp:docPr id="6" name="Picture 6"/>
+            <wp:cNvGraphicFramePr>
+              <a:graphicFrameLocks xmlns:a="http://schemas.openxmlformats.org/drawingml/2006/main" noChangeAspect="1"/>
+            </wp:cNvGraphicFramePr>
+            <a:graphic xmlns:a="http://schemas.openxmlformats.org/drawingml/2006/main">
+              <a:graphicData uri="http://schemas.openxmlformats.org/drawingml/2006/picture">
+                <pic:pic xmlns:pic="http://schemas.openxmlformats.org/drawingml/2006/picture">
+                  <pic:nvPicPr>
+                    <pic:cNvPr id="6" name="left_move.jpg"/>
+                    <pic:cNvPicPr/>
+                  </pic:nvPicPr>
+                  <pic:blipFill>
+                    <a:blip r:embed="rId11">
+                      <a:extLst>
+                        <a:ext uri="{28A0092B-C50C-407E-A947-70E740481C1C}">
+                          <a14:useLocalDpi xmlns:a14="http://schemas.microsoft.com/office/drawing/2010/main" val="0"/>
+                        </a:ext>
+                      </a:extLst>
+                    </a:blip>
+                    <a:stretch>
+                      <a:fillRect/>
+                    </a:stretch>
+                  </pic:blipFill>
+                  <pic:spPr>
+                    <a:xfrm>
+                      <a:off x="0" y="0"/>
+                      <a:ext cx="5943600" cy="3714750"/>
+                    </a:xfrm>
+                    <a:prstGeom prst="rect">
+                      <a:avLst/>
+                    </a:prstGeom>
+                  </pic:spPr>
+                </pic:pic>
+              </a:graphicData>
+            </a:graphic>
+          </wp:inline>
+        </w:drawing>
+      </w:r>
+    </w:p>
+    <w:p>
+      <w:pPr>
+        <w:pStyle w:val="ListParagraph"/>
+        <w:spacing w:after="120" w:line="23" w:lineRule="atLeast"/>
+        <w:ind w:right="720"/>
+        <w:contextualSpacing w:val="0"/>
+        <w:jc w:val="both"/>
+        <w:rPr>
+          <w:rFonts w:cstheme="minorHAnsi"/>
+          <w:sz w:val="20"/>
+        </w:rPr>
+      </w:pPr>
+    </w:p>
+    <w:p>
+      <w:pPr>
+        <w:pStyle w:val="ListParagraph"/>
+        <w:spacing w:after="120" w:line="23" w:lineRule="atLeast"/>
+        <w:ind w:left="0" w:firstLine="360"/>
+        <w:contextualSpacing w:val="0"/>
+        <w:rPr>
+          <w:rFonts w:cstheme="minorHAnsi"/>
+          <w:sz w:val="22"/>
+        </w:rPr>
+      </w:pPr>
+      <w:r>
+        <w:rPr>
+          <w:rFonts w:cstheme="minorHAnsi"/>
+          <w:sz w:val="22"/>
+        </w:rPr>
+        <w:t>Left move</w:t>
+      </w:r>
+      <w:r>
+        <w:rPr>
+          <w:rFonts w:cstheme="minorHAnsi"/>
+          <w:sz w:val="22"/>
+        </w:rPr>
+        <w:t xml:space="preserve"> frequency</w:t>
+      </w:r>
+    </w:p>
+    <w:p>
+      <w:pPr>
+        <w:pStyle w:val="ListParagraph"/>
+        <w:spacing w:after="120" w:line="23" w:lineRule="atLeast"/>
+        <w:ind w:left="0"/>
+        <w:contextualSpacing w:val="0"/>
+        <w:jc w:val="center"/>
+        <w:rPr>
+          <w:rFonts w:cstheme="minorHAnsi"/>
+          <w:sz w:val="20"/>
+        </w:rPr>
+      </w:pPr>
+    </w:p>
+    <w:p>
+      <w:pPr>
+        <w:pStyle w:val="ListParagraph"/>
+        <w:spacing w:after="120" w:line="23" w:lineRule="atLeast"/>
+        <w:ind w:right="720"/>
+        <w:contextualSpacing w:val="0"/>
+        <w:jc w:val="both"/>
+        <w:rPr>
+          <w:rFonts w:cstheme="minorHAnsi"/>
+          <w:sz w:val="20"/>
+        </w:rPr>
+      </w:pPr>
+    </w:p>
+    <w:p>
+      <w:pPr>
+        <w:pStyle w:val="ListParagraph"/>
+        <w:spacing w:after="120" w:line="23" w:lineRule="atLeast"/>
+        <w:ind w:left="0" w:firstLine="360"/>
+        <w:contextualSpacing w:val="0"/>
+        <w:rPr>
+          <w:rFonts w:cstheme="minorHAnsi"/>
+          <w:sz w:val="22"/>
+        </w:rPr>
+      </w:pPr>
+      <w:r>
+        <w:rPr>
+          <w:rFonts w:cstheme="minorHAnsi"/>
+          <w:sz w:val="22"/>
+        </w:rPr>
+        <w:t>Left imagine</w:t>
+      </w:r>
+      <w:r>
+        <w:rPr>
+          <w:rFonts w:cstheme="minorHAnsi"/>
+          <w:sz w:val="22"/>
+        </w:rPr>
+        <w:t xml:space="preserve"> time</w:t>
+      </w:r>
+    </w:p>
+    <w:p>
+      <w:pPr>
+        <w:pStyle w:val="ListParagraph"/>
+        <w:spacing w:after="120" w:line="23" w:lineRule="atLeast"/>
+        <w:ind w:left="0"/>
+        <w:contextualSpacing w:val="0"/>
+        <w:jc w:val="center"/>
+        <w:rPr>
+          <w:rFonts w:cstheme="minorHAnsi"/>
+          <w:sz w:val="20"/>
+        </w:rPr>
+      </w:pPr>
+      <w:r>
+        <w:rPr>
+          <w:rFonts w:cstheme="minorHAnsi"/>
+          <w:noProof/>
+          <w:sz w:val="20"/>
+        </w:rPr>
+        <w:lastRenderedPageBreak/>
+        <w:drawing>
+          <wp:inline distT="0" distB="0" distL="0" distR="0">
+            <wp:extent cx="5943600" cy="3714750"/>
+            <wp:effectExtent l="0" t="0" r="0" b="0"/>
+            <wp:docPr id="7" name="Picture 7"/>
+            <wp:cNvGraphicFramePr>
+              <a:graphicFrameLocks xmlns:a="http://schemas.openxmlformats.org/drawingml/2006/main" noChangeAspect="1"/>
+            </wp:cNvGraphicFramePr>
+            <a:graphic xmlns:a="http://schemas.openxmlformats.org/drawingml/2006/main">
+              <a:graphicData uri="http://schemas.openxmlformats.org/drawingml/2006/picture">
+                <pic:pic xmlns:pic="http://schemas.openxmlformats.org/drawingml/2006/picture">
+                  <pic:nvPicPr>
+                    <pic:cNvPr id="7" name="left_imagine.jpg"/>
+                    <pic:cNvPicPr/>
+                  </pic:nvPicPr>
+                  <pic:blipFill>
+                    <a:blip r:embed="rId12">
+                      <a:extLst>
+                        <a:ext uri="{28A0092B-C50C-407E-A947-70E740481C1C}">
+                          <a14:useLocalDpi xmlns:a14="http://schemas.microsoft.com/office/drawing/2010/main" val="0"/>
+                        </a:ext>
+                      </a:extLst>
+                    </a:blip>
+                    <a:stretch>
+                      <a:fillRect/>
+                    </a:stretch>
+                  </pic:blipFill>
+                  <pic:spPr>
+                    <a:xfrm>
+                      <a:off x="0" y="0"/>
+                      <a:ext cx="5943600" cy="3714750"/>
+                    </a:xfrm>
+                    <a:prstGeom prst="rect">
+                      <a:avLst/>
+                    </a:prstGeom>
+                  </pic:spPr>
+                </pic:pic>
+              </a:graphicData>
+            </a:graphic>
+          </wp:inline>
+        </w:drawing>
+      </w:r>
+    </w:p>
+    <w:p>
+      <w:pPr>
+        <w:pStyle w:val="ListParagraph"/>
+        <w:spacing w:after="120" w:line="23" w:lineRule="atLeast"/>
+        <w:ind w:right="720"/>
+        <w:contextualSpacing w:val="0"/>
+        <w:jc w:val="both"/>
+        <w:rPr>
+          <w:rFonts w:cstheme="minorHAnsi"/>
+          <w:sz w:val="20"/>
+        </w:rPr>
+      </w:pPr>
+    </w:p>
+    <w:p>
+      <w:pPr>
+        <w:pStyle w:val="ListParagraph"/>
+        <w:spacing w:after="120" w:line="23" w:lineRule="atLeast"/>
+        <w:ind w:left="0" w:firstLine="360"/>
+        <w:contextualSpacing w:val="0"/>
+        <w:rPr>
+          <w:rFonts w:cstheme="minorHAnsi"/>
+          <w:sz w:val="22"/>
+        </w:rPr>
+      </w:pPr>
+      <w:r>
+        <w:rPr>
+          <w:rFonts w:cstheme="minorHAnsi"/>
+          <w:sz w:val="22"/>
+        </w:rPr>
+        <w:t>Left imagine</w:t>
+      </w:r>
+      <w:r>
+        <w:rPr>
+          <w:rFonts w:cstheme="minorHAnsi"/>
+          <w:sz w:val="22"/>
+        </w:rPr>
+        <w:t xml:space="preserve"> frequency</w:t>
+      </w:r>
+    </w:p>
+    <w:p>
+      <w:pPr>
+        <w:pStyle w:val="ListParagraph"/>
+        <w:spacing w:after="120" w:line="23" w:lineRule="atLeast"/>
+        <w:ind w:left="0"/>
+        <w:contextualSpacing w:val="0"/>
+        <w:jc w:val="center"/>
+        <w:rPr>
+          <w:rFonts w:cstheme="minorHAnsi"/>
+          <w:sz w:val="20"/>
+        </w:rPr>
+      </w:pPr>
+    </w:p>
+    <w:p>
+      <w:pPr>
+        <w:pStyle w:val="ListParagraph"/>
+        <w:spacing w:after="120" w:line="23" w:lineRule="atLeast"/>
+        <w:ind w:right="720"/>
+        <w:contextualSpacing w:val="0"/>
+        <w:jc w:val="both"/>
+        <w:rPr>
+          <w:rFonts w:cstheme="minorHAnsi"/>
+          <w:sz w:val="20"/>
+        </w:rPr>
+      </w:pPr>
+    </w:p>
+    <w:p>
+      <w:pPr>
+        <w:pStyle w:val="ListParagraph"/>
+        <w:spacing w:after="120" w:line="23" w:lineRule="atLeast"/>
+        <w:ind w:left="0" w:firstLine="360"/>
+        <w:contextualSpacing w:val="0"/>
+        <w:rPr>
+          <w:rFonts w:cstheme="minorHAnsi"/>
+          <w:sz w:val="22"/>
+        </w:rPr>
+      </w:pPr>
+      <w:r>
+        <w:rPr>
+          <w:rFonts w:cstheme="minorHAnsi"/>
+          <w:sz w:val="22"/>
+        </w:rPr>
+        <w:t>Right move</w:t>
+      </w:r>
+      <w:r>
+        <w:rPr>
+          <w:rFonts w:cstheme="minorHAnsi"/>
+          <w:sz w:val="22"/>
+        </w:rPr>
+        <w:t xml:space="preserve"> time</w:t>
+      </w:r>
+    </w:p>
+    <w:p>
+      <w:pPr>
+        <w:pStyle w:val="ListParagraph"/>
+        <w:spacing w:after="120" w:line="23" w:lineRule="atLeast"/>
+        <w:ind w:left="0"/>
+        <w:contextualSpacing w:val="0"/>
+        <w:jc w:val="center"/>
+        <w:rPr>
+          <w:rFonts w:cstheme="minorHAnsi"/>
+          <w:sz w:val="20"/>
+        </w:rPr>
+      </w:pPr>
+      <w:r>
+        <w:rPr>
+          <w:rFonts w:cstheme="minorHAnsi"/>
+          <w:noProof/>
+          <w:sz w:val="20"/>
+        </w:rPr>
+        <w:lastRenderedPageBreak/>
+        <w:drawing>
+          <wp:inline distT="0" distB="0" distL="0" distR="0">
+            <wp:extent cx="5943600" cy="3714750"/>
+            <wp:effectExtent l="0" t="0" r="0" b="0"/>
+            <wp:docPr id="8" name="Picture 8"/>
+            <wp:cNvGraphicFramePr>
+              <a:graphicFrameLocks xmlns:a="http://schemas.openxmlformats.org/drawingml/2006/main" noChangeAspect="1"/>
+            </wp:cNvGraphicFramePr>
+            <a:graphic xmlns:a="http://schemas.openxmlformats.org/drawingml/2006/main">
+              <a:graphicData uri="http://schemas.openxmlformats.org/drawingml/2006/picture">
+                <pic:pic xmlns:pic="http://schemas.openxmlformats.org/drawingml/2006/picture">
+                  <pic:nvPicPr>
+                    <pic:cNvPr id="8" name="right_move.jpg"/>
+                    <pic:cNvPicPr/>
+                  </pic:nvPicPr>
+                  <pic:blipFill>
+                    <a:blip r:embed="rId13">
+                      <a:extLst>
+                        <a:ext uri="{28A0092B-C50C-407E-A947-70E740481C1C}">
+                          <a14:useLocalDpi xmlns:a14="http://schemas.microsoft.com/office/drawing/2010/main" val="0"/>
+                        </a:ext>
+                      </a:extLst>
+                    </a:blip>
+                    <a:stretch>
+                      <a:fillRect/>
+                    </a:stretch>
+                  </pic:blipFill>
+                  <pic:spPr>
+                    <a:xfrm>
+                      <a:off x="0" y="0"/>
+                      <a:ext cx="5943600" cy="3714750"/>
+                    </a:xfrm>
+                    <a:prstGeom prst="rect">
+                      <a:avLst/>
+                    </a:prstGeom>
+                  </pic:spPr>
+                </pic:pic>
+              </a:graphicData>
+            </a:graphic>
+          </wp:inline>
+        </w:drawing>
+      </w:r>
+    </w:p>
+    <w:p>
+      <w:pPr>
+        <w:pStyle w:val="ListParagraph"/>
+        <w:spacing w:after="120" w:line="23" w:lineRule="atLeast"/>
+        <w:ind w:right="720"/>
+        <w:contextualSpacing w:val="0"/>
+        <w:jc w:val="both"/>
+        <w:rPr>
+          <w:rFonts w:cstheme="minorHAnsi"/>
+          <w:sz w:val="20"/>
+        </w:rPr>
+      </w:pPr>
+    </w:p>
+    <w:p>
+      <w:pPr>
+        <w:pStyle w:val="ListParagraph"/>
+        <w:spacing w:after="120" w:line="23" w:lineRule="atLeast"/>
+        <w:ind w:left="0" w:firstLine="360"/>
+        <w:contextualSpacing w:val="0"/>
+        <w:rPr>
+          <w:rFonts w:cstheme="minorHAnsi"/>
+          <w:sz w:val="22"/>
+        </w:rPr>
+      </w:pPr>
+      <w:r>
+        <w:rPr>
+          <w:rFonts w:cstheme="minorHAnsi"/>
+          <w:sz w:val="22"/>
+        </w:rPr>
+        <w:t>Right move</w:t>
+      </w:r>
+      <w:r>
+        <w:rPr>
+          <w:rFonts w:cstheme="minorHAnsi"/>
+          <w:sz w:val="22"/>
+        </w:rPr>
+        <w:t xml:space="preserve"> frequency</w:t>
+      </w:r>
+    </w:p>
+    <w:p>
+      <w:pPr>
+        <w:pStyle w:val="ListParagraph"/>
+        <w:spacing w:after="120" w:line="23" w:lineRule="atLeast"/>
+        <w:ind w:left="0"/>
+        <w:contextualSpacing w:val="0"/>
+        <w:jc w:val="center"/>
+        <w:rPr>
+          <w:rFonts w:cstheme="minorHAnsi"/>
+          <w:sz w:val="20"/>
+        </w:rPr>
+      </w:pPr>
+    </w:p>
+    <w:p>
+      <w:pPr>
+        <w:pStyle w:val="ListParagraph"/>
+        <w:spacing w:after="120" w:line="23" w:lineRule="atLeast"/>
+        <w:ind w:right="720"/>
+        <w:contextualSpacing w:val="0"/>
+        <w:jc w:val="both"/>
+        <w:rPr>
+          <w:rFonts w:cstheme="minorHAnsi"/>
+          <w:sz w:val="20"/>
+        </w:rPr>
+      </w:pPr>
+    </w:p>
+    <w:p>
+      <w:pPr>
+        <w:pStyle w:val="ListParagraph"/>
+        <w:spacing w:after="120" w:line="23" w:lineRule="atLeast"/>
+        <w:ind w:left="0" w:firstLine="360"/>
+        <w:contextualSpacing w:val="0"/>
+        <w:rPr>
+          <w:rFonts w:cstheme="minorHAnsi"/>
+          <w:sz w:val="22"/>
+        </w:rPr>
+      </w:pPr>
+      <w:r>
+        <w:rPr>
+          <w:rFonts w:cstheme="minorHAnsi"/>
+          <w:sz w:val="22"/>
+        </w:rPr>
+        <w:t>Right imagine</w:t>
+      </w:r>
+      <w:r>
+        <w:rPr>
+          <w:rFonts w:cstheme="minorHAnsi"/>
+          <w:sz w:val="22"/>
+        </w:rPr>
+        <w:t xml:space="preserve"> time</w:t>
+      </w:r>
+    </w:p>
+    <w:p>
+      <w:pPr>
+        <w:pStyle w:val="ListParagraph"/>
+        <w:spacing w:after="120" w:line="23" w:lineRule="atLeast"/>
+        <w:ind w:left="0"/>
+        <w:contextualSpacing w:val="0"/>
+        <w:jc w:val="center"/>
+        <w:rPr>
+          <w:rFonts w:cstheme="minorHAnsi"/>
+          <w:sz w:val="20"/>
+        </w:rPr>
+      </w:pPr>
       <w:bookmarkStart w:id="0" w:name="_GoBack"/>
+      <w:r>
+        <w:rPr>
+          <w:rFonts w:cstheme="minorHAnsi"/>
+          <w:noProof/>
+          <w:sz w:val="20"/>
+        </w:rPr>
+        <w:lastRenderedPageBreak/>
+        <w:drawing>
+          <wp:inline distT="0" distB="0" distL="0" distR="0">
+            <wp:extent cx="5943600" cy="3714750"/>
+            <wp:effectExtent l="0" t="0" r="0" b="0"/>
+            <wp:docPr id="10" name="Picture 10"/>
+            <wp:cNvGraphicFramePr>
+              <a:graphicFrameLocks xmlns:a="http://schemas.openxmlformats.org/drawingml/2006/main" noChangeAspect="1"/>
+            </wp:cNvGraphicFramePr>
+            <a:graphic xmlns:a="http://schemas.openxmlformats.org/drawingml/2006/main">
+              <a:graphicData uri="http://schemas.openxmlformats.org/drawingml/2006/picture">
+                <pic:pic xmlns:pic="http://schemas.openxmlformats.org/drawingml/2006/picture">
+                  <pic:nvPicPr>
+                    <pic:cNvPr id="10" name="right_imagine.jpg"/>
+                    <pic:cNvPicPr/>
+                  </pic:nvPicPr>
+                  <pic:blipFill>
+                    <a:blip r:embed="rId14">
+                      <a:extLst>
+                        <a:ext uri="{28A0092B-C50C-407E-A947-70E740481C1C}">
+                          <a14:useLocalDpi xmlns:a14="http://schemas.microsoft.com/office/drawing/2010/main" val="0"/>
+                        </a:ext>
+                      </a:extLst>
+                    </a:blip>
+                    <a:stretch>
+                      <a:fillRect/>
+                    </a:stretch>
+                  </pic:blipFill>
+                  <pic:spPr>
+                    <a:xfrm>
+                      <a:off x="0" y="0"/>
+                      <a:ext cx="5943600" cy="3714750"/>
+                    </a:xfrm>
+                    <a:prstGeom prst="rect">
+                      <a:avLst/>
+                    </a:prstGeom>
+                  </pic:spPr>
+                </pic:pic>
+              </a:graphicData>
+            </a:graphic>
+          </wp:inline>
+        </w:drawing>
+      </w:r>
       <w:bookmarkEnd w:id="0"/>
-    </w:p>
-    <w:p>
-      <w:pPr>
-        <w:pStyle w:val="ListParagraph"/>
-        <w:spacing w:after="120" w:line="23" w:lineRule="atLeast"/>
-        <w:ind w:left="0" w:firstLine="360"/>
-        <w:contextualSpacing w:val="0"/>
-        <w:rPr>
-          <w:rFonts w:cstheme="minorHAnsi"/>
-          <w:sz w:val="22"/>
-        </w:rPr>
-      </w:pPr>
-      <w:r>
-        <w:rPr>
-          <w:rFonts w:cstheme="minorHAnsi"/>
-          <w:sz w:val="22"/>
-        </w:rPr>
-        <w:t>Rest</w:t>
-      </w:r>
-      <w:r>
-        <w:rPr>
-          <w:rFonts w:cstheme="minorHAnsi"/>
-          <w:sz w:val="22"/>
-        </w:rPr>
-        <w:t xml:space="preserve"> frequency</w:t>
-      </w:r>
-    </w:p>
-    <w:p>
-      <w:pPr>
-        <w:pStyle w:val="ListParagraph"/>
-        <w:spacing w:after="120" w:line="23" w:lineRule="atLeast"/>
-        <w:ind w:left="0"/>
-        <w:contextualSpacing w:val="0"/>
-        <w:jc w:val="center"/>
-        <w:rPr>
-          <w:rFonts w:cstheme="minorHAnsi"/>
-          <w:sz w:val="20"/>
-        </w:rPr>
-      </w:pPr>
-    </w:p>
-    <w:p>
-      <w:pPr>
-        <w:pStyle w:val="ListParagraph"/>
-        <w:spacing w:after="120" w:line="23" w:lineRule="atLeast"/>
-        <w:ind w:right="720"/>
-        <w:contextualSpacing w:val="0"/>
-        <w:jc w:val="both"/>
-        <w:rPr>
-          <w:rFonts w:cstheme="minorHAnsi"/>
-          <w:sz w:val="20"/>
-        </w:rPr>
-      </w:pPr>
-    </w:p>
-    <w:p>
-      <w:pPr>
-        <w:pStyle w:val="ListParagraph"/>
-        <w:spacing w:after="120" w:line="23" w:lineRule="atLeast"/>
-        <w:ind w:left="0" w:firstLine="360"/>
-        <w:contextualSpacing w:val="0"/>
-        <w:rPr>
-          <w:rFonts w:cstheme="minorHAnsi"/>
-          <w:sz w:val="22"/>
-        </w:rPr>
-      </w:pPr>
-      <w:r>
-        <w:rPr>
-          <w:rFonts w:cstheme="minorHAnsi"/>
-          <w:sz w:val="22"/>
-        </w:rPr>
-        <w:t>Left move</w:t>
-      </w:r>
-      <w:r>
-        <w:rPr>
-          <w:rFonts w:cstheme="minorHAnsi"/>
-          <w:sz w:val="22"/>
-        </w:rPr>
-        <w:t xml:space="preserve"> time</w:t>
-      </w:r>
-    </w:p>
-    <w:p>
-      <w:pPr>
-        <w:pStyle w:val="ListParagraph"/>
-        <w:spacing w:after="120" w:line="23" w:lineRule="atLeast"/>
-        <w:ind w:left="0"/>
-        <w:contextualSpacing w:val="0"/>
-        <w:jc w:val="center"/>
-        <w:rPr>
-          <w:rFonts w:cstheme="minorHAnsi"/>
-          <w:sz w:val="20"/>
-        </w:rPr>
-      </w:pPr>
-    </w:p>
-    <w:p>
-      <w:pPr>
-        <w:pStyle w:val="ListParagraph"/>
-        <w:spacing w:after="120" w:line="23" w:lineRule="atLeast"/>
-        <w:ind w:right="720"/>
-        <w:contextualSpacing w:val="0"/>
-        <w:jc w:val="both"/>
-        <w:rPr>
-          <w:rFonts w:cstheme="minorHAnsi"/>
-          <w:sz w:val="20"/>
-        </w:rPr>
-      </w:pPr>
-    </w:p>
-    <w:p>
-      <w:pPr>
-        <w:pStyle w:val="ListParagraph"/>
-        <w:spacing w:after="120" w:line="23" w:lineRule="atLeast"/>
-        <w:ind w:left="0" w:firstLine="360"/>
-        <w:contextualSpacing w:val="0"/>
-        <w:rPr>
-          <w:rFonts w:cstheme="minorHAnsi"/>
-          <w:sz w:val="22"/>
-        </w:rPr>
-      </w:pPr>
-      <w:r>
-        <w:rPr>
-          <w:rFonts w:cstheme="minorHAnsi"/>
-          <w:sz w:val="22"/>
-        </w:rPr>
-        <w:t>Left move</w:t>
-      </w:r>
-      <w:r>
-        <w:rPr>
-          <w:rFonts w:cstheme="minorHAnsi"/>
-          <w:sz w:val="22"/>
-        </w:rPr>
-        <w:t xml:space="preserve"> frequency</w:t>
-      </w:r>
-    </w:p>
-    <w:p>
-      <w:pPr>
-        <w:pStyle w:val="ListParagraph"/>
-        <w:spacing w:after="120" w:line="23" w:lineRule="atLeast"/>
-        <w:ind w:left="0"/>
-        <w:contextualSpacing w:val="0"/>
-        <w:jc w:val="center"/>
-        <w:rPr>
-          <w:rFonts w:cstheme="minorHAnsi"/>
-          <w:sz w:val="20"/>
-        </w:rPr>
-      </w:pPr>
-    </w:p>
-    <w:p>
-      <w:pPr>
-        <w:pStyle w:val="ListParagraph"/>
-        <w:spacing w:after="120" w:line="23" w:lineRule="atLeast"/>
-        <w:ind w:right="720"/>
-        <w:contextualSpacing w:val="0"/>
-        <w:jc w:val="both"/>
-        <w:rPr>
-          <w:rFonts w:cstheme="minorHAnsi"/>
-          <w:sz w:val="20"/>
-        </w:rPr>
-      </w:pPr>
-    </w:p>
-    <w:p>
-      <w:pPr>
-        <w:pStyle w:val="ListParagraph"/>
-        <w:spacing w:after="120" w:line="23" w:lineRule="atLeast"/>
-        <w:ind w:left="0" w:firstLine="360"/>
-        <w:contextualSpacing w:val="0"/>
-        <w:rPr>
-          <w:rFonts w:cstheme="minorHAnsi"/>
-          <w:sz w:val="22"/>
-        </w:rPr>
-      </w:pPr>
-      <w:r>
-        <w:rPr>
-          <w:rFonts w:cstheme="minorHAnsi"/>
-          <w:sz w:val="22"/>
-        </w:rPr>
-        <w:t>Left imagine</w:t>
-      </w:r>
-      <w:r>
-        <w:rPr>
-          <w:rFonts w:cstheme="minorHAnsi"/>
-          <w:sz w:val="22"/>
-        </w:rPr>
-        <w:t xml:space="preserve"> time</w:t>
-      </w:r>
-    </w:p>
-    <w:p>
-      <w:pPr>
-        <w:pStyle w:val="ListParagraph"/>
-        <w:spacing w:after="120" w:line="23" w:lineRule="atLeast"/>
-        <w:ind w:left="0"/>
-        <w:contextualSpacing w:val="0"/>
-        <w:jc w:val="center"/>
-        <w:rPr>
-          <w:rFonts w:cstheme="minorHAnsi"/>
-          <w:sz w:val="20"/>
-        </w:rPr>
-      </w:pPr>
-    </w:p>
-    <w:p>
-      <w:pPr>
-        <w:pStyle w:val="ListParagraph"/>
-        <w:spacing w:after="120" w:line="23" w:lineRule="atLeast"/>
-        <w:ind w:right="720"/>
-        <w:contextualSpacing w:val="0"/>
-        <w:jc w:val="both"/>
-        <w:rPr>
-          <w:rFonts w:cstheme="minorHAnsi"/>
-          <w:sz w:val="20"/>
-        </w:rPr>
-      </w:pPr>
-    </w:p>
-    <w:p>
-      <w:pPr>
-        <w:pStyle w:val="ListParagraph"/>
-        <w:spacing w:after="120" w:line="23" w:lineRule="atLeast"/>
-        <w:ind w:left="0" w:firstLine="360"/>
-        <w:contextualSpacing w:val="0"/>
-        <w:rPr>
-          <w:rFonts w:cstheme="minorHAnsi"/>
-          <w:sz w:val="22"/>
-        </w:rPr>
-      </w:pPr>
-      <w:r>
-        <w:rPr>
-          <w:rFonts w:cstheme="minorHAnsi"/>
-          <w:sz w:val="22"/>
-        </w:rPr>
-        <w:t>Left imagine</w:t>
-      </w:r>
-      <w:r>
-        <w:rPr>
-          <w:rFonts w:cstheme="minorHAnsi"/>
-          <w:sz w:val="22"/>
-        </w:rPr>
-        <w:t xml:space="preserve"> frequency</w:t>
-      </w:r>
-    </w:p>
-    <w:p>
-      <w:pPr>
-        <w:pStyle w:val="ListParagraph"/>
-        <w:spacing w:after="120" w:line="23" w:lineRule="atLeast"/>
-        <w:ind w:left="0"/>
-        <w:contextualSpacing w:val="0"/>
-        <w:jc w:val="center"/>
-        <w:rPr>
-          <w:rFonts w:cstheme="minorHAnsi"/>
-          <w:sz w:val="20"/>
-        </w:rPr>
-      </w:pPr>
-    </w:p>
-    <w:p>
-      <w:pPr>
-        <w:pStyle w:val="ListParagraph"/>
-        <w:spacing w:after="120" w:line="23" w:lineRule="atLeast"/>
-        <w:ind w:right="720"/>
-        <w:contextualSpacing w:val="0"/>
-        <w:jc w:val="both"/>
-        <w:rPr>
-          <w:rFonts w:cstheme="minorHAnsi"/>
-          <w:sz w:val="20"/>
-        </w:rPr>
-      </w:pPr>
-    </w:p>
-    <w:p>
-      <w:pPr>
-        <w:pStyle w:val="ListParagraph"/>
-        <w:spacing w:after="120" w:line="23" w:lineRule="atLeast"/>
-        <w:ind w:left="0" w:firstLine="360"/>
-        <w:contextualSpacing w:val="0"/>
-        <w:rPr>
-          <w:rFonts w:cstheme="minorHAnsi"/>
-          <w:sz w:val="22"/>
-        </w:rPr>
-      </w:pPr>
-      <w:r>
-        <w:rPr>
-          <w:rFonts w:cstheme="minorHAnsi"/>
-          <w:sz w:val="22"/>
-        </w:rPr>
-        <w:t>Right move</w:t>
-      </w:r>
-      <w:r>
-        <w:rPr>
-          <w:rFonts w:cstheme="minorHAnsi"/>
-          <w:sz w:val="22"/>
-        </w:rPr>
-        <w:t xml:space="preserve"> time</w:t>
-      </w:r>
-    </w:p>
-    <w:p>
-      <w:pPr>
-        <w:pStyle w:val="ListParagraph"/>
-        <w:spacing w:after="120" w:line="23" w:lineRule="atLeast"/>
-        <w:ind w:left="0"/>
-        <w:contextualSpacing w:val="0"/>
-        <w:jc w:val="center"/>
-        <w:rPr>
-          <w:rFonts w:cstheme="minorHAnsi"/>
-          <w:sz w:val="20"/>
-        </w:rPr>
-      </w:pPr>
-    </w:p>
-    <w:p>
-      <w:pPr>
-        <w:pStyle w:val="ListParagraph"/>
-        <w:spacing w:after="120" w:line="23" w:lineRule="atLeast"/>
-        <w:ind w:right="720"/>
-        <w:contextualSpacing w:val="0"/>
-        <w:jc w:val="both"/>
-        <w:rPr>
-          <w:rFonts w:cstheme="minorHAnsi"/>
-          <w:sz w:val="20"/>
-        </w:rPr>
-      </w:pPr>
-    </w:p>
-    <w:p>
-      <w:pPr>
-        <w:pStyle w:val="ListParagraph"/>
-        <w:spacing w:after="120" w:line="23" w:lineRule="atLeast"/>
-        <w:ind w:left="0" w:firstLine="360"/>
-        <w:contextualSpacing w:val="0"/>
-        <w:rPr>
-          <w:rFonts w:cstheme="minorHAnsi"/>
-          <w:sz w:val="22"/>
-        </w:rPr>
-      </w:pPr>
-      <w:r>
-        <w:rPr>
-          <w:rFonts w:cstheme="minorHAnsi"/>
-          <w:sz w:val="22"/>
-        </w:rPr>
-        <w:t>Right move</w:t>
-      </w:r>
-      <w:r>
-        <w:rPr>
-          <w:rFonts w:cstheme="minorHAnsi"/>
-          <w:sz w:val="22"/>
-        </w:rPr>
-        <w:t xml:space="preserve"> frequency</w:t>
-      </w:r>
-    </w:p>
-    <w:p>
-      <w:pPr>
-        <w:pStyle w:val="ListParagraph"/>
-        <w:spacing w:after="120" w:line="23" w:lineRule="atLeast"/>
-        <w:ind w:left="0"/>
-        <w:contextualSpacing w:val="0"/>
-        <w:jc w:val="center"/>
-        <w:rPr>
-          <w:rFonts w:cstheme="minorHAnsi"/>
-          <w:sz w:val="20"/>
-        </w:rPr>
-      </w:pPr>
-    </w:p>
-    <w:p>
-      <w:pPr>
-        <w:pStyle w:val="ListParagraph"/>
-        <w:spacing w:after="120" w:line="23" w:lineRule="atLeast"/>
-        <w:ind w:right="720"/>
-        <w:contextualSpacing w:val="0"/>
-        <w:jc w:val="both"/>
-        <w:rPr>
-          <w:rFonts w:cstheme="minorHAnsi"/>
-          <w:sz w:val="20"/>
-        </w:rPr>
-      </w:pPr>
-    </w:p>
-    <w:p>
-      <w:pPr>
-        <w:pStyle w:val="ListParagraph"/>
-        <w:spacing w:after="120" w:line="23" w:lineRule="atLeast"/>
-        <w:ind w:left="0" w:firstLine="360"/>
-        <w:contextualSpacing w:val="0"/>
-        <w:rPr>
-          <w:rFonts w:cstheme="minorHAnsi"/>
-          <w:sz w:val="22"/>
-        </w:rPr>
-      </w:pPr>
-      <w:r>
-        <w:rPr>
-          <w:rFonts w:cstheme="minorHAnsi"/>
-          <w:sz w:val="22"/>
-        </w:rPr>
-        <w:t>Right imagine</w:t>
-      </w:r>
-      <w:r>
-        <w:rPr>
-          <w:rFonts w:cstheme="minorHAnsi"/>
-          <w:sz w:val="22"/>
-        </w:rPr>
-        <w:t xml:space="preserve"> time</w:t>
-      </w:r>
-    </w:p>
-    <w:p>
-      <w:pPr>
-        <w:pStyle w:val="ListParagraph"/>
-        <w:spacing w:after="120" w:line="23" w:lineRule="atLeast"/>
-        <w:ind w:left="0"/>
-        <w:contextualSpacing w:val="0"/>
-        <w:jc w:val="center"/>
-        <w:rPr>
-          <w:rFonts w:cstheme="minorHAnsi"/>
-          <w:sz w:val="20"/>
-        </w:rPr>
-      </w:pPr>
     </w:p>
     <w:p>
       <w:pPr>
@@ -1743,7 +1988,10 @@
     <w:sdt>
       <w:sdtPr>
         <w:rPr>
-          <w:rFonts w:asciiTheme="minorHAnsi" w:hAnsiTheme="minorHAnsi" w:cstheme="minorHAnsi"/>
+          <w:rFonts w:asciiTheme="minorHAnsi" w:eastAsiaTheme="minorEastAsia" w:hAnsiTheme="minorHAnsi" w:cstheme="minorHAnsi"/>
+          <w:b w:val="0"/>
+          <w:bCs w:val="0"/>
+          <w:kern w:val="0"/>
           <w:sz w:val="24"/>
           <w:szCs w:val="24"/>
         </w:rPr>
@@ -1755,10 +2003,6 @@
       </w:sdtPr>
       <w:sdtEndPr>
         <w:rPr>
-          <w:rFonts w:eastAsiaTheme="minorEastAsia"/>
-          <w:b w:val="0"/>
-          <w:bCs w:val="0"/>
-          <w:kern w:val="0"/>
           <w:sz w:val="20"/>
         </w:rPr>
       </w:sdtEndPr>
@@ -1794,6 +2038,7 @@
             <w:id w:val="-573587230"/>
             <w:bibliography/>
           </w:sdtPr>
+          <w:sdtEndPr/>
           <w:sdtContent>
             <w:p>
               <w:pPr>
@@ -1856,7 +2101,7 @@
       </w:pPr>
     </w:p>
     <w:sectPr>
-      <w:headerReference w:type="default" r:id="rId9"/>
+      <w:headerReference w:type="default" r:id="rId15"/>
       <w:pgSz w:w="12240" w:h="15840"/>
       <w:pgMar w:top="1440" w:right="1440" w:bottom="1440" w:left="1440" w:header="720" w:footer="720" w:gutter="0"/>
       <w:pgNumType w:start="0"/>
@@ -1979,7 +2224,7 @@
             <w:bCs/>
             <w:noProof/>
           </w:rPr>
-          <w:t>2</w:t>
+          <w:t>3</w:t>
         </w:r>
         <w:r>
           <w:rPr>
@@ -2793,6 +3038,7 @@
   <w:style w:type="character" w:default="1" w:styleId="DefaultParagraphFont">
     <w:name w:val="Default Paragraph Font"/>
     <w:uiPriority w:val="1"/>
+    <w:semiHidden/>
     <w:unhideWhenUsed/>
   </w:style>
   <w:style w:type="table" w:default="1" w:styleId="TableNormal">
@@ -3484,7 +3730,7 @@
 </file>
 
 <file path=customXml/itemProps2.xml><?xml version="1.0" encoding="utf-8"?>
-<ds:datastoreItem xmlns:ds="http://schemas.openxmlformats.org/officeDocument/2006/customXml" ds:itemID="{17CD5E95-B17E-49E7-9DDC-04A5AA868147}">
+<ds:datastoreItem xmlns:ds="http://schemas.openxmlformats.org/officeDocument/2006/customXml" ds:itemID="{13882952-29F2-41A1-85AE-D6BC4D3A644E}">
   <ds:schemaRefs>
     <ds:schemaRef ds:uri="http://schemas.openxmlformats.org/officeDocument/2006/bibliography"/>
   </ds:schemaRefs>

</xml_diff>

<commit_message>
Ensure tasks in last commit were performed accurately
</commit_message>
<xml_diff>
--- a/report/ttf10_LabReport.docx
+++ b/report/ttf10_LabReport.docx
@@ -1146,7 +1146,7 @@
                     <pic:cNvPicPr/>
                   </pic:nvPicPr>
                   <pic:blipFill>
-                    <a:blip r:embed="rId11">
+                    <a:blip r:embed="rId11" r:link="rId12">
                       <a:extLst>
                         <a:ext uri="{28A0092B-C50C-407E-A947-70E740481C1C}">
                           <a14:useLocalDpi xmlns:a14="http://schemas.microsoft.com/office/drawing/2010/main" val="0"/>
@@ -1299,7 +1299,7 @@
                     <pic:cNvPicPr/>
                   </pic:nvPicPr>
                   <pic:blipFill>
-                    <a:blip r:embed="rId12">
+                    <a:blip r:embed="rId13" r:link="rId14">
                       <a:extLst>
                         <a:ext uri="{28A0092B-C50C-407E-A947-70E740481C1C}">
                           <a14:useLocalDpi xmlns:a14="http://schemas.microsoft.com/office/drawing/2010/main" val="0"/>
@@ -1452,7 +1452,7 @@
                     <pic:cNvPicPr/>
                   </pic:nvPicPr>
                   <pic:blipFill>
-                    <a:blip r:embed="rId13">
+                    <a:blip r:embed="rId15" r:link="rId16">
                       <a:extLst>
                         <a:ext uri="{28A0092B-C50C-407E-A947-70E740481C1C}">
                           <a14:useLocalDpi xmlns:a14="http://schemas.microsoft.com/office/drawing/2010/main" val="0"/>
@@ -1606,7 +1606,7 @@
                     <pic:cNvPicPr/>
                   </pic:nvPicPr>
                   <pic:blipFill>
-                    <a:blip r:embed="rId14">
+                    <a:blip r:embed="rId17" r:link="rId18">
                       <a:extLst>
                         <a:ext uri="{28A0092B-C50C-407E-A947-70E740481C1C}">
                           <a14:useLocalDpi xmlns:a14="http://schemas.microsoft.com/office/drawing/2010/main" val="0"/>
@@ -2101,7 +2101,7 @@
       </w:pPr>
     </w:p>
     <w:sectPr>
-      <w:headerReference w:type="default" r:id="rId15"/>
+      <w:headerReference w:type="default" r:id="rId19"/>
       <w:pgSz w:w="12240" w:h="15840"/>
       <w:pgMar w:top="1440" w:right="1440" w:bottom="1440" w:left="1440" w:header="720" w:footer="720" w:gutter="0"/>
       <w:pgNumType w:start="0"/>
@@ -2224,7 +2224,7 @@
             <w:bCs/>
             <w:noProof/>
           </w:rPr>
-          <w:t>3</w:t>
+          <w:t>6</w:t>
         </w:r>
         <w:r>
           <w:rPr>
@@ -3730,7 +3730,7 @@
 </file>
 
 <file path=customXml/itemProps2.xml><?xml version="1.0" encoding="utf-8"?>
-<ds:datastoreItem xmlns:ds="http://schemas.openxmlformats.org/officeDocument/2006/customXml" ds:itemID="{13882952-29F2-41A1-85AE-D6BC4D3A644E}">
+<ds:datastoreItem xmlns:ds="http://schemas.openxmlformats.org/officeDocument/2006/customXml" ds:itemID="{DF3DD19A-92CB-4608-B112-A776FD7B8558}">
   <ds:schemaRefs>
     <ds:schemaRef ds:uri="http://schemas.openxmlformats.org/officeDocument/2006/bibliography"/>
   </ds:schemaRefs>

</xml_diff>

<commit_message>
Insert and link .jpg figures showing channel spectra and maps
</commit_message>
<xml_diff>
--- a/report/ttf10_LabReport.docx
+++ b/report/ttf10_LabReport.docx
@@ -1071,58 +1071,6 @@
           <w:sz w:val="20"/>
         </w:rPr>
       </w:pPr>
-    </w:p>
-    <w:p>
-      <w:pPr>
-        <w:pStyle w:val="ListParagraph"/>
-        <w:spacing w:after="120" w:line="23" w:lineRule="atLeast"/>
-        <w:ind w:right="720"/>
-        <w:contextualSpacing w:val="0"/>
-        <w:jc w:val="both"/>
-        <w:rPr>
-          <w:rFonts w:cstheme="minorHAnsi"/>
-          <w:sz w:val="20"/>
-        </w:rPr>
-      </w:pPr>
-    </w:p>
-    <w:p>
-      <w:pPr>
-        <w:pStyle w:val="ListParagraph"/>
-        <w:spacing w:after="120" w:line="23" w:lineRule="atLeast"/>
-        <w:ind w:left="0" w:firstLine="360"/>
-        <w:contextualSpacing w:val="0"/>
-        <w:rPr>
-          <w:rFonts w:cstheme="minorHAnsi"/>
-          <w:sz w:val="22"/>
-        </w:rPr>
-      </w:pPr>
-      <w:r>
-        <w:rPr>
-          <w:rFonts w:cstheme="minorHAnsi"/>
-          <w:sz w:val="22"/>
-        </w:rPr>
-        <w:t>Left move</w:t>
-      </w:r>
-      <w:r>
-        <w:rPr>
-          <w:rFonts w:cstheme="minorHAnsi"/>
-          <w:sz w:val="22"/>
-        </w:rPr>
-        <w:t xml:space="preserve"> time</w:t>
-      </w:r>
-    </w:p>
-    <w:p>
-      <w:pPr>
-        <w:pStyle w:val="ListParagraph"/>
-        <w:spacing w:after="120" w:line="23" w:lineRule="atLeast"/>
-        <w:ind w:left="0"/>
-        <w:contextualSpacing w:val="0"/>
-        <w:jc w:val="center"/>
-        <w:rPr>
-          <w:rFonts w:cstheme="minorHAnsi"/>
-          <w:sz w:val="20"/>
-        </w:rPr>
-      </w:pPr>
       <w:r>
         <w:rPr>
           <w:rFonts w:cstheme="minorHAnsi"/>
@@ -1132,9 +1080,9 @@
         <w:lastRenderedPageBreak/>
         <w:drawing>
           <wp:inline distT="0" distB="0" distL="0" distR="0">
-            <wp:extent cx="5943600" cy="3714750"/>
+            <wp:extent cx="5943600" cy="4457700"/>
             <wp:effectExtent l="0" t="0" r="0" b="0"/>
-            <wp:docPr id="6" name="Picture 6"/>
+            <wp:docPr id="11" name="rest.jpg"/>
             <wp:cNvGraphicFramePr>
               <a:graphicFrameLocks xmlns:a="http://schemas.openxmlformats.org/drawingml/2006/main" noChangeAspect="1"/>
             </wp:cNvGraphicFramePr>
@@ -1142,7 +1090,7 @@
               <a:graphicData uri="http://schemas.openxmlformats.org/drawingml/2006/picture">
                 <pic:pic xmlns:pic="http://schemas.openxmlformats.org/drawingml/2006/picture">
                   <pic:nvPicPr>
-                    <pic:cNvPr id="6" name="left_move.jpg"/>
+                    <pic:cNvPr id="11" name="rest.jpg"/>
                     <pic:cNvPicPr/>
                   </pic:nvPicPr>
                   <pic:blipFill>
@@ -1160,7 +1108,7 @@
                   <pic:spPr>
                     <a:xfrm>
                       <a:off x="0" y="0"/>
-                      <a:ext cx="5943600" cy="3714750"/>
+                      <a:ext cx="5943600" cy="4457700"/>
                     </a:xfrm>
                     <a:prstGeom prst="rect">
                       <a:avLst/>
@@ -1209,58 +1157,6 @@
           <w:rFonts w:cstheme="minorHAnsi"/>
           <w:sz w:val="22"/>
         </w:rPr>
-        <w:t xml:space="preserve"> frequency</w:t>
-      </w:r>
-    </w:p>
-    <w:p>
-      <w:pPr>
-        <w:pStyle w:val="ListParagraph"/>
-        <w:spacing w:after="120" w:line="23" w:lineRule="atLeast"/>
-        <w:ind w:left="0"/>
-        <w:contextualSpacing w:val="0"/>
-        <w:jc w:val="center"/>
-        <w:rPr>
-          <w:rFonts w:cstheme="minorHAnsi"/>
-          <w:sz w:val="20"/>
-        </w:rPr>
-      </w:pPr>
-    </w:p>
-    <w:p>
-      <w:pPr>
-        <w:pStyle w:val="ListParagraph"/>
-        <w:spacing w:after="120" w:line="23" w:lineRule="atLeast"/>
-        <w:ind w:right="720"/>
-        <w:contextualSpacing w:val="0"/>
-        <w:jc w:val="both"/>
-        <w:rPr>
-          <w:rFonts w:cstheme="minorHAnsi"/>
-          <w:sz w:val="20"/>
-        </w:rPr>
-      </w:pPr>
-    </w:p>
-    <w:p>
-      <w:pPr>
-        <w:pStyle w:val="ListParagraph"/>
-        <w:spacing w:after="120" w:line="23" w:lineRule="atLeast"/>
-        <w:ind w:left="0" w:firstLine="360"/>
-        <w:contextualSpacing w:val="0"/>
-        <w:rPr>
-          <w:rFonts w:cstheme="minorHAnsi"/>
-          <w:sz w:val="22"/>
-        </w:rPr>
-      </w:pPr>
-      <w:r>
-        <w:rPr>
-          <w:rFonts w:cstheme="minorHAnsi"/>
-          <w:sz w:val="22"/>
-        </w:rPr>
-        <w:t>Left imagine</w:t>
-      </w:r>
-      <w:r>
-        <w:rPr>
-          <w:rFonts w:cstheme="minorHAnsi"/>
-          <w:sz w:val="22"/>
-        </w:rPr>
         <w:t xml:space="preserve"> time</w:t>
       </w:r>
     </w:p>
@@ -1287,7 +1183,7 @@
           <wp:inline distT="0" distB="0" distL="0" distR="0">
             <wp:extent cx="5943600" cy="3714750"/>
             <wp:effectExtent l="0" t="0" r="0" b="0"/>
-            <wp:docPr id="7" name="Picture 7"/>
+            <wp:docPr id="6" name="Picture 6"/>
             <wp:cNvGraphicFramePr>
               <a:graphicFrameLocks xmlns:a="http://schemas.openxmlformats.org/drawingml/2006/main" noChangeAspect="1"/>
             </wp:cNvGraphicFramePr>
@@ -1295,7 +1191,7 @@
               <a:graphicData uri="http://schemas.openxmlformats.org/drawingml/2006/picture">
                 <pic:pic xmlns:pic="http://schemas.openxmlformats.org/drawingml/2006/picture">
                   <pic:nvPicPr>
-                    <pic:cNvPr id="7" name="left_imagine.jpg"/>
+                    <pic:cNvPr id="6" name="left_move.jpg"/>
                     <pic:cNvPicPr/>
                   </pic:nvPicPr>
                   <pic:blipFill>
@@ -1355,7 +1251,7 @@
           <w:rFonts w:cstheme="minorHAnsi"/>
           <w:sz w:val="22"/>
         </w:rPr>
-        <w:t>Left imagine</w:t>
+        <w:t>Left move</w:t>
       </w:r>
       <w:r>
         <w:rPr>
@@ -1363,58 +1259,6 @@
           <w:sz w:val="22"/>
         </w:rPr>
         <w:t xml:space="preserve"> frequency</w:t>
-      </w:r>
-    </w:p>
-    <w:p>
-      <w:pPr>
-        <w:pStyle w:val="ListParagraph"/>
-        <w:spacing w:after="120" w:line="23" w:lineRule="atLeast"/>
-        <w:ind w:left="0"/>
-        <w:contextualSpacing w:val="0"/>
-        <w:jc w:val="center"/>
-        <w:rPr>
-          <w:rFonts w:cstheme="minorHAnsi"/>
-          <w:sz w:val="20"/>
-        </w:rPr>
-      </w:pPr>
-    </w:p>
-    <w:p>
-      <w:pPr>
-        <w:pStyle w:val="ListParagraph"/>
-        <w:spacing w:after="120" w:line="23" w:lineRule="atLeast"/>
-        <w:ind w:right="720"/>
-        <w:contextualSpacing w:val="0"/>
-        <w:jc w:val="both"/>
-        <w:rPr>
-          <w:rFonts w:cstheme="minorHAnsi"/>
-          <w:sz w:val="20"/>
-        </w:rPr>
-      </w:pPr>
-    </w:p>
-    <w:p>
-      <w:pPr>
-        <w:pStyle w:val="ListParagraph"/>
-        <w:spacing w:after="120" w:line="23" w:lineRule="atLeast"/>
-        <w:ind w:left="0" w:firstLine="360"/>
-        <w:contextualSpacing w:val="0"/>
-        <w:rPr>
-          <w:rFonts w:cstheme="minorHAnsi"/>
-          <w:sz w:val="22"/>
-        </w:rPr>
-      </w:pPr>
-      <w:r>
-        <w:rPr>
-          <w:rFonts w:cstheme="minorHAnsi"/>
-          <w:sz w:val="22"/>
-        </w:rPr>
-        <w:t>Right move</w:t>
-      </w:r>
-      <w:r>
-        <w:rPr>
-          <w:rFonts w:cstheme="minorHAnsi"/>
-          <w:sz w:val="22"/>
-        </w:rPr>
-        <w:t xml:space="preserve"> time</w:t>
       </w:r>
     </w:p>
     <w:p>
@@ -1438,9 +1282,9 @@
         <w:lastRenderedPageBreak/>
         <w:drawing>
           <wp:inline distT="0" distB="0" distL="0" distR="0">
-            <wp:extent cx="5943600" cy="3714750"/>
+            <wp:extent cx="5943600" cy="4457700"/>
             <wp:effectExtent l="0" t="0" r="0" b="0"/>
-            <wp:docPr id="8" name="Picture 8"/>
+            <wp:docPr id="12" name="left_move.jpg"/>
             <wp:cNvGraphicFramePr>
               <a:graphicFrameLocks xmlns:a="http://schemas.openxmlformats.org/drawingml/2006/main" noChangeAspect="1"/>
             </wp:cNvGraphicFramePr>
@@ -1448,7 +1292,7 @@
               <a:graphicData uri="http://schemas.openxmlformats.org/drawingml/2006/picture">
                 <pic:pic xmlns:pic="http://schemas.openxmlformats.org/drawingml/2006/picture">
                   <pic:nvPicPr>
-                    <pic:cNvPr id="8" name="right_move.jpg"/>
+                    <pic:cNvPr id="12" name="left_move.jpg"/>
                     <pic:cNvPicPr/>
                   </pic:nvPicPr>
                   <pic:blipFill>
@@ -1466,7 +1310,7 @@
                   <pic:spPr>
                     <a:xfrm>
                       <a:off x="0" y="0"/>
-                      <a:ext cx="5943600" cy="3714750"/>
+                      <a:ext cx="5943600" cy="4457700"/>
                     </a:xfrm>
                     <a:prstGeom prst="rect">
                       <a:avLst/>
@@ -1508,14 +1352,14 @@
           <w:rFonts w:cstheme="minorHAnsi"/>
           <w:sz w:val="22"/>
         </w:rPr>
-        <w:t>Right move</w:t>
-      </w:r>
-      <w:r>
-        <w:rPr>
-          <w:rFonts w:cstheme="minorHAnsi"/>
-          <w:sz w:val="22"/>
-        </w:rPr>
-        <w:t xml:space="preserve"> frequency</w:t>
+        <w:t>Left imagine</w:t>
+      </w:r>
+      <w:r>
+        <w:rPr>
+          <w:rFonts w:cstheme="minorHAnsi"/>
+          <w:sz w:val="22"/>
+        </w:rPr>
+        <w:t xml:space="preserve"> time</w:t>
       </w:r>
     </w:p>
     <w:p>
@@ -1530,59 +1374,6 @@
           <w:sz w:val="20"/>
         </w:rPr>
       </w:pPr>
-    </w:p>
-    <w:p>
-      <w:pPr>
-        <w:pStyle w:val="ListParagraph"/>
-        <w:spacing w:after="120" w:line="23" w:lineRule="atLeast"/>
-        <w:ind w:right="720"/>
-        <w:contextualSpacing w:val="0"/>
-        <w:jc w:val="both"/>
-        <w:rPr>
-          <w:rFonts w:cstheme="minorHAnsi"/>
-          <w:sz w:val="20"/>
-        </w:rPr>
-      </w:pPr>
-    </w:p>
-    <w:p>
-      <w:pPr>
-        <w:pStyle w:val="ListParagraph"/>
-        <w:spacing w:after="120" w:line="23" w:lineRule="atLeast"/>
-        <w:ind w:left="0" w:firstLine="360"/>
-        <w:contextualSpacing w:val="0"/>
-        <w:rPr>
-          <w:rFonts w:cstheme="minorHAnsi"/>
-          <w:sz w:val="22"/>
-        </w:rPr>
-      </w:pPr>
-      <w:r>
-        <w:rPr>
-          <w:rFonts w:cstheme="minorHAnsi"/>
-          <w:sz w:val="22"/>
-        </w:rPr>
-        <w:t>Right imagine</w:t>
-      </w:r>
-      <w:r>
-        <w:rPr>
-          <w:rFonts w:cstheme="minorHAnsi"/>
-          <w:sz w:val="22"/>
-        </w:rPr>
-        <w:t xml:space="preserve"> time</w:t>
-      </w:r>
-    </w:p>
-    <w:p>
-      <w:pPr>
-        <w:pStyle w:val="ListParagraph"/>
-        <w:spacing w:after="120" w:line="23" w:lineRule="atLeast"/>
-        <w:ind w:left="0"/>
-        <w:contextualSpacing w:val="0"/>
-        <w:jc w:val="center"/>
-        <w:rPr>
-          <w:rFonts w:cstheme="minorHAnsi"/>
-          <w:sz w:val="20"/>
-        </w:rPr>
-      </w:pPr>
-      <w:bookmarkStart w:id="0" w:name="_GoBack"/>
       <w:r>
         <w:rPr>
           <w:rFonts w:cstheme="minorHAnsi"/>
@@ -1594,7 +1385,7 @@
           <wp:inline distT="0" distB="0" distL="0" distR="0">
             <wp:extent cx="5943600" cy="3714750"/>
             <wp:effectExtent l="0" t="0" r="0" b="0"/>
-            <wp:docPr id="10" name="Picture 10"/>
+            <wp:docPr id="7" name="Picture 7"/>
             <wp:cNvGraphicFramePr>
               <a:graphicFrameLocks xmlns:a="http://schemas.openxmlformats.org/drawingml/2006/main" noChangeAspect="1"/>
             </wp:cNvGraphicFramePr>
@@ -1602,7 +1393,7 @@
               <a:graphicData uri="http://schemas.openxmlformats.org/drawingml/2006/picture">
                 <pic:pic xmlns:pic="http://schemas.openxmlformats.org/drawingml/2006/picture">
                   <pic:nvPicPr>
-                    <pic:cNvPr id="10" name="right_imagine.jpg"/>
+                    <pic:cNvPr id="7" name="left_imagine.jpg"/>
                     <pic:cNvPicPr/>
                   </pic:nvPicPr>
                   <pic:blipFill>
@@ -1632,59 +1423,513 @@
           </wp:inline>
         </w:drawing>
       </w:r>
+    </w:p>
+    <w:p>
+      <w:pPr>
+        <w:pStyle w:val="ListParagraph"/>
+        <w:spacing w:after="120" w:line="23" w:lineRule="atLeast"/>
+        <w:ind w:right="720"/>
+        <w:contextualSpacing w:val="0"/>
+        <w:jc w:val="both"/>
+        <w:rPr>
+          <w:rFonts w:cstheme="minorHAnsi"/>
+          <w:sz w:val="20"/>
+        </w:rPr>
+      </w:pPr>
+    </w:p>
+    <w:p>
+      <w:pPr>
+        <w:pStyle w:val="ListParagraph"/>
+        <w:spacing w:after="120" w:line="23" w:lineRule="atLeast"/>
+        <w:ind w:left="0" w:firstLine="360"/>
+        <w:contextualSpacing w:val="0"/>
+        <w:rPr>
+          <w:rFonts w:cstheme="minorHAnsi"/>
+          <w:sz w:val="22"/>
+        </w:rPr>
+      </w:pPr>
+      <w:r>
+        <w:rPr>
+          <w:rFonts w:cstheme="minorHAnsi"/>
+          <w:sz w:val="22"/>
+        </w:rPr>
+        <w:t>Left imagine</w:t>
+      </w:r>
+      <w:r>
+        <w:rPr>
+          <w:rFonts w:cstheme="minorHAnsi"/>
+          <w:sz w:val="22"/>
+        </w:rPr>
+        <w:t xml:space="preserve"> frequency</w:t>
+      </w:r>
+    </w:p>
+    <w:p>
+      <w:pPr>
+        <w:pStyle w:val="ListParagraph"/>
+        <w:spacing w:after="120" w:line="23" w:lineRule="atLeast"/>
+        <w:ind w:left="0"/>
+        <w:contextualSpacing w:val="0"/>
+        <w:jc w:val="center"/>
+        <w:rPr>
+          <w:rFonts w:cstheme="minorHAnsi"/>
+          <w:sz w:val="20"/>
+        </w:rPr>
+      </w:pPr>
+      <w:r>
+        <w:rPr>
+          <w:rFonts w:cstheme="minorHAnsi"/>
+          <w:noProof/>
+          <w:sz w:val="20"/>
+        </w:rPr>
+        <w:lastRenderedPageBreak/>
+        <w:drawing>
+          <wp:inline distT="0" distB="0" distL="0" distR="0">
+            <wp:extent cx="5943600" cy="4457700"/>
+            <wp:effectExtent l="0" t="0" r="0" b="0"/>
+            <wp:docPr id="13" name="left_imagine.jpg"/>
+            <wp:cNvGraphicFramePr>
+              <a:graphicFrameLocks xmlns:a="http://schemas.openxmlformats.org/drawingml/2006/main" noChangeAspect="1"/>
+            </wp:cNvGraphicFramePr>
+            <a:graphic xmlns:a="http://schemas.openxmlformats.org/drawingml/2006/main">
+              <a:graphicData uri="http://schemas.openxmlformats.org/drawingml/2006/picture">
+                <pic:pic xmlns:pic="http://schemas.openxmlformats.org/drawingml/2006/picture">
+                  <pic:nvPicPr>
+                    <pic:cNvPr id="13" name="left_imagine.jpg"/>
+                    <pic:cNvPicPr/>
+                  </pic:nvPicPr>
+                  <pic:blipFill>
+                    <a:blip r:embed="rId19" r:link="rId20">
+                      <a:extLst>
+                        <a:ext uri="{28A0092B-C50C-407E-A947-70E740481C1C}">
+                          <a14:useLocalDpi xmlns:a14="http://schemas.microsoft.com/office/drawing/2010/main" val="0"/>
+                        </a:ext>
+                      </a:extLst>
+                    </a:blip>
+                    <a:stretch>
+                      <a:fillRect/>
+                    </a:stretch>
+                  </pic:blipFill>
+                  <pic:spPr>
+                    <a:xfrm>
+                      <a:off x="0" y="0"/>
+                      <a:ext cx="5943600" cy="4457700"/>
+                    </a:xfrm>
+                    <a:prstGeom prst="rect">
+                      <a:avLst/>
+                    </a:prstGeom>
+                  </pic:spPr>
+                </pic:pic>
+              </a:graphicData>
+            </a:graphic>
+          </wp:inline>
+        </w:drawing>
+      </w:r>
+    </w:p>
+    <w:p>
+      <w:pPr>
+        <w:pStyle w:val="ListParagraph"/>
+        <w:spacing w:after="120" w:line="23" w:lineRule="atLeast"/>
+        <w:ind w:right="720"/>
+        <w:contextualSpacing w:val="0"/>
+        <w:jc w:val="both"/>
+        <w:rPr>
+          <w:rFonts w:cstheme="minorHAnsi"/>
+          <w:sz w:val="20"/>
+        </w:rPr>
+      </w:pPr>
+    </w:p>
+    <w:p>
+      <w:pPr>
+        <w:pStyle w:val="ListParagraph"/>
+        <w:spacing w:after="120" w:line="23" w:lineRule="atLeast"/>
+        <w:ind w:left="0" w:firstLine="360"/>
+        <w:contextualSpacing w:val="0"/>
+        <w:rPr>
+          <w:rFonts w:cstheme="minorHAnsi"/>
+          <w:sz w:val="22"/>
+        </w:rPr>
+      </w:pPr>
+      <w:r>
+        <w:rPr>
+          <w:rFonts w:cstheme="minorHAnsi"/>
+          <w:sz w:val="22"/>
+        </w:rPr>
+        <w:t>Right move</w:t>
+      </w:r>
+      <w:r>
+        <w:rPr>
+          <w:rFonts w:cstheme="minorHAnsi"/>
+          <w:sz w:val="22"/>
+        </w:rPr>
+        <w:t xml:space="preserve"> time</w:t>
+      </w:r>
+    </w:p>
+    <w:p>
+      <w:pPr>
+        <w:pStyle w:val="ListParagraph"/>
+        <w:spacing w:after="120" w:line="23" w:lineRule="atLeast"/>
+        <w:ind w:left="0"/>
+        <w:contextualSpacing w:val="0"/>
+        <w:jc w:val="center"/>
+        <w:rPr>
+          <w:rFonts w:cstheme="minorHAnsi"/>
+          <w:sz w:val="20"/>
+        </w:rPr>
+      </w:pPr>
+      <w:r>
+        <w:rPr>
+          <w:rFonts w:cstheme="minorHAnsi"/>
+          <w:noProof/>
+          <w:sz w:val="20"/>
+        </w:rPr>
+        <w:lastRenderedPageBreak/>
+        <w:drawing>
+          <wp:inline distT="0" distB="0" distL="0" distR="0">
+            <wp:extent cx="5943600" cy="3714750"/>
+            <wp:effectExtent l="0" t="0" r="0" b="0"/>
+            <wp:docPr id="8" name="Picture 8"/>
+            <wp:cNvGraphicFramePr>
+              <a:graphicFrameLocks xmlns:a="http://schemas.openxmlformats.org/drawingml/2006/main" noChangeAspect="1"/>
+            </wp:cNvGraphicFramePr>
+            <a:graphic xmlns:a="http://schemas.openxmlformats.org/drawingml/2006/main">
+              <a:graphicData uri="http://schemas.openxmlformats.org/drawingml/2006/picture">
+                <pic:pic xmlns:pic="http://schemas.openxmlformats.org/drawingml/2006/picture">
+                  <pic:nvPicPr>
+                    <pic:cNvPr id="8" name="right_move.jpg"/>
+                    <pic:cNvPicPr/>
+                  </pic:nvPicPr>
+                  <pic:blipFill>
+                    <a:blip r:embed="rId21" r:link="rId22">
+                      <a:extLst>
+                        <a:ext uri="{28A0092B-C50C-407E-A947-70E740481C1C}">
+                          <a14:useLocalDpi xmlns:a14="http://schemas.microsoft.com/office/drawing/2010/main" val="0"/>
+                        </a:ext>
+                      </a:extLst>
+                    </a:blip>
+                    <a:stretch>
+                      <a:fillRect/>
+                    </a:stretch>
+                  </pic:blipFill>
+                  <pic:spPr>
+                    <a:xfrm>
+                      <a:off x="0" y="0"/>
+                      <a:ext cx="5943600" cy="3714750"/>
+                    </a:xfrm>
+                    <a:prstGeom prst="rect">
+                      <a:avLst/>
+                    </a:prstGeom>
+                  </pic:spPr>
+                </pic:pic>
+              </a:graphicData>
+            </a:graphic>
+          </wp:inline>
+        </w:drawing>
+      </w:r>
+    </w:p>
+    <w:p>
+      <w:pPr>
+        <w:pStyle w:val="ListParagraph"/>
+        <w:spacing w:after="120" w:line="23" w:lineRule="atLeast"/>
+        <w:ind w:right="720"/>
+        <w:contextualSpacing w:val="0"/>
+        <w:jc w:val="both"/>
+        <w:rPr>
+          <w:rFonts w:cstheme="minorHAnsi"/>
+          <w:sz w:val="20"/>
+        </w:rPr>
+      </w:pPr>
+    </w:p>
+    <w:p>
+      <w:pPr>
+        <w:pStyle w:val="ListParagraph"/>
+        <w:spacing w:after="120" w:line="23" w:lineRule="atLeast"/>
+        <w:ind w:left="0" w:firstLine="360"/>
+        <w:contextualSpacing w:val="0"/>
+        <w:rPr>
+          <w:rFonts w:cstheme="minorHAnsi"/>
+          <w:sz w:val="22"/>
+        </w:rPr>
+      </w:pPr>
+      <w:r>
+        <w:rPr>
+          <w:rFonts w:cstheme="minorHAnsi"/>
+          <w:sz w:val="22"/>
+        </w:rPr>
+        <w:t>Right move</w:t>
+      </w:r>
+      <w:r>
+        <w:rPr>
+          <w:rFonts w:cstheme="minorHAnsi"/>
+          <w:sz w:val="22"/>
+        </w:rPr>
+        <w:t xml:space="preserve"> frequency</w:t>
+      </w:r>
+    </w:p>
+    <w:p>
+      <w:pPr>
+        <w:pStyle w:val="ListParagraph"/>
+        <w:spacing w:after="120" w:line="23" w:lineRule="atLeast"/>
+        <w:ind w:left="0"/>
+        <w:contextualSpacing w:val="0"/>
+        <w:jc w:val="center"/>
+        <w:rPr>
+          <w:rFonts w:cstheme="minorHAnsi"/>
+          <w:sz w:val="20"/>
+        </w:rPr>
+      </w:pPr>
+      <w:r>
+        <w:rPr>
+          <w:rFonts w:cstheme="minorHAnsi"/>
+          <w:noProof/>
+          <w:sz w:val="20"/>
+        </w:rPr>
+        <w:lastRenderedPageBreak/>
+        <w:drawing>
+          <wp:inline distT="0" distB="0" distL="0" distR="0">
+            <wp:extent cx="5943600" cy="4457700"/>
+            <wp:effectExtent l="0" t="0" r="0" b="0"/>
+            <wp:docPr id="14" name="right_move.jpg"/>
+            <wp:cNvGraphicFramePr>
+              <a:graphicFrameLocks xmlns:a="http://schemas.openxmlformats.org/drawingml/2006/main" noChangeAspect="1"/>
+            </wp:cNvGraphicFramePr>
+            <a:graphic xmlns:a="http://schemas.openxmlformats.org/drawingml/2006/main">
+              <a:graphicData uri="http://schemas.openxmlformats.org/drawingml/2006/picture">
+                <pic:pic xmlns:pic="http://schemas.openxmlformats.org/drawingml/2006/picture">
+                  <pic:nvPicPr>
+                    <pic:cNvPr id="14" name="right_move.jpg"/>
+                    <pic:cNvPicPr/>
+                  </pic:nvPicPr>
+                  <pic:blipFill>
+                    <a:blip r:embed="rId23" r:link="rId24">
+                      <a:extLst>
+                        <a:ext uri="{28A0092B-C50C-407E-A947-70E740481C1C}">
+                          <a14:useLocalDpi xmlns:a14="http://schemas.microsoft.com/office/drawing/2010/main" val="0"/>
+                        </a:ext>
+                      </a:extLst>
+                    </a:blip>
+                    <a:stretch>
+                      <a:fillRect/>
+                    </a:stretch>
+                  </pic:blipFill>
+                  <pic:spPr>
+                    <a:xfrm>
+                      <a:off x="0" y="0"/>
+                      <a:ext cx="5943600" cy="4457700"/>
+                    </a:xfrm>
+                    <a:prstGeom prst="rect">
+                      <a:avLst/>
+                    </a:prstGeom>
+                  </pic:spPr>
+                </pic:pic>
+              </a:graphicData>
+            </a:graphic>
+          </wp:inline>
+        </w:drawing>
+      </w:r>
+    </w:p>
+    <w:p>
+      <w:pPr>
+        <w:pStyle w:val="ListParagraph"/>
+        <w:spacing w:after="120" w:line="23" w:lineRule="atLeast"/>
+        <w:ind w:right="720"/>
+        <w:contextualSpacing w:val="0"/>
+        <w:jc w:val="both"/>
+        <w:rPr>
+          <w:rFonts w:cstheme="minorHAnsi"/>
+          <w:sz w:val="20"/>
+        </w:rPr>
+      </w:pPr>
+    </w:p>
+    <w:p>
+      <w:pPr>
+        <w:pStyle w:val="ListParagraph"/>
+        <w:spacing w:after="120" w:line="23" w:lineRule="atLeast"/>
+        <w:ind w:left="0" w:firstLine="360"/>
+        <w:contextualSpacing w:val="0"/>
+        <w:rPr>
+          <w:rFonts w:cstheme="minorHAnsi"/>
+          <w:sz w:val="22"/>
+        </w:rPr>
+      </w:pPr>
+      <w:r>
+        <w:rPr>
+          <w:rFonts w:cstheme="minorHAnsi"/>
+          <w:sz w:val="22"/>
+        </w:rPr>
+        <w:t>Right imagine</w:t>
+      </w:r>
+      <w:r>
+        <w:rPr>
+          <w:rFonts w:cstheme="minorHAnsi"/>
+          <w:sz w:val="22"/>
+        </w:rPr>
+        <w:t xml:space="preserve"> time</w:t>
+      </w:r>
+    </w:p>
+    <w:p>
+      <w:pPr>
+        <w:pStyle w:val="ListParagraph"/>
+        <w:spacing w:after="120" w:line="23" w:lineRule="atLeast"/>
+        <w:ind w:left="0"/>
+        <w:contextualSpacing w:val="0"/>
+        <w:jc w:val="center"/>
+        <w:rPr>
+          <w:rFonts w:cstheme="minorHAnsi"/>
+          <w:sz w:val="20"/>
+        </w:rPr>
+      </w:pPr>
+      <w:r>
+        <w:rPr>
+          <w:rFonts w:cstheme="minorHAnsi"/>
+          <w:noProof/>
+          <w:sz w:val="20"/>
+        </w:rPr>
+        <w:lastRenderedPageBreak/>
+        <w:drawing>
+          <wp:inline distT="0" distB="0" distL="0" distR="0">
+            <wp:extent cx="5943600" cy="3714750"/>
+            <wp:effectExtent l="0" t="0" r="0" b="0"/>
+            <wp:docPr id="10" name="Picture 10"/>
+            <wp:cNvGraphicFramePr>
+              <a:graphicFrameLocks xmlns:a="http://schemas.openxmlformats.org/drawingml/2006/main" noChangeAspect="1"/>
+            </wp:cNvGraphicFramePr>
+            <a:graphic xmlns:a="http://schemas.openxmlformats.org/drawingml/2006/main">
+              <a:graphicData uri="http://schemas.openxmlformats.org/drawingml/2006/picture">
+                <pic:pic xmlns:pic="http://schemas.openxmlformats.org/drawingml/2006/picture">
+                  <pic:nvPicPr>
+                    <pic:cNvPr id="10" name="right_imagine.jpg"/>
+                    <pic:cNvPicPr/>
+                  </pic:nvPicPr>
+                  <pic:blipFill>
+                    <a:blip r:embed="rId25" r:link="rId26">
+                      <a:extLst>
+                        <a:ext uri="{28A0092B-C50C-407E-A947-70E740481C1C}">
+                          <a14:useLocalDpi xmlns:a14="http://schemas.microsoft.com/office/drawing/2010/main" val="0"/>
+                        </a:ext>
+                      </a:extLst>
+                    </a:blip>
+                    <a:stretch>
+                      <a:fillRect/>
+                    </a:stretch>
+                  </pic:blipFill>
+                  <pic:spPr>
+                    <a:xfrm>
+                      <a:off x="0" y="0"/>
+                      <a:ext cx="5943600" cy="3714750"/>
+                    </a:xfrm>
+                    <a:prstGeom prst="rect">
+                      <a:avLst/>
+                    </a:prstGeom>
+                  </pic:spPr>
+                </pic:pic>
+              </a:graphicData>
+            </a:graphic>
+          </wp:inline>
+        </w:drawing>
+      </w:r>
+    </w:p>
+    <w:p>
+      <w:pPr>
+        <w:pStyle w:val="ListParagraph"/>
+        <w:spacing w:after="120" w:line="23" w:lineRule="atLeast"/>
+        <w:ind w:right="720"/>
+        <w:contextualSpacing w:val="0"/>
+        <w:jc w:val="both"/>
+        <w:rPr>
+          <w:rFonts w:cstheme="minorHAnsi"/>
+          <w:sz w:val="20"/>
+        </w:rPr>
+      </w:pPr>
+    </w:p>
+    <w:p>
+      <w:pPr>
+        <w:pStyle w:val="ListParagraph"/>
+        <w:spacing w:after="120" w:line="23" w:lineRule="atLeast"/>
+        <w:ind w:left="0" w:firstLine="360"/>
+        <w:contextualSpacing w:val="0"/>
+        <w:rPr>
+          <w:rFonts w:cstheme="minorHAnsi"/>
+          <w:sz w:val="22"/>
+        </w:rPr>
+      </w:pPr>
+      <w:r>
+        <w:rPr>
+          <w:rFonts w:cstheme="minorHAnsi"/>
+          <w:sz w:val="22"/>
+        </w:rPr>
+        <w:t>Right imagine</w:t>
+      </w:r>
+      <w:r>
+        <w:rPr>
+          <w:rFonts w:cstheme="minorHAnsi"/>
+          <w:sz w:val="22"/>
+        </w:rPr>
+        <w:t xml:space="preserve"> frequency</w:t>
+      </w:r>
+    </w:p>
+    <w:p>
+      <w:pPr>
+        <w:pStyle w:val="ListParagraph"/>
+        <w:spacing w:after="120" w:line="23" w:lineRule="atLeast"/>
+        <w:ind w:left="0"/>
+        <w:contextualSpacing w:val="0"/>
+        <w:jc w:val="center"/>
+        <w:rPr>
+          <w:rFonts w:cstheme="minorHAnsi"/>
+          <w:sz w:val="20"/>
+        </w:rPr>
+      </w:pPr>
+      <w:bookmarkStart w:id="0" w:name="_GoBack"/>
+      <w:r>
+        <w:rPr>
+          <w:rFonts w:cstheme="minorHAnsi"/>
+          <w:noProof/>
+          <w:sz w:val="20"/>
+        </w:rPr>
+        <w:lastRenderedPageBreak/>
+        <w:drawing>
+          <wp:inline distT="0" distB="0" distL="0" distR="0">
+            <wp:extent cx="5943600" cy="4457700"/>
+            <wp:effectExtent l="0" t="0" r="0" b="0"/>
+            <wp:docPr id="15" name="right_imagine.jpg"/>
+            <wp:cNvGraphicFramePr>
+              <a:graphicFrameLocks xmlns:a="http://schemas.openxmlformats.org/drawingml/2006/main" noChangeAspect="1"/>
+            </wp:cNvGraphicFramePr>
+            <a:graphic xmlns:a="http://schemas.openxmlformats.org/drawingml/2006/main">
+              <a:graphicData uri="http://schemas.openxmlformats.org/drawingml/2006/picture">
+                <pic:pic xmlns:pic="http://schemas.openxmlformats.org/drawingml/2006/picture">
+                  <pic:nvPicPr>
+                    <pic:cNvPr id="15" name="right_imagine.jpg"/>
+                    <pic:cNvPicPr/>
+                  </pic:nvPicPr>
+                  <pic:blipFill>
+                    <a:blip r:embed="rId27" r:link="rId28">
+                      <a:extLst>
+                        <a:ext uri="{28A0092B-C50C-407E-A947-70E740481C1C}">
+                          <a14:useLocalDpi xmlns:a14="http://schemas.microsoft.com/office/drawing/2010/main" val="0"/>
+                        </a:ext>
+                      </a:extLst>
+                    </a:blip>
+                    <a:stretch>
+                      <a:fillRect/>
+                    </a:stretch>
+                  </pic:blipFill>
+                  <pic:spPr>
+                    <a:xfrm>
+                      <a:off x="0" y="0"/>
+                      <a:ext cx="5943600" cy="4457700"/>
+                    </a:xfrm>
+                    <a:prstGeom prst="rect">
+                      <a:avLst/>
+                    </a:prstGeom>
+                  </pic:spPr>
+                </pic:pic>
+              </a:graphicData>
+            </a:graphic>
+          </wp:inline>
+        </w:drawing>
+      </w:r>
       <w:bookmarkEnd w:id="0"/>
-    </w:p>
-    <w:p>
-      <w:pPr>
-        <w:pStyle w:val="ListParagraph"/>
-        <w:spacing w:after="120" w:line="23" w:lineRule="atLeast"/>
-        <w:ind w:right="720"/>
-        <w:contextualSpacing w:val="0"/>
-        <w:jc w:val="both"/>
-        <w:rPr>
-          <w:rFonts w:cstheme="minorHAnsi"/>
-          <w:sz w:val="20"/>
-        </w:rPr>
-      </w:pPr>
-    </w:p>
-    <w:p>
-      <w:pPr>
-        <w:pStyle w:val="ListParagraph"/>
-        <w:spacing w:after="120" w:line="23" w:lineRule="atLeast"/>
-        <w:ind w:left="0" w:firstLine="360"/>
-        <w:contextualSpacing w:val="0"/>
-        <w:rPr>
-          <w:rFonts w:cstheme="minorHAnsi"/>
-          <w:sz w:val="22"/>
-        </w:rPr>
-      </w:pPr>
-      <w:r>
-        <w:rPr>
-          <w:rFonts w:cstheme="minorHAnsi"/>
-          <w:sz w:val="22"/>
-        </w:rPr>
-        <w:t>Right imagine</w:t>
-      </w:r>
-      <w:r>
-        <w:rPr>
-          <w:rFonts w:cstheme="minorHAnsi"/>
-          <w:sz w:val="22"/>
-        </w:rPr>
-        <w:t xml:space="preserve"> frequency</w:t>
-      </w:r>
-    </w:p>
-    <w:p>
-      <w:pPr>
-        <w:pStyle w:val="ListParagraph"/>
-        <w:spacing w:after="120" w:line="23" w:lineRule="atLeast"/>
-        <w:ind w:left="0"/>
-        <w:contextualSpacing w:val="0"/>
-        <w:jc w:val="center"/>
-        <w:rPr>
-          <w:rFonts w:cstheme="minorHAnsi"/>
-          <w:sz w:val="20"/>
-        </w:rPr>
-      </w:pPr>
     </w:p>
     <w:p>
       <w:pPr>
@@ -2101,7 +2346,7 @@
       </w:pPr>
     </w:p>
     <w:sectPr>
-      <w:headerReference w:type="default" r:id="rId19"/>
+      <w:headerReference w:type="default" r:id="rId29"/>
       <w:pgSz w:w="12240" w:h="15840"/>
       <w:pgMar w:top="1440" w:right="1440" w:bottom="1440" w:left="1440" w:header="720" w:footer="720" w:gutter="0"/>
       <w:pgNumType w:start="0"/>
@@ -2224,7 +2469,7 @@
             <w:bCs/>
             <w:noProof/>
           </w:rPr>
-          <w:t>6</w:t>
+          <w:t>8</w:t>
         </w:r>
         <w:r>
           <w:rPr>
@@ -3730,7 +3975,7 @@
 </file>
 
 <file path=customXml/itemProps2.xml><?xml version="1.0" encoding="utf-8"?>
-<ds:datastoreItem xmlns:ds="http://schemas.openxmlformats.org/officeDocument/2006/customXml" ds:itemID="{DF3DD19A-92CB-4608-B112-A776FD7B8558}">
+<ds:datastoreItem xmlns:ds="http://schemas.openxmlformats.org/officeDocument/2006/customXml" ds:itemID="{CFD82CC0-37D9-4BED-B60E-7EC6D1A64A8B}">
   <ds:schemaRefs>
     <ds:schemaRef ds:uri="http://schemas.openxmlformats.org/officeDocument/2006/bibliography"/>
   </ds:schemaRefs>

</xml_diff>

<commit_message>
Insert caption for Fig. 1
</commit_message>
<xml_diff>
--- a/report/ttf10_LabReport.docx
+++ b/report/ttf10_LabReport.docx
@@ -863,6 +863,7 @@
         <w:spacing w:after="120" w:line="23" w:lineRule="atLeast"/>
         <w:ind w:left="0" w:firstLine="360"/>
         <w:contextualSpacing w:val="0"/>
+        <w:jc w:val="both"/>
         <w:rPr>
           <w:rFonts w:cstheme="minorHAnsi"/>
           <w:sz w:val="22"/>
@@ -931,44 +932,72 @@
         </w:rPr>
         <w:t>.</w:t>
       </w:r>
+      <w:r>
+        <w:rPr>
+          <w:rFonts w:cstheme="minorHAnsi"/>
+          <w:sz w:val="22"/>
+        </w:rPr>
+        <w:t xml:space="preserve"> We can analyze the data from each of the five configurational trials mentioned earlier.</w:t>
+      </w:r>
+      <w:r>
+        <w:rPr>
+          <w:rFonts w:cstheme="minorHAnsi"/>
+          <w:sz w:val="22"/>
+        </w:rPr>
+        <w:t xml:space="preserve"> Now, before continuing, allow me to preface </w:t>
+      </w:r>
+      <w:r>
+        <w:rPr>
+          <w:rFonts w:cstheme="minorHAnsi"/>
+          <w:sz w:val="22"/>
+        </w:rPr>
+        <w:t>this section</w:t>
+      </w:r>
+      <w:r>
+        <w:rPr>
+          <w:rFonts w:cstheme="minorHAnsi"/>
+          <w:sz w:val="22"/>
+        </w:rPr>
+        <w:t xml:space="preserve"> by saying that </w:t>
+      </w:r>
+      <w:r>
+        <w:rPr>
+          <w:rFonts w:cstheme="minorHAnsi"/>
+          <w:i/>
+          <w:sz w:val="22"/>
+        </w:rPr>
+        <w:t>I was the subject</w:t>
+      </w:r>
+      <w:r>
+        <w:rPr>
+          <w:rFonts w:cstheme="minorHAnsi"/>
+          <w:sz w:val="22"/>
+        </w:rPr>
+        <w:t>, and considering how hectic and overwhelming this semester has been for me, it is hardly a surprise that my results are abnormal –or far from “excellent data.”</w:t>
+      </w:r>
+      <w:r>
+        <w:rPr>
+          <w:rFonts w:cstheme="minorHAnsi"/>
+          <w:sz w:val="22"/>
+        </w:rPr>
+        <w:t xml:space="preserve"> Nevertheless, my results can be observed in both the time and frequency domains, respectivel</w:t>
+      </w:r>
+      <w:r>
+        <w:rPr>
+          <w:rFonts w:cstheme="minorHAnsi"/>
+          <w:sz w:val="22"/>
+        </w:rPr>
+        <w:t>y in the subsequent ten figures:</w:t>
+      </w:r>
     </w:p>
     <w:p>
       <w:pPr>
         <w:pStyle w:val="ListParagraph"/>
-        <w:spacing w:after="120" w:line="23" w:lineRule="atLeast"/>
-        <w:ind w:left="0" w:firstLine="360"/>
-        <w:contextualSpacing w:val="0"/>
-        <w:rPr>
-          <w:rFonts w:cstheme="minorHAnsi"/>
-          <w:sz w:val="22"/>
-        </w:rPr>
-      </w:pPr>
-      <w:r>
-        <w:rPr>
-          <w:rFonts w:cstheme="minorHAnsi"/>
-          <w:sz w:val="22"/>
-        </w:rPr>
-        <w:t>Rest</w:t>
-      </w:r>
-      <w:r>
-        <w:rPr>
-          <w:rFonts w:cstheme="minorHAnsi"/>
-          <w:sz w:val="22"/>
-        </w:rPr>
-        <w:t xml:space="preserve"> time</w:t>
-      </w:r>
-    </w:p>
-    <w:p>
-      <w:pPr>
-        <w:pStyle w:val="ListParagraph"/>
+        <w:keepNext/>
         <w:spacing w:after="120" w:line="23" w:lineRule="atLeast"/>
         <w:ind w:left="0"/>
         <w:contextualSpacing w:val="0"/>
         <w:jc w:val="center"/>
-        <w:rPr>
-          <w:rFonts w:cstheme="minorHAnsi"/>
-          <w:sz w:val="20"/>
-        </w:rPr>
       </w:pPr>
       <w:r>
         <w:rPr>
@@ -1022,42 +1051,90 @@
     </w:p>
     <w:p>
       <w:pPr>
+        <w:pStyle w:val="Caption"/>
+        <w:ind w:left="720" w:right="720"/>
+        <w:jc w:val="both"/>
+        <w:rPr>
+          <w:rFonts w:cstheme="minorHAnsi"/>
+          <w:sz w:val="20"/>
+        </w:rPr>
+      </w:pPr>
+      <w:r>
+        <w:rPr>
+          <w:b/>
+        </w:rPr>
+        <w:t xml:space="preserve">Fig. </w:t>
+      </w:r>
+      <w:r>
+        <w:rPr>
+          <w:b/>
+        </w:rPr>
+        <w:fldChar w:fldCharType="begin"/>
+      </w:r>
+      <w:r>
+        <w:rPr>
+          <w:b/>
+        </w:rPr>
+        <w:instrText xml:space="preserve"> SEQ Fig. \* ARABIC </w:instrText>
+      </w:r>
+      <w:r>
+        <w:rPr>
+          <w:b/>
+        </w:rPr>
+        <w:fldChar w:fldCharType="separate"/>
+      </w:r>
+      <w:r>
+        <w:rPr>
+          <w:b/>
+          <w:noProof/>
+        </w:rPr>
+        <w:t>1</w:t>
+      </w:r>
+      <w:r>
+        <w:rPr>
+          <w:b/>
+        </w:rPr>
+        <w:fldChar w:fldCharType="end"/>
+      </w:r>
+      <w:r>
+        <w:rPr>
+          <w:b/>
+        </w:rPr>
+        <w:t>.</w:t>
+      </w:r>
+      <w:r>
+        <w:t xml:space="preserve">  Plot of channel data (scrolling), represented in the time domain, while in a </w:t>
+      </w:r>
+      <w:r>
+        <w:t>relaxed state of mind.</w:t>
+      </w:r>
+      <w:r>
+        <w:t xml:space="preserve"> It is interesting that the scale of magnitude of these brainwaves is quite large, as compared to subsequent ‘moving’ states of mind.</w:t>
+      </w:r>
+      <w:r>
+        <w:t xml:space="preserve"> I believe I recall accidentally blinking during this trial, or perhaps there was someone walking by outside the room, who caught my attention.</w:t>
+      </w:r>
+      <w:r>
+        <w:t xml:space="preserve"> This could expla</w:t>
+      </w:r>
+      <w:r>
+        <w:t>in sudden unprecedented neural activity at certain points in the 10-second window.</w:t>
+      </w:r>
+      <w:bookmarkStart w:id="0" w:name="_GoBack"/>
+      <w:bookmarkEnd w:id="0"/>
+    </w:p>
+    <w:p>
+      <w:pPr>
         <w:pStyle w:val="ListParagraph"/>
         <w:spacing w:after="120" w:line="23" w:lineRule="atLeast"/>
-        <w:ind w:right="720"/>
+        <w:ind w:left="0"/>
         <w:contextualSpacing w:val="0"/>
-        <w:jc w:val="both"/>
+        <w:jc w:val="center"/>
         <w:rPr>
           <w:rFonts w:cstheme="minorHAnsi"/>
           <w:sz w:val="20"/>
         </w:rPr>
       </w:pPr>
-    </w:p>
-    <w:p>
-      <w:pPr>
-        <w:pStyle w:val="ListParagraph"/>
-        <w:spacing w:after="120" w:line="23" w:lineRule="atLeast"/>
-        <w:ind w:left="0" w:firstLine="360"/>
-        <w:contextualSpacing w:val="0"/>
-        <w:rPr>
-          <w:rFonts w:cstheme="minorHAnsi"/>
-          <w:sz w:val="22"/>
-        </w:rPr>
-      </w:pPr>
-      <w:r>
-        <w:rPr>
-          <w:rFonts w:cstheme="minorHAnsi"/>
-          <w:sz w:val="22"/>
-        </w:rPr>
-        <w:t>Rest</w:t>
-      </w:r>
-      <w:r>
-        <w:rPr>
-          <w:rFonts w:cstheme="minorHAnsi"/>
-          <w:sz w:val="22"/>
-        </w:rPr>
-        <w:t xml:space="preserve"> frequency</w:t>
-      </w:r>
     </w:p>
     <w:p>
       <w:pPr>
@@ -1125,40 +1202,14 @@
       <w:pPr>
         <w:pStyle w:val="ListParagraph"/>
         <w:spacing w:after="120" w:line="23" w:lineRule="atLeast"/>
-        <w:ind w:right="720"/>
+        <w:ind w:left="0"/>
         <w:contextualSpacing w:val="0"/>
-        <w:jc w:val="both"/>
+        <w:jc w:val="center"/>
         <w:rPr>
           <w:rFonts w:cstheme="minorHAnsi"/>
           <w:sz w:val="20"/>
         </w:rPr>
       </w:pPr>
-    </w:p>
-    <w:p>
-      <w:pPr>
-        <w:pStyle w:val="ListParagraph"/>
-        <w:spacing w:after="120" w:line="23" w:lineRule="atLeast"/>
-        <w:ind w:left="0" w:firstLine="360"/>
-        <w:contextualSpacing w:val="0"/>
-        <w:rPr>
-          <w:rFonts w:cstheme="minorHAnsi"/>
-          <w:sz w:val="22"/>
-        </w:rPr>
-      </w:pPr>
-      <w:r>
-        <w:rPr>
-          <w:rFonts w:cstheme="minorHAnsi"/>
-          <w:sz w:val="22"/>
-        </w:rPr>
-        <w:t>Left move</w:t>
-      </w:r>
-      <w:r>
-        <w:rPr>
-          <w:rFonts w:cstheme="minorHAnsi"/>
-          <w:sz w:val="22"/>
-        </w:rPr>
-        <w:t xml:space="preserve"> time</w:t>
-      </w:r>
     </w:p>
     <w:p>
       <w:pPr>
@@ -1226,40 +1277,14 @@
       <w:pPr>
         <w:pStyle w:val="ListParagraph"/>
         <w:spacing w:after="120" w:line="23" w:lineRule="atLeast"/>
-        <w:ind w:right="720"/>
+        <w:ind w:left="0"/>
         <w:contextualSpacing w:val="0"/>
-        <w:jc w:val="both"/>
+        <w:jc w:val="center"/>
         <w:rPr>
           <w:rFonts w:cstheme="minorHAnsi"/>
           <w:sz w:val="20"/>
         </w:rPr>
       </w:pPr>
-    </w:p>
-    <w:p>
-      <w:pPr>
-        <w:pStyle w:val="ListParagraph"/>
-        <w:spacing w:after="120" w:line="23" w:lineRule="atLeast"/>
-        <w:ind w:left="0" w:firstLine="360"/>
-        <w:contextualSpacing w:val="0"/>
-        <w:rPr>
-          <w:rFonts w:cstheme="minorHAnsi"/>
-          <w:sz w:val="22"/>
-        </w:rPr>
-      </w:pPr>
-      <w:r>
-        <w:rPr>
-          <w:rFonts w:cstheme="minorHAnsi"/>
-          <w:sz w:val="22"/>
-        </w:rPr>
-        <w:t>Left move</w:t>
-      </w:r>
-      <w:r>
-        <w:rPr>
-          <w:rFonts w:cstheme="minorHAnsi"/>
-          <w:sz w:val="22"/>
-        </w:rPr>
-        <w:t xml:space="preserve"> frequency</w:t>
-      </w:r>
     </w:p>
     <w:p>
       <w:pPr>
@@ -1327,40 +1352,14 @@
       <w:pPr>
         <w:pStyle w:val="ListParagraph"/>
         <w:spacing w:after="120" w:line="23" w:lineRule="atLeast"/>
-        <w:ind w:right="720"/>
+        <w:ind w:left="0"/>
         <w:contextualSpacing w:val="0"/>
-        <w:jc w:val="both"/>
+        <w:jc w:val="center"/>
         <w:rPr>
           <w:rFonts w:cstheme="minorHAnsi"/>
           <w:sz w:val="20"/>
         </w:rPr>
       </w:pPr>
-    </w:p>
-    <w:p>
-      <w:pPr>
-        <w:pStyle w:val="ListParagraph"/>
-        <w:spacing w:after="120" w:line="23" w:lineRule="atLeast"/>
-        <w:ind w:left="0" w:firstLine="360"/>
-        <w:contextualSpacing w:val="0"/>
-        <w:rPr>
-          <w:rFonts w:cstheme="minorHAnsi"/>
-          <w:sz w:val="22"/>
-        </w:rPr>
-      </w:pPr>
-      <w:r>
-        <w:rPr>
-          <w:rFonts w:cstheme="minorHAnsi"/>
-          <w:sz w:val="22"/>
-        </w:rPr>
-        <w:t>Left imagine</w:t>
-      </w:r>
-      <w:r>
-        <w:rPr>
-          <w:rFonts w:cstheme="minorHAnsi"/>
-          <w:sz w:val="22"/>
-        </w:rPr>
-        <w:t xml:space="preserve"> time</w:t>
-      </w:r>
     </w:p>
     <w:p>
       <w:pPr>
@@ -1428,40 +1427,14 @@
       <w:pPr>
         <w:pStyle w:val="ListParagraph"/>
         <w:spacing w:after="120" w:line="23" w:lineRule="atLeast"/>
-        <w:ind w:right="720"/>
+        <w:ind w:left="0"/>
         <w:contextualSpacing w:val="0"/>
-        <w:jc w:val="both"/>
+        <w:jc w:val="center"/>
         <w:rPr>
           <w:rFonts w:cstheme="minorHAnsi"/>
           <w:sz w:val="20"/>
         </w:rPr>
       </w:pPr>
-    </w:p>
-    <w:p>
-      <w:pPr>
-        <w:pStyle w:val="ListParagraph"/>
-        <w:spacing w:after="120" w:line="23" w:lineRule="atLeast"/>
-        <w:ind w:left="0" w:firstLine="360"/>
-        <w:contextualSpacing w:val="0"/>
-        <w:rPr>
-          <w:rFonts w:cstheme="minorHAnsi"/>
-          <w:sz w:val="22"/>
-        </w:rPr>
-      </w:pPr>
-      <w:r>
-        <w:rPr>
-          <w:rFonts w:cstheme="minorHAnsi"/>
-          <w:sz w:val="22"/>
-        </w:rPr>
-        <w:t>Left imagine</w:t>
-      </w:r>
-      <w:r>
-        <w:rPr>
-          <w:rFonts w:cstheme="minorHAnsi"/>
-          <w:sz w:val="22"/>
-        </w:rPr>
-        <w:t xml:space="preserve"> frequency</w:t>
-      </w:r>
     </w:p>
     <w:p>
       <w:pPr>
@@ -1529,40 +1502,14 @@
       <w:pPr>
         <w:pStyle w:val="ListParagraph"/>
         <w:spacing w:after="120" w:line="23" w:lineRule="atLeast"/>
-        <w:ind w:right="720"/>
+        <w:ind w:left="0"/>
         <w:contextualSpacing w:val="0"/>
-        <w:jc w:val="both"/>
+        <w:jc w:val="center"/>
         <w:rPr>
           <w:rFonts w:cstheme="minorHAnsi"/>
           <w:sz w:val="20"/>
         </w:rPr>
       </w:pPr>
-    </w:p>
-    <w:p>
-      <w:pPr>
-        <w:pStyle w:val="ListParagraph"/>
-        <w:spacing w:after="120" w:line="23" w:lineRule="atLeast"/>
-        <w:ind w:left="0" w:firstLine="360"/>
-        <w:contextualSpacing w:val="0"/>
-        <w:rPr>
-          <w:rFonts w:cstheme="minorHAnsi"/>
-          <w:sz w:val="22"/>
-        </w:rPr>
-      </w:pPr>
-      <w:r>
-        <w:rPr>
-          <w:rFonts w:cstheme="minorHAnsi"/>
-          <w:sz w:val="22"/>
-        </w:rPr>
-        <w:t>Right move</w:t>
-      </w:r>
-      <w:r>
-        <w:rPr>
-          <w:rFonts w:cstheme="minorHAnsi"/>
-          <w:sz w:val="22"/>
-        </w:rPr>
-        <w:t xml:space="preserve"> time</w:t>
-      </w:r>
     </w:p>
     <w:p>
       <w:pPr>
@@ -1630,40 +1577,14 @@
       <w:pPr>
         <w:pStyle w:val="ListParagraph"/>
         <w:spacing w:after="120" w:line="23" w:lineRule="atLeast"/>
-        <w:ind w:right="720"/>
+        <w:ind w:left="0"/>
         <w:contextualSpacing w:val="0"/>
-        <w:jc w:val="both"/>
+        <w:jc w:val="center"/>
         <w:rPr>
           <w:rFonts w:cstheme="minorHAnsi"/>
           <w:sz w:val="20"/>
         </w:rPr>
       </w:pPr>
-    </w:p>
-    <w:p>
-      <w:pPr>
-        <w:pStyle w:val="ListParagraph"/>
-        <w:spacing w:after="120" w:line="23" w:lineRule="atLeast"/>
-        <w:ind w:left="0" w:firstLine="360"/>
-        <w:contextualSpacing w:val="0"/>
-        <w:rPr>
-          <w:rFonts w:cstheme="minorHAnsi"/>
-          <w:sz w:val="22"/>
-        </w:rPr>
-      </w:pPr>
-      <w:r>
-        <w:rPr>
-          <w:rFonts w:cstheme="minorHAnsi"/>
-          <w:sz w:val="22"/>
-        </w:rPr>
-        <w:t>Right move</w:t>
-      </w:r>
-      <w:r>
-        <w:rPr>
-          <w:rFonts w:cstheme="minorHAnsi"/>
-          <w:sz w:val="22"/>
-        </w:rPr>
-        <w:t xml:space="preserve"> frequency</w:t>
-      </w:r>
     </w:p>
     <w:p>
       <w:pPr>
@@ -1731,40 +1652,14 @@
       <w:pPr>
         <w:pStyle w:val="ListParagraph"/>
         <w:spacing w:after="120" w:line="23" w:lineRule="atLeast"/>
-        <w:ind w:right="720"/>
+        <w:ind w:left="0"/>
         <w:contextualSpacing w:val="0"/>
-        <w:jc w:val="both"/>
+        <w:jc w:val="center"/>
         <w:rPr>
           <w:rFonts w:cstheme="minorHAnsi"/>
           <w:sz w:val="20"/>
         </w:rPr>
       </w:pPr>
-    </w:p>
-    <w:p>
-      <w:pPr>
-        <w:pStyle w:val="ListParagraph"/>
-        <w:spacing w:after="120" w:line="23" w:lineRule="atLeast"/>
-        <w:ind w:left="0" w:firstLine="360"/>
-        <w:contextualSpacing w:val="0"/>
-        <w:rPr>
-          <w:rFonts w:cstheme="minorHAnsi"/>
-          <w:sz w:val="22"/>
-        </w:rPr>
-      </w:pPr>
-      <w:r>
-        <w:rPr>
-          <w:rFonts w:cstheme="minorHAnsi"/>
-          <w:sz w:val="22"/>
-        </w:rPr>
-        <w:t>Right imagine</w:t>
-      </w:r>
-      <w:r>
-        <w:rPr>
-          <w:rFonts w:cstheme="minorHAnsi"/>
-          <w:sz w:val="22"/>
-        </w:rPr>
-        <w:t xml:space="preserve"> time</w:t>
-      </w:r>
     </w:p>
     <w:p>
       <w:pPr>
@@ -1832,40 +1727,14 @@
       <w:pPr>
         <w:pStyle w:val="ListParagraph"/>
         <w:spacing w:after="120" w:line="23" w:lineRule="atLeast"/>
-        <w:ind w:right="720"/>
+        <w:ind w:left="0"/>
         <w:contextualSpacing w:val="0"/>
-        <w:jc w:val="both"/>
+        <w:jc w:val="center"/>
         <w:rPr>
           <w:rFonts w:cstheme="minorHAnsi"/>
           <w:sz w:val="20"/>
         </w:rPr>
       </w:pPr>
-    </w:p>
-    <w:p>
-      <w:pPr>
-        <w:pStyle w:val="ListParagraph"/>
-        <w:spacing w:after="120" w:line="23" w:lineRule="atLeast"/>
-        <w:ind w:left="0" w:firstLine="360"/>
-        <w:contextualSpacing w:val="0"/>
-        <w:rPr>
-          <w:rFonts w:cstheme="minorHAnsi"/>
-          <w:sz w:val="22"/>
-        </w:rPr>
-      </w:pPr>
-      <w:r>
-        <w:rPr>
-          <w:rFonts w:cstheme="minorHAnsi"/>
-          <w:sz w:val="22"/>
-        </w:rPr>
-        <w:t>Right imagine</w:t>
-      </w:r>
-      <w:r>
-        <w:rPr>
-          <w:rFonts w:cstheme="minorHAnsi"/>
-          <w:sz w:val="22"/>
-        </w:rPr>
-        <w:t xml:space="preserve"> frequency</w:t>
-      </w:r>
     </w:p>
     <w:p>
       <w:pPr>
@@ -1879,7 +1748,6 @@
           <w:sz w:val="20"/>
         </w:rPr>
       </w:pPr>
-      <w:bookmarkStart w:id="0" w:name="_GoBack"/>
       <w:r>
         <w:rPr>
           <w:rFonts w:cstheme="minorHAnsi"/>
@@ -1929,13 +1797,12 @@
           </wp:inline>
         </w:drawing>
       </w:r>
-      <w:bookmarkEnd w:id="0"/>
     </w:p>
     <w:p>
       <w:pPr>
         <w:pStyle w:val="ListParagraph"/>
         <w:spacing w:after="120" w:line="23" w:lineRule="atLeast"/>
-        <w:ind w:right="720"/>
+        <w:ind w:left="0"/>
         <w:contextualSpacing w:val="0"/>
         <w:jc w:val="both"/>
         <w:rPr>
@@ -2469,7 +2336,7 @@
             <w:bCs/>
             <w:noProof/>
           </w:rPr>
-          <w:t>8</w:t>
+          <w:t>2</w:t>
         </w:r>
         <w:r>
           <w:rPr>
@@ -3697,6 +3564,24 @@
     <w:uiPriority w:val="99"/>
     <w:rsid w:val="007B5F4C"/>
   </w:style>
+  <w:style w:type="paragraph" w:styleId="Caption">
+    <w:name w:val="caption"/>
+    <w:basedOn w:val="Normal"/>
+    <w:next w:val="Normal"/>
+    <w:uiPriority w:val="35"/>
+    <w:unhideWhenUsed/>
+    <w:rsid w:val="00262F76"/>
+    <w:pPr>
+      <w:spacing w:after="200" w:line="240" w:lineRule="auto"/>
+    </w:pPr>
+    <w:rPr>
+      <w:i/>
+      <w:iCs/>
+      <w:color w:val="6E747A" w:themeColor="text2"/>
+      <w:sz w:val="18"/>
+      <w:szCs w:val="18"/>
+    </w:rPr>
+  </w:style>
 </w:styles>
 </file>
 
@@ -3975,7 +3860,7 @@
 </file>
 
 <file path=customXml/itemProps2.xml><?xml version="1.0" encoding="utf-8"?>
-<ds:datastoreItem xmlns:ds="http://schemas.openxmlformats.org/officeDocument/2006/customXml" ds:itemID="{CFD82CC0-37D9-4BED-B60E-7EC6D1A64A8B}">
+<ds:datastoreItem xmlns:ds="http://schemas.openxmlformats.org/officeDocument/2006/customXml" ds:itemID="{514EA68B-EBFC-4723-BC06-62602FEE7D9D}">
   <ds:schemaRefs>
     <ds:schemaRef ds:uri="http://schemas.openxmlformats.org/officeDocument/2006/bibliography"/>
   </ds:schemaRefs>

</xml_diff>

<commit_message>
Insert empty captions for Fig. 2-10
</commit_message>
<xml_diff>
--- a/report/ttf10_LabReport.docx
+++ b/report/ttf10_LabReport.docx
@@ -999,6 +999,7 @@
         <w:contextualSpacing w:val="0"/>
         <w:jc w:val="center"/>
       </w:pPr>
+      <w:bookmarkStart w:id="0" w:name="_GoBack"/>
       <w:r>
         <w:rPr>
           <w:rFonts w:cstheme="minorHAnsi"/>
@@ -1048,6 +1049,7 @@
           </wp:inline>
         </w:drawing>
       </w:r>
+      <w:bookmarkEnd w:id="0"/>
     </w:p>
     <w:p>
       <w:pPr>
@@ -1120,8 +1122,6 @@
       <w:r>
         <w:t>in sudden unprecedented neural activity at certain points in the 10-second window.</w:t>
       </w:r>
-      <w:bookmarkStart w:id="0" w:name="_GoBack"/>
-      <w:bookmarkEnd w:id="0"/>
     </w:p>
     <w:p>
       <w:pPr>
@@ -1139,14 +1139,11 @@
     <w:p>
       <w:pPr>
         <w:pStyle w:val="ListParagraph"/>
+        <w:keepNext/>
         <w:spacing w:after="120" w:line="23" w:lineRule="atLeast"/>
         <w:ind w:left="0"/>
         <w:contextualSpacing w:val="0"/>
         <w:jc w:val="center"/>
-        <w:rPr>
-          <w:rFonts w:cstheme="minorHAnsi"/>
-          <w:sz w:val="20"/>
-        </w:rPr>
       </w:pPr>
       <w:r>
         <w:rPr>
@@ -1200,6 +1197,63 @@
     </w:p>
     <w:p>
       <w:pPr>
+        <w:pStyle w:val="Caption"/>
+        <w:ind w:left="720" w:right="720"/>
+        <w:jc w:val="both"/>
+        <w:rPr>
+          <w:rFonts w:cstheme="minorHAnsi"/>
+          <w:sz w:val="20"/>
+        </w:rPr>
+      </w:pPr>
+      <w:r>
+        <w:rPr>
+          <w:b/>
+        </w:rPr>
+        <w:t xml:space="preserve">Fig. </w:t>
+      </w:r>
+      <w:r>
+        <w:rPr>
+          <w:b/>
+        </w:rPr>
+        <w:fldChar w:fldCharType="begin"/>
+      </w:r>
+      <w:r>
+        <w:rPr>
+          <w:b/>
+        </w:rPr>
+        <w:instrText xml:space="preserve"> SEQ Fig. \* ARABIC </w:instrText>
+      </w:r>
+      <w:r>
+        <w:rPr>
+          <w:b/>
+        </w:rPr>
+        <w:fldChar w:fldCharType="separate"/>
+      </w:r>
+      <w:r>
+        <w:rPr>
+          <w:b/>
+          <w:noProof/>
+        </w:rPr>
+        <w:t>2</w:t>
+      </w:r>
+      <w:r>
+        <w:rPr>
+          <w:b/>
+        </w:rPr>
+        <w:fldChar w:fldCharType="end"/>
+      </w:r>
+      <w:r>
+        <w:rPr>
+          <w:b/>
+        </w:rPr>
+        <w:t>.</w:t>
+      </w:r>
+      <w:r>
+        <w:t xml:space="preserve">  Caption</w:t>
+      </w:r>
+    </w:p>
+    <w:p>
+      <w:pPr>
         <w:pStyle w:val="ListParagraph"/>
         <w:spacing w:after="120" w:line="23" w:lineRule="atLeast"/>
         <w:ind w:left="0"/>
@@ -1214,14 +1268,11 @@
     <w:p>
       <w:pPr>
         <w:pStyle w:val="ListParagraph"/>
+        <w:keepNext/>
         <w:spacing w:after="120" w:line="23" w:lineRule="atLeast"/>
         <w:ind w:left="0"/>
         <w:contextualSpacing w:val="0"/>
         <w:jc w:val="center"/>
-        <w:rPr>
-          <w:rFonts w:cstheme="minorHAnsi"/>
-          <w:sz w:val="20"/>
-        </w:rPr>
       </w:pPr>
       <w:r>
         <w:rPr>
@@ -1275,6 +1326,63 @@
     </w:p>
     <w:p>
       <w:pPr>
+        <w:pStyle w:val="Caption"/>
+        <w:ind w:left="720" w:right="720"/>
+        <w:jc w:val="both"/>
+        <w:rPr>
+          <w:rFonts w:cstheme="minorHAnsi"/>
+          <w:sz w:val="20"/>
+        </w:rPr>
+      </w:pPr>
+      <w:r>
+        <w:rPr>
+          <w:b/>
+        </w:rPr>
+        <w:t xml:space="preserve">Fig. </w:t>
+      </w:r>
+      <w:r>
+        <w:rPr>
+          <w:b/>
+        </w:rPr>
+        <w:fldChar w:fldCharType="begin"/>
+      </w:r>
+      <w:r>
+        <w:rPr>
+          <w:b/>
+        </w:rPr>
+        <w:instrText xml:space="preserve"> SEQ Fig. \* ARABIC </w:instrText>
+      </w:r>
+      <w:r>
+        <w:rPr>
+          <w:b/>
+        </w:rPr>
+        <w:fldChar w:fldCharType="separate"/>
+      </w:r>
+      <w:r>
+        <w:rPr>
+          <w:b/>
+          <w:noProof/>
+        </w:rPr>
+        <w:t>3</w:t>
+      </w:r>
+      <w:r>
+        <w:rPr>
+          <w:b/>
+        </w:rPr>
+        <w:fldChar w:fldCharType="end"/>
+      </w:r>
+      <w:r>
+        <w:rPr>
+          <w:b/>
+        </w:rPr>
+        <w:t>.</w:t>
+      </w:r>
+      <w:r>
+        <w:t xml:space="preserve">  Caption</w:t>
+      </w:r>
+    </w:p>
+    <w:p>
+      <w:pPr>
         <w:pStyle w:val="ListParagraph"/>
         <w:spacing w:after="120" w:line="23" w:lineRule="atLeast"/>
         <w:ind w:left="0"/>
@@ -1289,14 +1397,11 @@
     <w:p>
       <w:pPr>
         <w:pStyle w:val="ListParagraph"/>
+        <w:keepNext/>
         <w:spacing w:after="120" w:line="23" w:lineRule="atLeast"/>
         <w:ind w:left="0"/>
         <w:contextualSpacing w:val="0"/>
         <w:jc w:val="center"/>
-        <w:rPr>
-          <w:rFonts w:cstheme="minorHAnsi"/>
-          <w:sz w:val="20"/>
-        </w:rPr>
       </w:pPr>
       <w:r>
         <w:rPr>
@@ -1350,6 +1455,63 @@
     </w:p>
     <w:p>
       <w:pPr>
+        <w:pStyle w:val="Caption"/>
+        <w:ind w:left="720" w:right="720"/>
+        <w:jc w:val="both"/>
+        <w:rPr>
+          <w:rFonts w:cstheme="minorHAnsi"/>
+          <w:sz w:val="20"/>
+        </w:rPr>
+      </w:pPr>
+      <w:r>
+        <w:rPr>
+          <w:b/>
+        </w:rPr>
+        <w:t xml:space="preserve">Fig. </w:t>
+      </w:r>
+      <w:r>
+        <w:rPr>
+          <w:b/>
+        </w:rPr>
+        <w:fldChar w:fldCharType="begin"/>
+      </w:r>
+      <w:r>
+        <w:rPr>
+          <w:b/>
+        </w:rPr>
+        <w:instrText xml:space="preserve"> SEQ Fig. \* ARABIC </w:instrText>
+      </w:r>
+      <w:r>
+        <w:rPr>
+          <w:b/>
+        </w:rPr>
+        <w:fldChar w:fldCharType="separate"/>
+      </w:r>
+      <w:r>
+        <w:rPr>
+          <w:b/>
+          <w:noProof/>
+        </w:rPr>
+        <w:t>4</w:t>
+      </w:r>
+      <w:r>
+        <w:rPr>
+          <w:b/>
+        </w:rPr>
+        <w:fldChar w:fldCharType="end"/>
+      </w:r>
+      <w:r>
+        <w:rPr>
+          <w:b/>
+        </w:rPr>
+        <w:t>.</w:t>
+      </w:r>
+      <w:r>
+        <w:t xml:space="preserve">  Caption</w:t>
+      </w:r>
+    </w:p>
+    <w:p>
+      <w:pPr>
         <w:pStyle w:val="ListParagraph"/>
         <w:spacing w:after="120" w:line="23" w:lineRule="atLeast"/>
         <w:ind w:left="0"/>
@@ -1364,14 +1526,11 @@
     <w:p>
       <w:pPr>
         <w:pStyle w:val="ListParagraph"/>
+        <w:keepNext/>
         <w:spacing w:after="120" w:line="23" w:lineRule="atLeast"/>
         <w:ind w:left="0"/>
         <w:contextualSpacing w:val="0"/>
         <w:jc w:val="center"/>
-        <w:rPr>
-          <w:rFonts w:cstheme="minorHAnsi"/>
-          <w:sz w:val="20"/>
-        </w:rPr>
       </w:pPr>
       <w:r>
         <w:rPr>
@@ -1425,6 +1584,63 @@
     </w:p>
     <w:p>
       <w:pPr>
+        <w:pStyle w:val="Caption"/>
+        <w:ind w:left="720" w:right="720"/>
+        <w:jc w:val="both"/>
+        <w:rPr>
+          <w:rFonts w:cstheme="minorHAnsi"/>
+          <w:sz w:val="20"/>
+        </w:rPr>
+      </w:pPr>
+      <w:r>
+        <w:rPr>
+          <w:b/>
+        </w:rPr>
+        <w:t xml:space="preserve">Fig. </w:t>
+      </w:r>
+      <w:r>
+        <w:rPr>
+          <w:b/>
+        </w:rPr>
+        <w:fldChar w:fldCharType="begin"/>
+      </w:r>
+      <w:r>
+        <w:rPr>
+          <w:b/>
+        </w:rPr>
+        <w:instrText xml:space="preserve"> SEQ Fig. \* ARABIC </w:instrText>
+      </w:r>
+      <w:r>
+        <w:rPr>
+          <w:b/>
+        </w:rPr>
+        <w:fldChar w:fldCharType="separate"/>
+      </w:r>
+      <w:r>
+        <w:rPr>
+          <w:b/>
+          <w:noProof/>
+        </w:rPr>
+        <w:t>5</w:t>
+      </w:r>
+      <w:r>
+        <w:rPr>
+          <w:b/>
+        </w:rPr>
+        <w:fldChar w:fldCharType="end"/>
+      </w:r>
+      <w:r>
+        <w:rPr>
+          <w:b/>
+        </w:rPr>
+        <w:t>.</w:t>
+      </w:r>
+      <w:r>
+        <w:t xml:space="preserve">  Caption</w:t>
+      </w:r>
+    </w:p>
+    <w:p>
+      <w:pPr>
         <w:pStyle w:val="ListParagraph"/>
         <w:spacing w:after="120" w:line="23" w:lineRule="atLeast"/>
         <w:ind w:left="0"/>
@@ -1439,14 +1655,11 @@
     <w:p>
       <w:pPr>
         <w:pStyle w:val="ListParagraph"/>
+        <w:keepNext/>
         <w:spacing w:after="120" w:line="23" w:lineRule="atLeast"/>
         <w:ind w:left="0"/>
         <w:contextualSpacing w:val="0"/>
         <w:jc w:val="center"/>
-        <w:rPr>
-          <w:rFonts w:cstheme="minorHAnsi"/>
-          <w:sz w:val="20"/>
-        </w:rPr>
       </w:pPr>
       <w:r>
         <w:rPr>
@@ -1500,6 +1713,63 @@
     </w:p>
     <w:p>
       <w:pPr>
+        <w:pStyle w:val="Caption"/>
+        <w:ind w:left="720" w:right="720"/>
+        <w:jc w:val="both"/>
+        <w:rPr>
+          <w:rFonts w:cstheme="minorHAnsi"/>
+          <w:sz w:val="20"/>
+        </w:rPr>
+      </w:pPr>
+      <w:r>
+        <w:rPr>
+          <w:b/>
+        </w:rPr>
+        <w:t xml:space="preserve">Fig. </w:t>
+      </w:r>
+      <w:r>
+        <w:rPr>
+          <w:b/>
+        </w:rPr>
+        <w:fldChar w:fldCharType="begin"/>
+      </w:r>
+      <w:r>
+        <w:rPr>
+          <w:b/>
+        </w:rPr>
+        <w:instrText xml:space="preserve"> SEQ Fig. \* ARABIC </w:instrText>
+      </w:r>
+      <w:r>
+        <w:rPr>
+          <w:b/>
+        </w:rPr>
+        <w:fldChar w:fldCharType="separate"/>
+      </w:r>
+      <w:r>
+        <w:rPr>
+          <w:b/>
+          <w:noProof/>
+        </w:rPr>
+        <w:t>6</w:t>
+      </w:r>
+      <w:r>
+        <w:rPr>
+          <w:b/>
+        </w:rPr>
+        <w:fldChar w:fldCharType="end"/>
+      </w:r>
+      <w:r>
+        <w:rPr>
+          <w:b/>
+        </w:rPr>
+        <w:t>.</w:t>
+      </w:r>
+      <w:r>
+        <w:t xml:space="preserve">  Caption</w:t>
+      </w:r>
+    </w:p>
+    <w:p>
+      <w:pPr>
         <w:pStyle w:val="ListParagraph"/>
         <w:spacing w:after="120" w:line="23" w:lineRule="atLeast"/>
         <w:ind w:left="0"/>
@@ -1514,14 +1784,11 @@
     <w:p>
       <w:pPr>
         <w:pStyle w:val="ListParagraph"/>
+        <w:keepNext/>
         <w:spacing w:after="120" w:line="23" w:lineRule="atLeast"/>
         <w:ind w:left="0"/>
         <w:contextualSpacing w:val="0"/>
         <w:jc w:val="center"/>
-        <w:rPr>
-          <w:rFonts w:cstheme="minorHAnsi"/>
-          <w:sz w:val="20"/>
-        </w:rPr>
       </w:pPr>
       <w:r>
         <w:rPr>
@@ -1575,6 +1842,63 @@
     </w:p>
     <w:p>
       <w:pPr>
+        <w:pStyle w:val="Caption"/>
+        <w:ind w:left="720" w:right="720"/>
+        <w:jc w:val="both"/>
+        <w:rPr>
+          <w:rFonts w:cstheme="minorHAnsi"/>
+          <w:sz w:val="20"/>
+        </w:rPr>
+      </w:pPr>
+      <w:r>
+        <w:rPr>
+          <w:b/>
+        </w:rPr>
+        <w:t xml:space="preserve">Fig. </w:t>
+      </w:r>
+      <w:r>
+        <w:rPr>
+          <w:b/>
+        </w:rPr>
+        <w:fldChar w:fldCharType="begin"/>
+      </w:r>
+      <w:r>
+        <w:rPr>
+          <w:b/>
+        </w:rPr>
+        <w:instrText xml:space="preserve"> SEQ Fig. \* ARABIC </w:instrText>
+      </w:r>
+      <w:r>
+        <w:rPr>
+          <w:b/>
+        </w:rPr>
+        <w:fldChar w:fldCharType="separate"/>
+      </w:r>
+      <w:r>
+        <w:rPr>
+          <w:b/>
+          <w:noProof/>
+        </w:rPr>
+        <w:t>7</w:t>
+      </w:r>
+      <w:r>
+        <w:rPr>
+          <w:b/>
+        </w:rPr>
+        <w:fldChar w:fldCharType="end"/>
+      </w:r>
+      <w:r>
+        <w:rPr>
+          <w:b/>
+        </w:rPr>
+        <w:t>.</w:t>
+      </w:r>
+      <w:r>
+        <w:t xml:space="preserve">  Caption</w:t>
+      </w:r>
+    </w:p>
+    <w:p>
+      <w:pPr>
         <w:pStyle w:val="ListParagraph"/>
         <w:spacing w:after="120" w:line="23" w:lineRule="atLeast"/>
         <w:ind w:left="0"/>
@@ -1589,14 +1913,11 @@
     <w:p>
       <w:pPr>
         <w:pStyle w:val="ListParagraph"/>
+        <w:keepNext/>
         <w:spacing w:after="120" w:line="23" w:lineRule="atLeast"/>
         <w:ind w:left="0"/>
         <w:contextualSpacing w:val="0"/>
         <w:jc w:val="center"/>
-        <w:rPr>
-          <w:rFonts w:cstheme="minorHAnsi"/>
-          <w:sz w:val="20"/>
-        </w:rPr>
       </w:pPr>
       <w:r>
         <w:rPr>
@@ -1650,6 +1971,63 @@
     </w:p>
     <w:p>
       <w:pPr>
+        <w:pStyle w:val="Caption"/>
+        <w:ind w:left="720" w:right="720"/>
+        <w:jc w:val="both"/>
+        <w:rPr>
+          <w:rFonts w:cstheme="minorHAnsi"/>
+          <w:sz w:val="20"/>
+        </w:rPr>
+      </w:pPr>
+      <w:r>
+        <w:rPr>
+          <w:b/>
+        </w:rPr>
+        <w:t xml:space="preserve">Fig. </w:t>
+      </w:r>
+      <w:r>
+        <w:rPr>
+          <w:b/>
+        </w:rPr>
+        <w:fldChar w:fldCharType="begin"/>
+      </w:r>
+      <w:r>
+        <w:rPr>
+          <w:b/>
+        </w:rPr>
+        <w:instrText xml:space="preserve"> SEQ Fig. \* ARABIC </w:instrText>
+      </w:r>
+      <w:r>
+        <w:rPr>
+          <w:b/>
+        </w:rPr>
+        <w:fldChar w:fldCharType="separate"/>
+      </w:r>
+      <w:r>
+        <w:rPr>
+          <w:b/>
+          <w:noProof/>
+        </w:rPr>
+        <w:t>8</w:t>
+      </w:r>
+      <w:r>
+        <w:rPr>
+          <w:b/>
+        </w:rPr>
+        <w:fldChar w:fldCharType="end"/>
+      </w:r>
+      <w:r>
+        <w:rPr>
+          <w:b/>
+        </w:rPr>
+        <w:t>.</w:t>
+      </w:r>
+      <w:r>
+        <w:t xml:space="preserve">  Caption</w:t>
+      </w:r>
+    </w:p>
+    <w:p>
+      <w:pPr>
         <w:pStyle w:val="ListParagraph"/>
         <w:spacing w:after="120" w:line="23" w:lineRule="atLeast"/>
         <w:ind w:left="0"/>
@@ -1664,14 +2042,11 @@
     <w:p>
       <w:pPr>
         <w:pStyle w:val="ListParagraph"/>
+        <w:keepNext/>
         <w:spacing w:after="120" w:line="23" w:lineRule="atLeast"/>
         <w:ind w:left="0"/>
         <w:contextualSpacing w:val="0"/>
         <w:jc w:val="center"/>
-        <w:rPr>
-          <w:rFonts w:cstheme="minorHAnsi"/>
-          <w:sz w:val="20"/>
-        </w:rPr>
       </w:pPr>
       <w:r>
         <w:rPr>
@@ -1725,6 +2100,63 @@
     </w:p>
     <w:p>
       <w:pPr>
+        <w:pStyle w:val="Caption"/>
+        <w:ind w:left="720" w:right="720"/>
+        <w:jc w:val="both"/>
+        <w:rPr>
+          <w:rFonts w:cstheme="minorHAnsi"/>
+          <w:sz w:val="20"/>
+        </w:rPr>
+      </w:pPr>
+      <w:r>
+        <w:rPr>
+          <w:b/>
+        </w:rPr>
+        <w:t xml:space="preserve">Fig. </w:t>
+      </w:r>
+      <w:r>
+        <w:rPr>
+          <w:b/>
+        </w:rPr>
+        <w:fldChar w:fldCharType="begin"/>
+      </w:r>
+      <w:r>
+        <w:rPr>
+          <w:b/>
+        </w:rPr>
+        <w:instrText xml:space="preserve"> SEQ Fig. \* ARABIC </w:instrText>
+      </w:r>
+      <w:r>
+        <w:rPr>
+          <w:b/>
+        </w:rPr>
+        <w:fldChar w:fldCharType="separate"/>
+      </w:r>
+      <w:r>
+        <w:rPr>
+          <w:b/>
+          <w:noProof/>
+        </w:rPr>
+        <w:t>9</w:t>
+      </w:r>
+      <w:r>
+        <w:rPr>
+          <w:b/>
+        </w:rPr>
+        <w:fldChar w:fldCharType="end"/>
+      </w:r>
+      <w:r>
+        <w:rPr>
+          <w:b/>
+        </w:rPr>
+        <w:t>.</w:t>
+      </w:r>
+      <w:r>
+        <w:t xml:space="preserve">  Caption</w:t>
+      </w:r>
+    </w:p>
+    <w:p>
+      <w:pPr>
         <w:pStyle w:val="ListParagraph"/>
         <w:spacing w:after="120" w:line="23" w:lineRule="atLeast"/>
         <w:ind w:left="0"/>
@@ -1739,14 +2171,11 @@
     <w:p>
       <w:pPr>
         <w:pStyle w:val="ListParagraph"/>
+        <w:keepNext/>
         <w:spacing w:after="120" w:line="23" w:lineRule="atLeast"/>
         <w:ind w:left="0"/>
         <w:contextualSpacing w:val="0"/>
         <w:jc w:val="center"/>
-        <w:rPr>
-          <w:rFonts w:cstheme="minorHAnsi"/>
-          <w:sz w:val="20"/>
-        </w:rPr>
       </w:pPr>
       <w:r>
         <w:rPr>
@@ -1800,11 +2229,68 @@
     </w:p>
     <w:p>
       <w:pPr>
+        <w:pStyle w:val="Caption"/>
+        <w:ind w:left="720" w:right="720"/>
+        <w:jc w:val="both"/>
+        <w:rPr>
+          <w:rFonts w:cstheme="minorHAnsi"/>
+          <w:sz w:val="20"/>
+        </w:rPr>
+      </w:pPr>
+      <w:r>
+        <w:rPr>
+          <w:b/>
+        </w:rPr>
+        <w:t xml:space="preserve">Fig. </w:t>
+      </w:r>
+      <w:r>
+        <w:rPr>
+          <w:b/>
+        </w:rPr>
+        <w:fldChar w:fldCharType="begin"/>
+      </w:r>
+      <w:r>
+        <w:rPr>
+          <w:b/>
+        </w:rPr>
+        <w:instrText xml:space="preserve"> SEQ Fig. \* ARABIC </w:instrText>
+      </w:r>
+      <w:r>
+        <w:rPr>
+          <w:b/>
+        </w:rPr>
+        <w:fldChar w:fldCharType="separate"/>
+      </w:r>
+      <w:r>
+        <w:rPr>
+          <w:b/>
+          <w:noProof/>
+        </w:rPr>
+        <w:t>10</w:t>
+      </w:r>
+      <w:r>
+        <w:rPr>
+          <w:b/>
+        </w:rPr>
+        <w:fldChar w:fldCharType="end"/>
+      </w:r>
+      <w:r>
+        <w:rPr>
+          <w:b/>
+        </w:rPr>
+        <w:t>.</w:t>
+      </w:r>
+      <w:r>
+        <w:t xml:space="preserve">  Caption</w:t>
+      </w:r>
+    </w:p>
+    <w:p>
+      <w:pPr>
         <w:pStyle w:val="ListParagraph"/>
         <w:spacing w:after="120" w:line="23" w:lineRule="atLeast"/>
         <w:ind w:left="0"/>
         <w:contextualSpacing w:val="0"/>
-        <w:jc w:val="both"/>
+        <w:jc w:val="center"/>
         <w:rPr>
           <w:rFonts w:cstheme="minorHAnsi"/>
           <w:sz w:val="20"/>
@@ -2336,7 +2822,7 @@
             <w:bCs/>
             <w:noProof/>
           </w:rPr>
-          <w:t>2</w:t>
+          <w:t>12</w:t>
         </w:r>
         <w:r>
           <w:rPr>
@@ -3860,7 +4346,7 @@
 </file>
 
 <file path=customXml/itemProps2.xml><?xml version="1.0" encoding="utf-8"?>
-<ds:datastoreItem xmlns:ds="http://schemas.openxmlformats.org/officeDocument/2006/customXml" ds:itemID="{514EA68B-EBFC-4723-BC06-62602FEE7D9D}">
+<ds:datastoreItem xmlns:ds="http://schemas.openxmlformats.org/officeDocument/2006/customXml" ds:itemID="{E08E8672-8773-4A35-99C6-E55CC799DA77}">
   <ds:schemaRefs>
     <ds:schemaRef ds:uri="http://schemas.openxmlformats.org/officeDocument/2006/bibliography"/>
   </ds:schemaRefs>

</xml_diff>

<commit_message>
Crop figures to reduce consumption of vertical space
</commit_message>
<xml_diff>
--- a/report/ttf10_LabReport.docx
+++ b/report/ttf10_LabReport.docx
@@ -999,7 +999,6 @@
         <w:contextualSpacing w:val="0"/>
         <w:jc w:val="center"/>
       </w:pPr>
-      <w:bookmarkStart w:id="0" w:name="_GoBack"/>
       <w:r>
         <w:rPr>
           <w:rFonts w:cstheme="minorHAnsi"/>
@@ -1009,7 +1008,7 @@
         <w:lastRenderedPageBreak/>
         <w:drawing>
           <wp:inline distT="0" distB="0" distL="0" distR="0">
-            <wp:extent cx="5943600" cy="3714750"/>
+            <wp:extent cx="5943600" cy="3073482"/>
             <wp:effectExtent l="0" t="0" r="0" b="0"/>
             <wp:docPr id="5" name="rest.jpg"/>
             <wp:cNvGraphicFramePr>
@@ -1022,7 +1021,7 @@
                     <pic:cNvPr id="5" name="rest.jpg"/>
                     <pic:cNvPicPr/>
                   </pic:nvPicPr>
-                  <pic:blipFill>
+                  <pic:blipFill rotWithShape="1">
                     <a:blip r:embed="rId9" r:link="rId10">
                       <a:extLst>
                         <a:ext uri="{28A0092B-C50C-407E-A947-70E740481C1C}">
@@ -1030,18 +1029,25 @@
                         </a:ext>
                       </a:extLst>
                     </a:blip>
-                    <a:stretch>
-                      <a:fillRect/>
-                    </a:stretch>
+                    <a:srcRect t="11108" b="6154"/>
+                    <a:stretch/>
                   </pic:blipFill>
-                  <pic:spPr>
+                  <pic:spPr bwMode="auto">
                     <a:xfrm>
                       <a:off x="0" y="0"/>
-                      <a:ext cx="5943600" cy="3714750"/>
+                      <a:ext cx="5943600" cy="3073482"/>
                     </a:xfrm>
                     <a:prstGeom prst="rect">
                       <a:avLst/>
                     </a:prstGeom>
+                    <a:ln>
+                      <a:noFill/>
+                    </a:ln>
+                    <a:extLst>
+                      <a:ext uri="{53640926-AAD7-44D8-BBD7-CCE9431645EC}">
+                        <a14:shadowObscured xmlns:a14="http://schemas.microsoft.com/office/drawing/2010/main"/>
+                      </a:ext>
+                    </a:extLst>
                   </pic:spPr>
                 </pic:pic>
               </a:graphicData>
@@ -1049,7 +1055,6 @@
           </wp:inline>
         </w:drawing>
       </w:r>
-      <w:bookmarkEnd w:id="0"/>
     </w:p>
     <w:p>
       <w:pPr>
@@ -1122,19 +1127,8 @@
       <w:r>
         <w:t>in sudden unprecedented neural activity at certain points in the 10-second window.</w:t>
       </w:r>
-    </w:p>
-    <w:p>
-      <w:pPr>
-        <w:pStyle w:val="ListParagraph"/>
-        <w:spacing w:after="120" w:line="23" w:lineRule="atLeast"/>
-        <w:ind w:left="0"/>
-        <w:contextualSpacing w:val="0"/>
-        <w:jc w:val="center"/>
-        <w:rPr>
-          <w:rFonts w:cstheme="minorHAnsi"/>
-          <w:sz w:val="20"/>
-        </w:rPr>
-      </w:pPr>
+      <w:bookmarkStart w:id="0" w:name="_GoBack"/>
+      <w:bookmarkEnd w:id="0"/>
     </w:p>
     <w:p>
       <w:pPr>
@@ -1151,10 +1145,9 @@
           <w:noProof/>
           <w:sz w:val="20"/>
         </w:rPr>
-        <w:lastRenderedPageBreak/>
         <w:drawing>
           <wp:inline distT="0" distB="0" distL="0" distR="0">
-            <wp:extent cx="5943600" cy="4457700"/>
+            <wp:extent cx="5943600" cy="4048001"/>
             <wp:effectExtent l="0" t="0" r="0" b="0"/>
             <wp:docPr id="11" name="rest.jpg"/>
             <wp:cNvGraphicFramePr>
@@ -1167,7 +1160,7 @@
                     <pic:cNvPr id="11" name="rest.jpg"/>
                     <pic:cNvPicPr/>
                   </pic:nvPicPr>
-                  <pic:blipFill>
+                  <pic:blipFill rotWithShape="1">
                     <a:blip r:embed="rId11" r:link="rId12">
                       <a:extLst>
                         <a:ext uri="{28A0092B-C50C-407E-A947-70E740481C1C}">
@@ -1175,18 +1168,25 @@
                         </a:ext>
                       </a:extLst>
                     </a:blip>
-                    <a:stretch>
-                      <a:fillRect/>
-                    </a:stretch>
+                    <a:srcRect t="9190"/>
+                    <a:stretch/>
                   </pic:blipFill>
-                  <pic:spPr>
+                  <pic:spPr bwMode="auto">
                     <a:xfrm>
                       <a:off x="0" y="0"/>
-                      <a:ext cx="5943600" cy="4457700"/>
+                      <a:ext cx="5943600" cy="4048001"/>
                     </a:xfrm>
                     <a:prstGeom prst="rect">
                       <a:avLst/>
                     </a:prstGeom>
+                    <a:ln>
+                      <a:noFill/>
+                    </a:ln>
+                    <a:extLst>
+                      <a:ext uri="{53640926-AAD7-44D8-BBD7-CCE9431645EC}">
+                        <a14:shadowObscured xmlns:a14="http://schemas.microsoft.com/office/drawing/2010/main"/>
+                      </a:ext>
+                    </a:extLst>
                   </pic:spPr>
                 </pic:pic>
               </a:graphicData>
@@ -1273,18 +1273,47 @@
         <w:ind w:left="0"/>
         <w:contextualSpacing w:val="0"/>
         <w:jc w:val="center"/>
-      </w:pPr>
-      <w:r>
         <w:rPr>
           <w:rFonts w:cstheme="minorHAnsi"/>
           <w:noProof/>
           <w:sz w:val="20"/>
         </w:rPr>
-        <w:lastRenderedPageBreak/>
+      </w:pPr>
+    </w:p>
+    <w:p>
+      <w:pPr>
+        <w:pStyle w:val="ListParagraph"/>
+        <w:keepNext/>
+        <w:spacing w:after="120" w:line="23" w:lineRule="atLeast"/>
+        <w:ind w:left="0"/>
+        <w:contextualSpacing w:val="0"/>
+        <w:jc w:val="center"/>
+        <w:rPr>
+          <w:rFonts w:cstheme="minorHAnsi"/>
+          <w:noProof/>
+          <w:sz w:val="20"/>
+        </w:rPr>
+      </w:pPr>
+    </w:p>
+    <w:p>
+      <w:pPr>
+        <w:pStyle w:val="ListParagraph"/>
+        <w:keepNext/>
+        <w:spacing w:after="120" w:line="23" w:lineRule="atLeast"/>
+        <w:ind w:left="0"/>
+        <w:contextualSpacing w:val="0"/>
+        <w:jc w:val="center"/>
+      </w:pPr>
+      <w:r>
+        <w:rPr>
+          <w:rFonts w:cstheme="minorHAnsi"/>
+          <w:noProof/>
+          <w:sz w:val="20"/>
+        </w:rPr>
         <w:drawing>
           <wp:inline distT="0" distB="0" distL="0" distR="0">
-            <wp:extent cx="5943600" cy="3714750"/>
-            <wp:effectExtent l="0" t="0" r="0" b="0"/>
+            <wp:extent cx="5942914" cy="3168097"/>
+            <wp:effectExtent l="0" t="0" r="1270" b="0"/>
             <wp:docPr id="6" name="Picture 6"/>
             <wp:cNvGraphicFramePr>
               <a:graphicFrameLocks xmlns:a="http://schemas.openxmlformats.org/drawingml/2006/main" noChangeAspect="1"/>
@@ -1296,7 +1325,7 @@
                     <pic:cNvPr id="6" name="left_move.jpg"/>
                     <pic:cNvPicPr/>
                   </pic:nvPicPr>
-                  <pic:blipFill>
+                  <pic:blipFill rotWithShape="1">
                     <a:blip r:embed="rId13" r:link="rId14">
                       <a:extLst>
                         <a:ext uri="{28A0092B-C50C-407E-A947-70E740481C1C}">
@@ -1304,18 +1333,25 @@
                         </a:ext>
                       </a:extLst>
                     </a:blip>
-                    <a:stretch>
-                      <a:fillRect/>
-                    </a:stretch>
+                    <a:srcRect t="9831" b="4875"/>
+                    <a:stretch/>
                   </pic:blipFill>
-                  <pic:spPr>
+                  <pic:spPr bwMode="auto">
                     <a:xfrm>
                       <a:off x="0" y="0"/>
-                      <a:ext cx="5943600" cy="3714750"/>
+                      <a:ext cx="5943600" cy="3168463"/>
                     </a:xfrm>
                     <a:prstGeom prst="rect">
                       <a:avLst/>
                     </a:prstGeom>
+                    <a:ln>
+                      <a:noFill/>
+                    </a:ln>
+                    <a:extLst>
+                      <a:ext uri="{53640926-AAD7-44D8-BBD7-CCE9431645EC}">
+                        <a14:shadowObscured xmlns:a14="http://schemas.microsoft.com/office/drawing/2010/main"/>
+                      </a:ext>
+                    </a:extLst>
                   </pic:spPr>
                 </pic:pic>
               </a:graphicData>
@@ -1402,17 +1438,31 @@
         <w:ind w:left="0"/>
         <w:contextualSpacing w:val="0"/>
         <w:jc w:val="center"/>
-      </w:pPr>
-      <w:r>
         <w:rPr>
           <w:rFonts w:cstheme="minorHAnsi"/>
           <w:noProof/>
           <w:sz w:val="20"/>
         </w:rPr>
-        <w:lastRenderedPageBreak/>
+      </w:pPr>
+    </w:p>
+    <w:p>
+      <w:pPr>
+        <w:pStyle w:val="ListParagraph"/>
+        <w:keepNext/>
+        <w:spacing w:after="120" w:line="23" w:lineRule="atLeast"/>
+        <w:ind w:left="0"/>
+        <w:contextualSpacing w:val="0"/>
+        <w:jc w:val="center"/>
+      </w:pPr>
+      <w:r>
+        <w:rPr>
+          <w:rFonts w:cstheme="minorHAnsi"/>
+          <w:noProof/>
+          <w:sz w:val="20"/>
+        </w:rPr>
         <w:drawing>
           <wp:inline distT="0" distB="0" distL="0" distR="0">
-            <wp:extent cx="5943600" cy="4457700"/>
+            <wp:extent cx="5943600" cy="4048001"/>
             <wp:effectExtent l="0" t="0" r="0" b="0"/>
             <wp:docPr id="12" name="left_move.jpg"/>
             <wp:cNvGraphicFramePr>
@@ -1425,7 +1475,7 @@
                     <pic:cNvPr id="12" name="left_move.jpg"/>
                     <pic:cNvPicPr/>
                   </pic:nvPicPr>
-                  <pic:blipFill>
+                  <pic:blipFill rotWithShape="1">
                     <a:blip r:embed="rId15" r:link="rId16">
                       <a:extLst>
                         <a:ext uri="{28A0092B-C50C-407E-A947-70E740481C1C}">
@@ -1433,18 +1483,25 @@
                         </a:ext>
                       </a:extLst>
                     </a:blip>
-                    <a:stretch>
-                      <a:fillRect/>
-                    </a:stretch>
+                    <a:srcRect t="9190"/>
+                    <a:stretch/>
                   </pic:blipFill>
-                  <pic:spPr>
+                  <pic:spPr bwMode="auto">
                     <a:xfrm>
                       <a:off x="0" y="0"/>
-                      <a:ext cx="5943600" cy="4457700"/>
+                      <a:ext cx="5943600" cy="4048001"/>
                     </a:xfrm>
                     <a:prstGeom prst="rect">
                       <a:avLst/>
                     </a:prstGeom>
+                    <a:ln>
+                      <a:noFill/>
+                    </a:ln>
+                    <a:extLst>
+                      <a:ext uri="{53640926-AAD7-44D8-BBD7-CCE9431645EC}">
+                        <a14:shadowObscured xmlns:a14="http://schemas.microsoft.com/office/drawing/2010/main"/>
+                      </a:ext>
+                    </a:extLst>
                   </pic:spPr>
                 </pic:pic>
               </a:graphicData>
@@ -1531,18 +1588,32 @@
         <w:ind w:left="0"/>
         <w:contextualSpacing w:val="0"/>
         <w:jc w:val="center"/>
-      </w:pPr>
-      <w:r>
         <w:rPr>
           <w:rFonts w:cstheme="minorHAnsi"/>
           <w:noProof/>
           <w:sz w:val="20"/>
         </w:rPr>
-        <w:lastRenderedPageBreak/>
+      </w:pPr>
+    </w:p>
+    <w:p>
+      <w:pPr>
+        <w:pStyle w:val="ListParagraph"/>
+        <w:keepNext/>
+        <w:spacing w:after="120" w:line="23" w:lineRule="atLeast"/>
+        <w:ind w:left="0"/>
+        <w:contextualSpacing w:val="0"/>
+        <w:jc w:val="center"/>
+      </w:pPr>
+      <w:r>
+        <w:rPr>
+          <w:rFonts w:cstheme="minorHAnsi"/>
+          <w:noProof/>
+          <w:sz w:val="20"/>
+        </w:rPr>
         <w:drawing>
           <wp:inline distT="0" distB="0" distL="0" distR="0">
-            <wp:extent cx="5943600" cy="3714750"/>
-            <wp:effectExtent l="0" t="0" r="0" b="0"/>
+            <wp:extent cx="5942914" cy="3171066"/>
+            <wp:effectExtent l="0" t="0" r="1270" b="0"/>
             <wp:docPr id="7" name="Picture 7"/>
             <wp:cNvGraphicFramePr>
               <a:graphicFrameLocks xmlns:a="http://schemas.openxmlformats.org/drawingml/2006/main" noChangeAspect="1"/>
@@ -1554,7 +1625,7 @@
                     <pic:cNvPr id="7" name="left_imagine.jpg"/>
                     <pic:cNvPicPr/>
                   </pic:nvPicPr>
-                  <pic:blipFill>
+                  <pic:blipFill rotWithShape="1">
                     <a:blip r:embed="rId17" r:link="rId18">
                       <a:extLst>
                         <a:ext uri="{28A0092B-C50C-407E-A947-70E740481C1C}">
@@ -1562,18 +1633,25 @@
                         </a:ext>
                       </a:extLst>
                     </a:blip>
-                    <a:stretch>
-                      <a:fillRect/>
-                    </a:stretch>
+                    <a:srcRect t="9751" b="4874"/>
+                    <a:stretch/>
                   </pic:blipFill>
-                  <pic:spPr>
+                  <pic:spPr bwMode="auto">
                     <a:xfrm>
                       <a:off x="0" y="0"/>
-                      <a:ext cx="5943600" cy="3714750"/>
+                      <a:ext cx="5943600" cy="3171432"/>
                     </a:xfrm>
                     <a:prstGeom prst="rect">
                       <a:avLst/>
                     </a:prstGeom>
+                    <a:ln>
+                      <a:noFill/>
+                    </a:ln>
+                    <a:extLst>
+                      <a:ext uri="{53640926-AAD7-44D8-BBD7-CCE9431645EC}">
+                        <a14:shadowObscured xmlns:a14="http://schemas.microsoft.com/office/drawing/2010/main"/>
+                      </a:ext>
+                    </a:extLst>
                   </pic:spPr>
                 </pic:pic>
               </a:graphicData>
@@ -1660,17 +1738,31 @@
         <w:ind w:left="0"/>
         <w:contextualSpacing w:val="0"/>
         <w:jc w:val="center"/>
-      </w:pPr>
-      <w:r>
         <w:rPr>
           <w:rFonts w:cstheme="minorHAnsi"/>
           <w:noProof/>
           <w:sz w:val="20"/>
         </w:rPr>
-        <w:lastRenderedPageBreak/>
+      </w:pPr>
+    </w:p>
+    <w:p>
+      <w:pPr>
+        <w:pStyle w:val="ListParagraph"/>
+        <w:keepNext/>
+        <w:spacing w:after="120" w:line="23" w:lineRule="atLeast"/>
+        <w:ind w:left="0"/>
+        <w:contextualSpacing w:val="0"/>
+        <w:jc w:val="center"/>
+      </w:pPr>
+      <w:r>
+        <w:rPr>
+          <w:rFonts w:cstheme="minorHAnsi"/>
+          <w:noProof/>
+          <w:sz w:val="20"/>
+        </w:rPr>
         <w:drawing>
           <wp:inline distT="0" distB="0" distL="0" distR="0">
-            <wp:extent cx="5943600" cy="4457700"/>
+            <wp:extent cx="5943600" cy="4048001"/>
             <wp:effectExtent l="0" t="0" r="0" b="0"/>
             <wp:docPr id="13" name="left_imagine.jpg"/>
             <wp:cNvGraphicFramePr>
@@ -1683,7 +1775,7 @@
                     <pic:cNvPr id="13" name="left_imagine.jpg"/>
                     <pic:cNvPicPr/>
                   </pic:nvPicPr>
-                  <pic:blipFill>
+                  <pic:blipFill rotWithShape="1">
                     <a:blip r:embed="rId19" r:link="rId20">
                       <a:extLst>
                         <a:ext uri="{28A0092B-C50C-407E-A947-70E740481C1C}">
@@ -1691,18 +1783,25 @@
                         </a:ext>
                       </a:extLst>
                     </a:blip>
-                    <a:stretch>
-                      <a:fillRect/>
-                    </a:stretch>
+                    <a:srcRect t="9190"/>
+                    <a:stretch/>
                   </pic:blipFill>
-                  <pic:spPr>
+                  <pic:spPr bwMode="auto">
                     <a:xfrm>
                       <a:off x="0" y="0"/>
-                      <a:ext cx="5943600" cy="4457700"/>
+                      <a:ext cx="5943600" cy="4048001"/>
                     </a:xfrm>
                     <a:prstGeom prst="rect">
                       <a:avLst/>
                     </a:prstGeom>
+                    <a:ln>
+                      <a:noFill/>
+                    </a:ln>
+                    <a:extLst>
+                      <a:ext uri="{53640926-AAD7-44D8-BBD7-CCE9431645EC}">
+                        <a14:shadowObscured xmlns:a14="http://schemas.microsoft.com/office/drawing/2010/main"/>
+                      </a:ext>
+                    </a:extLst>
                   </pic:spPr>
                 </pic:pic>
               </a:graphicData>
@@ -1789,18 +1888,32 @@
         <w:ind w:left="0"/>
         <w:contextualSpacing w:val="0"/>
         <w:jc w:val="center"/>
-      </w:pPr>
-      <w:r>
         <w:rPr>
           <w:rFonts w:cstheme="minorHAnsi"/>
           <w:noProof/>
           <w:sz w:val="20"/>
         </w:rPr>
-        <w:lastRenderedPageBreak/>
+      </w:pPr>
+    </w:p>
+    <w:p>
+      <w:pPr>
+        <w:pStyle w:val="ListParagraph"/>
+        <w:keepNext/>
+        <w:spacing w:after="120" w:line="23" w:lineRule="atLeast"/>
+        <w:ind w:left="0"/>
+        <w:contextualSpacing w:val="0"/>
+        <w:jc w:val="center"/>
+      </w:pPr>
+      <w:r>
+        <w:rPr>
+          <w:rFonts w:cstheme="minorHAnsi"/>
+          <w:noProof/>
+          <w:sz w:val="20"/>
+        </w:rPr>
         <w:drawing>
           <wp:inline distT="0" distB="0" distL="0" distR="0">
-            <wp:extent cx="5943600" cy="3714750"/>
-            <wp:effectExtent l="0" t="0" r="0" b="0"/>
+            <wp:extent cx="5942914" cy="3171066"/>
+            <wp:effectExtent l="0" t="0" r="1270" b="0"/>
             <wp:docPr id="8" name="Picture 8"/>
             <wp:cNvGraphicFramePr>
               <a:graphicFrameLocks xmlns:a="http://schemas.openxmlformats.org/drawingml/2006/main" noChangeAspect="1"/>
@@ -1812,7 +1925,7 @@
                     <pic:cNvPr id="8" name="right_move.jpg"/>
                     <pic:cNvPicPr/>
                   </pic:nvPicPr>
-                  <pic:blipFill>
+                  <pic:blipFill rotWithShape="1">
                     <a:blip r:embed="rId21" r:link="rId22">
                       <a:extLst>
                         <a:ext uri="{28A0092B-C50C-407E-A947-70E740481C1C}">
@@ -1820,18 +1933,25 @@
                         </a:ext>
                       </a:extLst>
                     </a:blip>
-                    <a:stretch>
-                      <a:fillRect/>
-                    </a:stretch>
+                    <a:srcRect t="9751" b="4874"/>
+                    <a:stretch/>
                   </pic:blipFill>
-                  <pic:spPr>
+                  <pic:spPr bwMode="auto">
                     <a:xfrm>
                       <a:off x="0" y="0"/>
-                      <a:ext cx="5943600" cy="3714750"/>
+                      <a:ext cx="5943600" cy="3171432"/>
                     </a:xfrm>
                     <a:prstGeom prst="rect">
                       <a:avLst/>
                     </a:prstGeom>
+                    <a:ln>
+                      <a:noFill/>
+                    </a:ln>
+                    <a:extLst>
+                      <a:ext uri="{53640926-AAD7-44D8-BBD7-CCE9431645EC}">
+                        <a14:shadowObscured xmlns:a14="http://schemas.microsoft.com/office/drawing/2010/main"/>
+                      </a:ext>
+                    </a:extLst>
                   </pic:spPr>
                 </pic:pic>
               </a:graphicData>
@@ -1918,17 +2038,31 @@
         <w:ind w:left="0"/>
         <w:contextualSpacing w:val="0"/>
         <w:jc w:val="center"/>
-      </w:pPr>
-      <w:r>
         <w:rPr>
           <w:rFonts w:cstheme="minorHAnsi"/>
           <w:noProof/>
           <w:sz w:val="20"/>
         </w:rPr>
-        <w:lastRenderedPageBreak/>
+      </w:pPr>
+    </w:p>
+    <w:p>
+      <w:pPr>
+        <w:pStyle w:val="ListParagraph"/>
+        <w:keepNext/>
+        <w:spacing w:after="120" w:line="23" w:lineRule="atLeast"/>
+        <w:ind w:left="0"/>
+        <w:contextualSpacing w:val="0"/>
+        <w:jc w:val="center"/>
+      </w:pPr>
+      <w:r>
+        <w:rPr>
+          <w:rFonts w:cstheme="minorHAnsi"/>
+          <w:noProof/>
+          <w:sz w:val="20"/>
+        </w:rPr>
         <w:drawing>
           <wp:inline distT="0" distB="0" distL="0" distR="0">
-            <wp:extent cx="5943600" cy="4457700"/>
+            <wp:extent cx="5943600" cy="4048001"/>
             <wp:effectExtent l="0" t="0" r="0" b="0"/>
             <wp:docPr id="14" name="right_move.jpg"/>
             <wp:cNvGraphicFramePr>
@@ -1941,7 +2075,7 @@
                     <pic:cNvPr id="14" name="right_move.jpg"/>
                     <pic:cNvPicPr/>
                   </pic:nvPicPr>
-                  <pic:blipFill>
+                  <pic:blipFill rotWithShape="1">
                     <a:blip r:embed="rId23" r:link="rId24">
                       <a:extLst>
                         <a:ext uri="{28A0092B-C50C-407E-A947-70E740481C1C}">
@@ -1949,18 +2083,25 @@
                         </a:ext>
                       </a:extLst>
                     </a:blip>
-                    <a:stretch>
-                      <a:fillRect/>
-                    </a:stretch>
+                    <a:srcRect t="9190"/>
+                    <a:stretch/>
                   </pic:blipFill>
-                  <pic:spPr>
+                  <pic:spPr bwMode="auto">
                     <a:xfrm>
                       <a:off x="0" y="0"/>
-                      <a:ext cx="5943600" cy="4457700"/>
+                      <a:ext cx="5943600" cy="4048001"/>
                     </a:xfrm>
                     <a:prstGeom prst="rect">
                       <a:avLst/>
                     </a:prstGeom>
+                    <a:ln>
+                      <a:noFill/>
+                    </a:ln>
+                    <a:extLst>
+                      <a:ext uri="{53640926-AAD7-44D8-BBD7-CCE9431645EC}">
+                        <a14:shadowObscured xmlns:a14="http://schemas.microsoft.com/office/drawing/2010/main"/>
+                      </a:ext>
+                    </a:extLst>
                   </pic:spPr>
                 </pic:pic>
               </a:graphicData>
@@ -2047,18 +2188,32 @@
         <w:ind w:left="0"/>
         <w:contextualSpacing w:val="0"/>
         <w:jc w:val="center"/>
-      </w:pPr>
-      <w:r>
         <w:rPr>
           <w:rFonts w:cstheme="minorHAnsi"/>
           <w:noProof/>
           <w:sz w:val="20"/>
         </w:rPr>
-        <w:lastRenderedPageBreak/>
+      </w:pPr>
+    </w:p>
+    <w:p>
+      <w:pPr>
+        <w:pStyle w:val="ListParagraph"/>
+        <w:keepNext/>
+        <w:spacing w:after="120" w:line="23" w:lineRule="atLeast"/>
+        <w:ind w:left="0"/>
+        <w:contextualSpacing w:val="0"/>
+        <w:jc w:val="center"/>
+      </w:pPr>
+      <w:r>
+        <w:rPr>
+          <w:rFonts w:cstheme="minorHAnsi"/>
+          <w:noProof/>
+          <w:sz w:val="20"/>
+        </w:rPr>
         <w:drawing>
           <wp:inline distT="0" distB="0" distL="0" distR="0">
-            <wp:extent cx="5943600" cy="3714750"/>
-            <wp:effectExtent l="0" t="0" r="0" b="0"/>
+            <wp:extent cx="5941956" cy="3124538"/>
+            <wp:effectExtent l="0" t="0" r="1905" b="0"/>
             <wp:docPr id="10" name="Picture 10"/>
             <wp:cNvGraphicFramePr>
               <a:graphicFrameLocks xmlns:a="http://schemas.openxmlformats.org/drawingml/2006/main" noChangeAspect="1"/>
@@ -2070,7 +2225,7 @@
                     <pic:cNvPr id="10" name="right_imagine.jpg"/>
                     <pic:cNvPicPr/>
                   </pic:nvPicPr>
-                  <pic:blipFill>
+                  <pic:blipFill rotWithShape="1">
                     <a:blip r:embed="rId25" r:link="rId26">
                       <a:extLst>
                         <a:ext uri="{28A0092B-C50C-407E-A947-70E740481C1C}">
@@ -2078,18 +2233,25 @@
                         </a:ext>
                       </a:extLst>
                     </a:blip>
-                    <a:stretch>
-                      <a:fillRect/>
-                    </a:stretch>
+                    <a:srcRect t="10989" b="4874"/>
+                    <a:stretch/>
                   </pic:blipFill>
-                  <pic:spPr>
+                  <pic:spPr bwMode="auto">
                     <a:xfrm>
                       <a:off x="0" y="0"/>
-                      <a:ext cx="5943600" cy="3714750"/>
+                      <a:ext cx="5943600" cy="3125402"/>
                     </a:xfrm>
                     <a:prstGeom prst="rect">
                       <a:avLst/>
                     </a:prstGeom>
+                    <a:ln>
+                      <a:noFill/>
+                    </a:ln>
+                    <a:extLst>
+                      <a:ext uri="{53640926-AAD7-44D8-BBD7-CCE9431645EC}">
+                        <a14:shadowObscured xmlns:a14="http://schemas.microsoft.com/office/drawing/2010/main"/>
+                      </a:ext>
+                    </a:extLst>
                   </pic:spPr>
                 </pic:pic>
               </a:graphicData>
@@ -2176,17 +2338,31 @@
         <w:ind w:left="0"/>
         <w:contextualSpacing w:val="0"/>
         <w:jc w:val="center"/>
-      </w:pPr>
-      <w:r>
         <w:rPr>
           <w:rFonts w:cstheme="minorHAnsi"/>
           <w:noProof/>
           <w:sz w:val="20"/>
         </w:rPr>
-        <w:lastRenderedPageBreak/>
+      </w:pPr>
+    </w:p>
+    <w:p>
+      <w:pPr>
+        <w:pStyle w:val="ListParagraph"/>
+        <w:keepNext/>
+        <w:spacing w:after="120" w:line="23" w:lineRule="atLeast"/>
+        <w:ind w:left="0"/>
+        <w:contextualSpacing w:val="0"/>
+        <w:jc w:val="center"/>
+      </w:pPr>
+      <w:r>
+        <w:rPr>
+          <w:rFonts w:cstheme="minorHAnsi"/>
+          <w:noProof/>
+          <w:sz w:val="20"/>
+        </w:rPr>
         <w:drawing>
           <wp:inline distT="0" distB="0" distL="0" distR="0">
-            <wp:extent cx="5943600" cy="4457700"/>
+            <wp:extent cx="5943600" cy="4048001"/>
             <wp:effectExtent l="0" t="0" r="0" b="0"/>
             <wp:docPr id="15" name="right_imagine.jpg"/>
             <wp:cNvGraphicFramePr>
@@ -2199,7 +2375,7 @@
                     <pic:cNvPr id="15" name="right_imagine.jpg"/>
                     <pic:cNvPicPr/>
                   </pic:nvPicPr>
-                  <pic:blipFill>
+                  <pic:blipFill rotWithShape="1">
                     <a:blip r:embed="rId27" r:link="rId28">
                       <a:extLst>
                         <a:ext uri="{28A0092B-C50C-407E-A947-70E740481C1C}">
@@ -2207,18 +2383,25 @@
                         </a:ext>
                       </a:extLst>
                     </a:blip>
-                    <a:stretch>
-                      <a:fillRect/>
-                    </a:stretch>
+                    <a:srcRect t="9190"/>
+                    <a:stretch/>
                   </pic:blipFill>
-                  <pic:spPr>
+                  <pic:spPr bwMode="auto">
                     <a:xfrm>
                       <a:off x="0" y="0"/>
-                      <a:ext cx="5943600" cy="4457700"/>
+                      <a:ext cx="5943600" cy="4048001"/>
                     </a:xfrm>
                     <a:prstGeom prst="rect">
                       <a:avLst/>
                     </a:prstGeom>
+                    <a:ln>
+                      <a:noFill/>
+                    </a:ln>
+                    <a:extLst>
+                      <a:ext uri="{53640926-AAD7-44D8-BBD7-CCE9431645EC}">
+                        <a14:shadowObscured xmlns:a14="http://schemas.microsoft.com/office/drawing/2010/main"/>
+                      </a:ext>
+                    </a:extLst>
                   </pic:spPr>
                 </pic:pic>
               </a:graphicData>
@@ -2822,7 +3005,7 @@
             <w:bCs/>
             <w:noProof/>
           </w:rPr>
-          <w:t>12</w:t>
+          <w:t>3</w:t>
         </w:r>
         <w:r>
           <w:rPr>
@@ -4346,7 +4529,7 @@
 </file>
 
 <file path=customXml/itemProps2.xml><?xml version="1.0" encoding="utf-8"?>
-<ds:datastoreItem xmlns:ds="http://schemas.openxmlformats.org/officeDocument/2006/customXml" ds:itemID="{E08E8672-8773-4A35-99C6-E55CC799DA77}">
+<ds:datastoreItem xmlns:ds="http://schemas.openxmlformats.org/officeDocument/2006/customXml" ds:itemID="{DAC9F740-03AF-4D48-B984-9DBF86F376F2}">
   <ds:schemaRefs>
     <ds:schemaRef ds:uri="http://schemas.openxmlformats.org/officeDocument/2006/bibliography"/>
   </ds:schemaRefs>

</xml_diff>

<commit_message>
Remove whitespace between figures; delegate a page per trial
</commit_message>
<xml_diff>
--- a/report/ttf10_LabReport.docx
+++ b/report/ttf10_LabReport.docx
@@ -405,6 +405,15 @@
           <w:i/>
           <w:sz w:val="22"/>
         </w:rPr>
+        <w:t xml:space="preserve"> </w:t>
+      </w:r>
+      <w:r>
+        <w:rPr>
+          <w:rFonts w:cstheme="minorHAnsi"/>
+          <w:b/>
+          <w:i/>
+          <w:sz w:val="22"/>
+        </w:rPr>
         <w:t>Recent studies show that during hand movement, the cortical hemisphere on the contralateral (opposing) side of the body is activated. The μ</w:t>
       </w:r>
       <w:r>
@@ -497,6 +506,15 @@
         </w:rPr>
         <w:t>, especially those arising in emergency situations.</w:t>
       </w:r>
+    </w:p>
+    <w:p>
+      <w:pPr>
+        <w:spacing w:after="120" w:line="23" w:lineRule="atLeast"/>
+        <w:jc w:val="center"/>
+        <w:rPr>
+          <w:rFonts w:cstheme="minorHAnsi"/>
+        </w:rPr>
+      </w:pPr>
     </w:p>
     <w:p>
       <w:pPr>
@@ -628,6 +646,18 @@
     <w:p>
       <w:pPr>
         <w:pStyle w:val="ListParagraph"/>
+        <w:spacing w:after="120" w:line="23" w:lineRule="atLeast"/>
+        <w:ind w:left="0"/>
+        <w:contextualSpacing w:val="0"/>
+        <w:jc w:val="center"/>
+        <w:rPr>
+          <w:rFonts w:cstheme="minorHAnsi"/>
+        </w:rPr>
+      </w:pPr>
+    </w:p>
+    <w:p>
+      <w:pPr>
+        <w:pStyle w:val="ListParagraph"/>
         <w:numPr>
           <w:ilvl w:val="0"/>
           <w:numId w:val="2"/>
@@ -810,6 +840,20 @@
         </w:rPr>
         <w:t>er the course of one long trial, mimicking actions performed by a person while driving.</w:t>
       </w:r>
+    </w:p>
+    <w:p>
+      <w:pPr>
+        <w:pStyle w:val="ListParagraph"/>
+        <w:spacing w:after="120" w:line="23" w:lineRule="atLeast"/>
+        <w:ind w:left="0"/>
+        <w:contextualSpacing w:val="0"/>
+        <w:jc w:val="center"/>
+        <w:rPr>
+          <w:rFonts w:cstheme="minorHAnsi"/>
+        </w:rPr>
+      </w:pPr>
+      <w:bookmarkStart w:id="0" w:name="_GoBack"/>
+      <w:bookmarkEnd w:id="0"/>
     </w:p>
     <w:p>
       <w:pPr>
@@ -1127,8 +1171,6 @@
       <w:r>
         <w:t>in sudden unprecedented neural activity at certain points in the 10-second window.</w:t>
       </w:r>
-      <w:bookmarkStart w:id="0" w:name="_GoBack"/>
-      <w:bookmarkEnd w:id="0"/>
     </w:p>
     <w:p>
       <w:pPr>
@@ -1255,61 +1297,19 @@
     <w:p>
       <w:pPr>
         <w:pStyle w:val="ListParagraph"/>
-        <w:spacing w:after="120" w:line="23" w:lineRule="atLeast"/>
-        <w:ind w:left="0"/>
-        <w:contextualSpacing w:val="0"/>
-        <w:jc w:val="center"/>
-        <w:rPr>
-          <w:rFonts w:cstheme="minorHAnsi"/>
-          <w:sz w:val="20"/>
-        </w:rPr>
-      </w:pPr>
-    </w:p>
-    <w:p>
-      <w:pPr>
-        <w:pStyle w:val="ListParagraph"/>
         <w:keepNext/>
         <w:spacing w:after="120" w:line="23" w:lineRule="atLeast"/>
         <w:ind w:left="0"/>
         <w:contextualSpacing w:val="0"/>
         <w:jc w:val="center"/>
+      </w:pPr>
+      <w:r>
         <w:rPr>
           <w:rFonts w:cstheme="minorHAnsi"/>
           <w:noProof/>
           <w:sz w:val="20"/>
         </w:rPr>
-      </w:pPr>
-    </w:p>
-    <w:p>
-      <w:pPr>
-        <w:pStyle w:val="ListParagraph"/>
-        <w:keepNext/>
-        <w:spacing w:after="120" w:line="23" w:lineRule="atLeast"/>
-        <w:ind w:left="0"/>
-        <w:contextualSpacing w:val="0"/>
-        <w:jc w:val="center"/>
-        <w:rPr>
-          <w:rFonts w:cstheme="minorHAnsi"/>
-          <w:noProof/>
-          <w:sz w:val="20"/>
-        </w:rPr>
-      </w:pPr>
-    </w:p>
-    <w:p>
-      <w:pPr>
-        <w:pStyle w:val="ListParagraph"/>
-        <w:keepNext/>
-        <w:spacing w:after="120" w:line="23" w:lineRule="atLeast"/>
-        <w:ind w:left="0"/>
-        <w:contextualSpacing w:val="0"/>
-        <w:jc w:val="center"/>
-      </w:pPr>
-      <w:r>
-        <w:rPr>
-          <w:rFonts w:cstheme="minorHAnsi"/>
-          <w:noProof/>
-          <w:sz w:val="20"/>
-        </w:rPr>
+        <w:lastRenderedPageBreak/>
         <w:drawing>
           <wp:inline distT="0" distB="0" distL="0" distR="0">
             <wp:extent cx="5942914" cy="3168097"/>
@@ -1420,34 +1420,6 @@
     <w:p>
       <w:pPr>
         <w:pStyle w:val="ListParagraph"/>
-        <w:spacing w:after="120" w:line="23" w:lineRule="atLeast"/>
-        <w:ind w:left="0"/>
-        <w:contextualSpacing w:val="0"/>
-        <w:jc w:val="center"/>
-        <w:rPr>
-          <w:rFonts w:cstheme="minorHAnsi"/>
-          <w:sz w:val="20"/>
-        </w:rPr>
-      </w:pPr>
-    </w:p>
-    <w:p>
-      <w:pPr>
-        <w:pStyle w:val="ListParagraph"/>
-        <w:keepNext/>
-        <w:spacing w:after="120" w:line="23" w:lineRule="atLeast"/>
-        <w:ind w:left="0"/>
-        <w:contextualSpacing w:val="0"/>
-        <w:jc w:val="center"/>
-        <w:rPr>
-          <w:rFonts w:cstheme="minorHAnsi"/>
-          <w:noProof/>
-          <w:sz w:val="20"/>
-        </w:rPr>
-      </w:pPr>
-    </w:p>
-    <w:p>
-      <w:pPr>
-        <w:pStyle w:val="ListParagraph"/>
         <w:keepNext/>
         <w:spacing w:after="120" w:line="23" w:lineRule="atLeast"/>
         <w:ind w:left="0"/>
@@ -1570,46 +1542,19 @@
     <w:p>
       <w:pPr>
         <w:pStyle w:val="ListParagraph"/>
-        <w:spacing w:after="120" w:line="23" w:lineRule="atLeast"/>
-        <w:ind w:left="0"/>
-        <w:contextualSpacing w:val="0"/>
-        <w:jc w:val="center"/>
-        <w:rPr>
-          <w:rFonts w:cstheme="minorHAnsi"/>
-          <w:sz w:val="20"/>
-        </w:rPr>
-      </w:pPr>
-    </w:p>
-    <w:p>
-      <w:pPr>
-        <w:pStyle w:val="ListParagraph"/>
         <w:keepNext/>
         <w:spacing w:after="120" w:line="23" w:lineRule="atLeast"/>
         <w:ind w:left="0"/>
         <w:contextualSpacing w:val="0"/>
         <w:jc w:val="center"/>
+      </w:pPr>
+      <w:r>
         <w:rPr>
           <w:rFonts w:cstheme="minorHAnsi"/>
           <w:noProof/>
           <w:sz w:val="20"/>
         </w:rPr>
-      </w:pPr>
-    </w:p>
-    <w:p>
-      <w:pPr>
-        <w:pStyle w:val="ListParagraph"/>
-        <w:keepNext/>
-        <w:spacing w:after="120" w:line="23" w:lineRule="atLeast"/>
-        <w:ind w:left="0"/>
-        <w:contextualSpacing w:val="0"/>
-        <w:jc w:val="center"/>
-      </w:pPr>
-      <w:r>
-        <w:rPr>
-          <w:rFonts w:cstheme="minorHAnsi"/>
-          <w:noProof/>
-          <w:sz w:val="20"/>
-        </w:rPr>
+        <w:lastRenderedPageBreak/>
         <w:drawing>
           <wp:inline distT="0" distB="0" distL="0" distR="0">
             <wp:extent cx="5942914" cy="3171066"/>
@@ -1720,34 +1665,6 @@
     <w:p>
       <w:pPr>
         <w:pStyle w:val="ListParagraph"/>
-        <w:spacing w:after="120" w:line="23" w:lineRule="atLeast"/>
-        <w:ind w:left="0"/>
-        <w:contextualSpacing w:val="0"/>
-        <w:jc w:val="center"/>
-        <w:rPr>
-          <w:rFonts w:cstheme="minorHAnsi"/>
-          <w:sz w:val="20"/>
-        </w:rPr>
-      </w:pPr>
-    </w:p>
-    <w:p>
-      <w:pPr>
-        <w:pStyle w:val="ListParagraph"/>
-        <w:keepNext/>
-        <w:spacing w:after="120" w:line="23" w:lineRule="atLeast"/>
-        <w:ind w:left="0"/>
-        <w:contextualSpacing w:val="0"/>
-        <w:jc w:val="center"/>
-        <w:rPr>
-          <w:rFonts w:cstheme="minorHAnsi"/>
-          <w:noProof/>
-          <w:sz w:val="20"/>
-        </w:rPr>
-      </w:pPr>
-    </w:p>
-    <w:p>
-      <w:pPr>
-        <w:pStyle w:val="ListParagraph"/>
         <w:keepNext/>
         <w:spacing w:after="120" w:line="23" w:lineRule="atLeast"/>
         <w:ind w:left="0"/>
@@ -1870,46 +1787,19 @@
     <w:p>
       <w:pPr>
         <w:pStyle w:val="ListParagraph"/>
-        <w:spacing w:after="120" w:line="23" w:lineRule="atLeast"/>
-        <w:ind w:left="0"/>
-        <w:contextualSpacing w:val="0"/>
-        <w:jc w:val="center"/>
-        <w:rPr>
-          <w:rFonts w:cstheme="minorHAnsi"/>
-          <w:sz w:val="20"/>
-        </w:rPr>
-      </w:pPr>
-    </w:p>
-    <w:p>
-      <w:pPr>
-        <w:pStyle w:val="ListParagraph"/>
         <w:keepNext/>
         <w:spacing w:after="120" w:line="23" w:lineRule="atLeast"/>
         <w:ind w:left="0"/>
         <w:contextualSpacing w:val="0"/>
         <w:jc w:val="center"/>
+      </w:pPr>
+      <w:r>
         <w:rPr>
           <w:rFonts w:cstheme="minorHAnsi"/>
           <w:noProof/>
           <w:sz w:val="20"/>
         </w:rPr>
-      </w:pPr>
-    </w:p>
-    <w:p>
-      <w:pPr>
-        <w:pStyle w:val="ListParagraph"/>
-        <w:keepNext/>
-        <w:spacing w:after="120" w:line="23" w:lineRule="atLeast"/>
-        <w:ind w:left="0"/>
-        <w:contextualSpacing w:val="0"/>
-        <w:jc w:val="center"/>
-      </w:pPr>
-      <w:r>
-        <w:rPr>
-          <w:rFonts w:cstheme="minorHAnsi"/>
-          <w:noProof/>
-          <w:sz w:val="20"/>
-        </w:rPr>
+        <w:lastRenderedPageBreak/>
         <w:drawing>
           <wp:inline distT="0" distB="0" distL="0" distR="0">
             <wp:extent cx="5942914" cy="3171066"/>
@@ -2020,34 +1910,6 @@
     <w:p>
       <w:pPr>
         <w:pStyle w:val="ListParagraph"/>
-        <w:spacing w:after="120" w:line="23" w:lineRule="atLeast"/>
-        <w:ind w:left="0"/>
-        <w:contextualSpacing w:val="0"/>
-        <w:jc w:val="center"/>
-        <w:rPr>
-          <w:rFonts w:cstheme="minorHAnsi"/>
-          <w:sz w:val="20"/>
-        </w:rPr>
-      </w:pPr>
-    </w:p>
-    <w:p>
-      <w:pPr>
-        <w:pStyle w:val="ListParagraph"/>
-        <w:keepNext/>
-        <w:spacing w:after="120" w:line="23" w:lineRule="atLeast"/>
-        <w:ind w:left="0"/>
-        <w:contextualSpacing w:val="0"/>
-        <w:jc w:val="center"/>
-        <w:rPr>
-          <w:rFonts w:cstheme="minorHAnsi"/>
-          <w:noProof/>
-          <w:sz w:val="20"/>
-        </w:rPr>
-      </w:pPr>
-    </w:p>
-    <w:p>
-      <w:pPr>
-        <w:pStyle w:val="ListParagraph"/>
         <w:keepNext/>
         <w:spacing w:after="120" w:line="23" w:lineRule="atLeast"/>
         <w:ind w:left="0"/>
@@ -2170,46 +2032,19 @@
     <w:p>
       <w:pPr>
         <w:pStyle w:val="ListParagraph"/>
-        <w:spacing w:after="120" w:line="23" w:lineRule="atLeast"/>
-        <w:ind w:left="0"/>
-        <w:contextualSpacing w:val="0"/>
-        <w:jc w:val="center"/>
-        <w:rPr>
-          <w:rFonts w:cstheme="minorHAnsi"/>
-          <w:sz w:val="20"/>
-        </w:rPr>
-      </w:pPr>
-    </w:p>
-    <w:p>
-      <w:pPr>
-        <w:pStyle w:val="ListParagraph"/>
         <w:keepNext/>
         <w:spacing w:after="120" w:line="23" w:lineRule="atLeast"/>
         <w:ind w:left="0"/>
         <w:contextualSpacing w:val="0"/>
         <w:jc w:val="center"/>
+      </w:pPr>
+      <w:r>
         <w:rPr>
           <w:rFonts w:cstheme="minorHAnsi"/>
           <w:noProof/>
           <w:sz w:val="20"/>
         </w:rPr>
-      </w:pPr>
-    </w:p>
-    <w:p>
-      <w:pPr>
-        <w:pStyle w:val="ListParagraph"/>
-        <w:keepNext/>
-        <w:spacing w:after="120" w:line="23" w:lineRule="atLeast"/>
-        <w:ind w:left="0"/>
-        <w:contextualSpacing w:val="0"/>
-        <w:jc w:val="center"/>
-      </w:pPr>
-      <w:r>
-        <w:rPr>
-          <w:rFonts w:cstheme="minorHAnsi"/>
-          <w:noProof/>
-          <w:sz w:val="20"/>
-        </w:rPr>
+        <w:lastRenderedPageBreak/>
         <w:drawing>
           <wp:inline distT="0" distB="0" distL="0" distR="0">
             <wp:extent cx="5941956" cy="3124538"/>
@@ -2320,34 +2155,6 @@
     <w:p>
       <w:pPr>
         <w:pStyle w:val="ListParagraph"/>
-        <w:spacing w:after="120" w:line="23" w:lineRule="atLeast"/>
-        <w:ind w:left="0"/>
-        <w:contextualSpacing w:val="0"/>
-        <w:jc w:val="center"/>
-        <w:rPr>
-          <w:rFonts w:cstheme="minorHAnsi"/>
-          <w:sz w:val="20"/>
-        </w:rPr>
-      </w:pPr>
-    </w:p>
-    <w:p>
-      <w:pPr>
-        <w:pStyle w:val="ListParagraph"/>
-        <w:keepNext/>
-        <w:spacing w:after="120" w:line="23" w:lineRule="atLeast"/>
-        <w:ind w:left="0"/>
-        <w:contextualSpacing w:val="0"/>
-        <w:jc w:val="center"/>
-        <w:rPr>
-          <w:rFonts w:cstheme="minorHAnsi"/>
-          <w:noProof/>
-          <w:sz w:val="20"/>
-        </w:rPr>
-      </w:pPr>
-    </w:p>
-    <w:p>
-      <w:pPr>
-        <w:pStyle w:val="ListParagraph"/>
         <w:keepNext/>
         <w:spacing w:after="120" w:line="23" w:lineRule="atLeast"/>
         <w:ind w:left="0"/>
@@ -2476,19 +2283,6 @@
         <w:jc w:val="center"/>
         <w:rPr>
           <w:rFonts w:cstheme="minorHAnsi"/>
-          <w:sz w:val="20"/>
-        </w:rPr>
-      </w:pPr>
-    </w:p>
-    <w:p>
-      <w:pPr>
-        <w:pStyle w:val="ListParagraph"/>
-        <w:spacing w:after="120" w:line="23" w:lineRule="atLeast"/>
-        <w:ind w:left="0"/>
-        <w:contextualSpacing w:val="0"/>
-        <w:jc w:val="center"/>
-        <w:rPr>
-          <w:rFonts w:cstheme="minorHAnsi"/>
         </w:rPr>
       </w:pPr>
     </w:p>
@@ -2515,6 +2309,7 @@
           <w:b/>
           <w:smallCaps/>
         </w:rPr>
+        <w:lastRenderedPageBreak/>
         <w:t xml:space="preserve"> </w:t>
       </w:r>
       <w:r>
@@ -3005,7 +2800,7 @@
             <w:bCs/>
             <w:noProof/>
           </w:rPr>
-          <w:t>3</w:t>
+          <w:t>7</w:t>
         </w:r>
         <w:r>
           <w:rPr>
@@ -4529,7 +4324,7 @@
 </file>
 
 <file path=customXml/itemProps2.xml><?xml version="1.0" encoding="utf-8"?>
-<ds:datastoreItem xmlns:ds="http://schemas.openxmlformats.org/officeDocument/2006/customXml" ds:itemID="{DAC9F740-03AF-4D48-B984-9DBF86F376F2}">
+<ds:datastoreItem xmlns:ds="http://schemas.openxmlformats.org/officeDocument/2006/customXml" ds:itemID="{3DEC918F-E5F9-4C51-8772-026D7294A241}">
   <ds:schemaRefs>
     <ds:schemaRef ds:uri="http://schemas.openxmlformats.org/officeDocument/2006/bibliography"/>
   </ds:schemaRefs>

</xml_diff>

<commit_message>
Write caption for Fig. 2
</commit_message>
<xml_diff>
--- a/report/ttf10_LabReport.docx
+++ b/report/ttf10_LabReport.docx
@@ -852,8 +852,6 @@
           <w:rFonts w:cstheme="minorHAnsi"/>
         </w:rPr>
       </w:pPr>
-      <w:bookmarkStart w:id="0" w:name="_GoBack"/>
-      <w:bookmarkEnd w:id="0"/>
     </w:p>
     <w:p>
       <w:pPr>
@@ -1291,7 +1289,27 @@
         <w:t>.</w:t>
       </w:r>
       <w:r>
-        <w:t xml:space="preserve">  Caption</w:t>
+        <w:t xml:space="preserve">  </w:t>
+      </w:r>
+      <w:r>
+        <w:t xml:space="preserve">Plot of channel spectra and maps, represented in the </w:t>
+      </w:r>
+      <w:r>
+        <w:t xml:space="preserve">frequency domain, </w:t>
+      </w:r>
+      <w:r>
+        <w:t xml:space="preserve">while </w:t>
+      </w:r>
+      <w:r>
+        <w:t xml:space="preserve">in </w:t>
+      </w:r>
+      <w:r>
+        <w:t>the state of relaxation</w:t>
+      </w:r>
+      <w:bookmarkStart w:id="0" w:name="_GoBack"/>
+      <w:bookmarkEnd w:id="0"/>
+      <w:r>
+        <w:t>.</w:t>
       </w:r>
     </w:p>
     <w:p>
@@ -2800,7 +2818,7 @@
             <w:bCs/>
             <w:noProof/>
           </w:rPr>
-          <w:t>7</w:t>
+          <w:t>2</w:t>
         </w:r>
         <w:r>
           <w:rPr>
@@ -4324,7 +4342,7 @@
 </file>
 
 <file path=customXml/itemProps2.xml><?xml version="1.0" encoding="utf-8"?>
-<ds:datastoreItem xmlns:ds="http://schemas.openxmlformats.org/officeDocument/2006/customXml" ds:itemID="{3DEC918F-E5F9-4C51-8772-026D7294A241}">
+<ds:datastoreItem xmlns:ds="http://schemas.openxmlformats.org/officeDocument/2006/customXml" ds:itemID="{ABF5552F-56FC-492E-9335-6E797CF550C8}">
   <ds:schemaRefs>
     <ds:schemaRef ds:uri="http://schemas.openxmlformats.org/officeDocument/2006/bibliography"/>
   </ds:schemaRefs>

</xml_diff>

<commit_message>
Complete all figure captions
</commit_message>
<xml_diff>
--- a/report/ttf10_LabReport.docx
+++ b/report/ttf10_LabReport.docx
@@ -1209,7 +1209,9 @@
                       </a:extLst>
                     </a:blip>
                     <a:srcRect t="9190"/>
-                    <a:stretch/>
+                    <a:stretch>
+                      <a:fillRect/>
+                    </a:stretch>
                   </pic:blipFill>
                   <pic:spPr bwMode="auto">
                     <a:xfrm>
@@ -1306,8 +1308,6 @@
       <w:r>
         <w:t>the state of relaxation</w:t>
       </w:r>
-      <w:bookmarkStart w:id="0" w:name="_GoBack"/>
-      <w:bookmarkEnd w:id="0"/>
       <w:r>
         <w:t>.</w:t>
       </w:r>
@@ -1432,7 +1432,22 @@
         <w:t>.</w:t>
       </w:r>
       <w:r>
-        <w:t xml:space="preserve">  Caption</w:t>
+        <w:t xml:space="preserve">  </w:t>
+      </w:r>
+      <w:r>
+        <w:t xml:space="preserve">Plot of channel data (scrolling), represented in the time domain, while </w:t>
+      </w:r>
+      <w:r>
+        <w:t xml:space="preserve">moving </w:t>
+      </w:r>
+      <w:r>
+        <w:t>my</w:t>
+      </w:r>
+      <w:r>
+        <w:t xml:space="preserve"> left hand</w:t>
+      </w:r>
+      <w:r>
+        <w:t>.</w:t>
       </w:r>
     </w:p>
     <w:p>
@@ -1554,7 +1569,25 @@
         <w:t>.</w:t>
       </w:r>
       <w:r>
-        <w:t xml:space="preserve">  Caption</w:t>
+        <w:t xml:space="preserve">  </w:t>
+      </w:r>
+      <w:r>
+        <w:t xml:space="preserve">Plot of channel spectra and maps, represented in the frequency domain, while </w:t>
+      </w:r>
+      <w:r>
+        <w:t xml:space="preserve">moving </w:t>
+      </w:r>
+      <w:r>
+        <w:t>my</w:t>
+      </w:r>
+      <w:r>
+        <w:t xml:space="preserve"> left hand</w:t>
+      </w:r>
+      <w:r>
+        <w:t>.</w:t>
+      </w:r>
+      <w:r>
+        <w:t xml:space="preserve"> Note the prevalence of neural activity in the right cortical hemisphere. This instance of contralateral activation supports the recent studies mentioned in the abstract.</w:t>
       </w:r>
     </w:p>
     <w:p>
@@ -1677,7 +1710,22 @@
         <w:t>.</w:t>
       </w:r>
       <w:r>
-        <w:t xml:space="preserve">  Caption</w:t>
+        <w:t xml:space="preserve">  </w:t>
+      </w:r>
+      <w:r>
+        <w:t xml:space="preserve">Plot of channel data (scrolling), represented in the time domain, while </w:t>
+      </w:r>
+      <w:r>
+        <w:t xml:space="preserve">imagining </w:t>
+      </w:r>
+      <w:r>
+        <w:t xml:space="preserve">moving </w:t>
+      </w:r>
+      <w:r>
+        <w:t>my</w:t>
+      </w:r>
+      <w:r>
+        <w:t xml:space="preserve"> left hand.</w:t>
       </w:r>
     </w:p>
     <w:p>
@@ -1799,7 +1847,25 @@
         <w:t>.</w:t>
       </w:r>
       <w:r>
-        <w:t xml:space="preserve">  Caption</w:t>
+        <w:t xml:space="preserve">  </w:t>
+      </w:r>
+      <w:r>
+        <w:t xml:space="preserve">Plot of channel spectra and maps, represented in the frequency domain, while </w:t>
+      </w:r>
+      <w:r>
+        <w:t xml:space="preserve">imagining </w:t>
+      </w:r>
+      <w:r>
+        <w:t xml:space="preserve">moving </w:t>
+      </w:r>
+      <w:r>
+        <w:t>my</w:t>
+      </w:r>
+      <w:r>
+        <w:t xml:space="preserve"> left hand.</w:t>
+      </w:r>
+      <w:r>
+        <w:t xml:space="preserve"> Note that, although there is a presence of contralateral neural activity, it is hardly comparable to magnitudes observed while actually moving the hand (as seen in Fig. 4).</w:t>
       </w:r>
     </w:p>
     <w:p>
@@ -1922,7 +1988,28 @@
         <w:t>.</w:t>
       </w:r>
       <w:r>
-        <w:t xml:space="preserve">  Caption</w:t>
+        <w:t xml:space="preserve">  </w:t>
+      </w:r>
+      <w:r>
+        <w:t xml:space="preserve">Plot of channel data (scrolling), represented in the time domain, while moving </w:t>
+      </w:r>
+      <w:r>
+        <w:t>my</w:t>
+      </w:r>
+      <w:r>
+        <w:t xml:space="preserve"> </w:t>
+      </w:r>
+      <w:r>
+        <w:t>right</w:t>
+      </w:r>
+      <w:r>
+        <w:t xml:space="preserve"> hand.</w:t>
+      </w:r>
+      <w:r>
+        <w:t xml:space="preserve"> Although visibly more erratic, note that the scaling factor here is drastically lower than those in other trials.</w:t>
+      </w:r>
+      <w:r>
+        <w:t xml:space="preserve"> It is hard to say why this is. Perhaps moving my right hand required less neural activity since I am right-handed, or I had not performed these motions with as much energy as I had while moving my left hand (Fig. 3-4).</w:t>
       </w:r>
     </w:p>
     <w:p>
@@ -2044,7 +2131,22 @@
         <w:t>.</w:t>
       </w:r>
       <w:r>
-        <w:t xml:space="preserve">  Caption</w:t>
+        <w:t xml:space="preserve">  </w:t>
+      </w:r>
+      <w:r>
+        <w:t xml:space="preserve">Plot of channel spectra and maps, represented in the frequency domain, while moving </w:t>
+      </w:r>
+      <w:r>
+        <w:t>my</w:t>
+      </w:r>
+      <w:r>
+        <w:t xml:space="preserve"> </w:t>
+      </w:r>
+      <w:r>
+        <w:t>right</w:t>
+      </w:r>
+      <w:r>
+        <w:t xml:space="preserve"> hand.</w:t>
       </w:r>
     </w:p>
     <w:p>
@@ -2167,7 +2269,37 @@
         <w:t>.</w:t>
       </w:r>
       <w:r>
-        <w:t xml:space="preserve">  Caption</w:t>
+        <w:t xml:space="preserve">  </w:t>
+      </w:r>
+      <w:r>
+        <w:t>P</w:t>
+      </w:r>
+      <w:r>
+        <w:t>lot of channel data (scrolling) represented in the time domain,</w:t>
+      </w:r>
+      <w:r>
+        <w:t xml:space="preserve"> while </w:t>
+      </w:r>
+      <w:r>
+        <w:t xml:space="preserve">imagining </w:t>
+      </w:r>
+      <w:r>
+        <w:t>m</w:t>
+      </w:r>
+      <w:r>
+        <w:t xml:space="preserve">oving </w:t>
+      </w:r>
+      <w:r>
+        <w:t xml:space="preserve">my </w:t>
+      </w:r>
+      <w:r>
+        <w:t>right</w:t>
+      </w:r>
+      <w:r>
+        <w:t xml:space="preserve"> hand</w:t>
+      </w:r>
+      <w:r>
+        <w:t>.</w:t>
       </w:r>
     </w:p>
     <w:p>
@@ -2289,20 +2421,38 @@
         <w:t>.</w:t>
       </w:r>
       <w:r>
-        <w:t xml:space="preserve">  Caption</w:t>
-      </w:r>
-    </w:p>
-    <w:p>
-      <w:pPr>
-        <w:pStyle w:val="ListParagraph"/>
-        <w:spacing w:after="120" w:line="23" w:lineRule="atLeast"/>
-        <w:ind w:left="0"/>
-        <w:contextualSpacing w:val="0"/>
-        <w:jc w:val="center"/>
-        <w:rPr>
-          <w:rFonts w:cstheme="minorHAnsi"/>
-        </w:rPr>
-      </w:pPr>
+        <w:t xml:space="preserve">  </w:t>
+      </w:r>
+      <w:r>
+        <w:t xml:space="preserve">Plot of channel spectra and maps, represented in the frequency domain, while </w:t>
+      </w:r>
+      <w:r>
+        <w:t xml:space="preserve">imagining </w:t>
+      </w:r>
+      <w:r>
+        <w:t xml:space="preserve">moving the </w:t>
+      </w:r>
+      <w:r>
+        <w:t>right</w:t>
+      </w:r>
+      <w:r>
+        <w:t xml:space="preserve"> hand.</w:t>
+      </w:r>
+      <w:r>
+        <w:t xml:space="preserve"> Note that there is clearly an increase in neural activity in the left cortical hemisphere, which is again in accordance with the studies mentioned in the abstract.</w:t>
+      </w:r>
+      <w:r>
+        <w:t xml:space="preserve"> However, there is still some peculiar activity in the right caudal region of my brain, noticeable in 9-11 Hz </w:t>
+      </w:r>
+      <w:r>
+        <w:t xml:space="preserve">band of </w:t>
+      </w:r>
+      <w:r>
+        <w:t>the</w:t>
+      </w:r>
+      <w:r>
+        <w:t xml:space="preserve"> μ rhythm.</w:t>
+      </w:r>
     </w:p>
     <w:p>
       <w:pPr>
@@ -2321,6 +2471,8 @@
           <w:smallCaps/>
         </w:rPr>
       </w:pPr>
+      <w:bookmarkStart w:id="0" w:name="_GoBack"/>
+      <w:bookmarkEnd w:id="0"/>
       <w:r>
         <w:rPr>
           <w:rFonts w:cstheme="minorHAnsi"/>
@@ -2328,14 +2480,6 @@
           <w:smallCaps/>
         </w:rPr>
         <w:lastRenderedPageBreak/>
-        <w:t xml:space="preserve"> </w:t>
-      </w:r>
-      <w:r>
-        <w:rPr>
-          <w:rFonts w:cstheme="minorHAnsi"/>
-          <w:b/>
-          <w:smallCaps/>
-        </w:rPr>
         <w:t>Discussion</w:t>
       </w:r>
     </w:p>
@@ -2818,7 +2962,7 @@
             <w:bCs/>
             <w:noProof/>
           </w:rPr>
-          <w:t>2</w:t>
+          <w:t>5</w:t>
         </w:r>
         <w:r>
           <w:rPr>
@@ -4342,7 +4486,7 @@
 </file>
 
 <file path=customXml/itemProps2.xml><?xml version="1.0" encoding="utf-8"?>
-<ds:datastoreItem xmlns:ds="http://schemas.openxmlformats.org/officeDocument/2006/customXml" ds:itemID="{ABF5552F-56FC-492E-9335-6E797CF550C8}">
+<ds:datastoreItem xmlns:ds="http://schemas.openxmlformats.org/officeDocument/2006/customXml" ds:itemID="{C6DEE20C-9258-4354-BFB6-7B8E8B953F84}">
   <ds:schemaRefs>
     <ds:schemaRef ds:uri="http://schemas.openxmlformats.org/officeDocument/2006/bibliography"/>
   </ds:schemaRefs>

</xml_diff>

<commit_message>
Write discussion and conclusion sections
</commit_message>
<xml_diff>
--- a/report/ttf10_LabReport.docx
+++ b/report/ttf10_LabReport.docx
@@ -1525,6 +1525,7 @@
           <w:sz w:val="20"/>
         </w:rPr>
       </w:pPr>
+      <w:bookmarkStart w:id="0" w:name="_Ref468486703"/>
       <w:r>
         <w:rPr>
           <w:b/>
@@ -1562,6 +1563,7 @@
         </w:rPr>
         <w:fldChar w:fldCharType="end"/>
       </w:r>
+      <w:bookmarkEnd w:id="0"/>
       <w:r>
         <w:rPr>
           <w:b/>
@@ -2487,17 +2489,338 @@
         <w:spacing w:after="120" w:line="23" w:lineRule="atLeast"/>
         <w:ind w:left="0" w:firstLine="360"/>
         <w:contextualSpacing w:val="0"/>
-        <w:rPr>
-          <w:rFonts w:cstheme="minorHAnsi"/>
-          <w:sz w:val="22"/>
-        </w:rPr>
-      </w:pPr>
-      <w:r>
-        <w:rPr>
-          <w:rFonts w:cstheme="minorHAnsi"/>
-          <w:sz w:val="22"/>
-        </w:rPr>
-        <w:t>The discussion goes here</w:t>
+        <w:jc w:val="both"/>
+        <w:rPr>
+          <w:rFonts w:cstheme="minorHAnsi"/>
+          <w:sz w:val="22"/>
+        </w:rPr>
+      </w:pPr>
+      <w:r>
+        <w:rPr>
+          <w:rFonts w:cstheme="minorHAnsi"/>
+          <w:sz w:val="22"/>
+        </w:rPr>
+        <w:t xml:space="preserve">Following from the results given in the previous section, showing time-domain and frequency-domain representations of </w:t>
+      </w:r>
+      <w:r>
+        <w:rPr>
+          <w:rFonts w:cstheme="minorHAnsi"/>
+          <w:sz w:val="22"/>
+        </w:rPr>
+        <w:t>the EEG signals in five tests</w:t>
+      </w:r>
+      <w:r>
+        <w:rPr>
+          <w:rFonts w:cstheme="minorHAnsi"/>
+          <w:sz w:val="22"/>
+        </w:rPr>
+        <w:t xml:space="preserve">, collected as scalp potentials from my very own brain, </w:t>
+      </w:r>
+      <w:r>
+        <w:rPr>
+          <w:rFonts w:cstheme="minorHAnsi"/>
+          <w:sz w:val="22"/>
+        </w:rPr>
+        <w:t>let us now discuss the difference seen in the signals between the relaxation state and the moving states.</w:t>
+      </w:r>
+    </w:p>
+    <w:p>
+      <w:pPr>
+        <w:pStyle w:val="ListParagraph"/>
+        <w:spacing w:after="120" w:line="23" w:lineRule="atLeast"/>
+        <w:ind w:left="0" w:firstLine="360"/>
+        <w:contextualSpacing w:val="0"/>
+        <w:jc w:val="both"/>
+        <w:rPr>
+          <w:rFonts w:cstheme="minorHAnsi"/>
+          <w:sz w:val="22"/>
+        </w:rPr>
+      </w:pPr>
+      <w:r>
+        <w:rPr>
+          <w:rFonts w:cstheme="minorHAnsi"/>
+          <w:sz w:val="22"/>
+        </w:rPr>
+        <w:t xml:space="preserve">As I started to mention in the caption to Fig. 1, </w:t>
+      </w:r>
+      <w:r>
+        <w:rPr>
+          <w:rFonts w:cstheme="minorHAnsi"/>
+          <w:sz w:val="22"/>
+        </w:rPr>
+        <w:t xml:space="preserve">there is a possibility that my frenzied mental state at the time of the trials had a pronounced </w:t>
+      </w:r>
+      <w:r>
+        <w:rPr>
+          <w:rFonts w:cstheme="minorHAnsi"/>
+          <w:sz w:val="22"/>
+        </w:rPr>
+        <w:t>skewing effect on the data acquired.</w:t>
+      </w:r>
+      <w:r>
+        <w:rPr>
+          <w:rFonts w:cstheme="minorHAnsi"/>
+          <w:sz w:val="22"/>
+        </w:rPr>
+        <w:t xml:space="preserve"> As it took place in a later time in the year, when the atmosphere is colder and drier, I recall having difficulty preventing myself from blinking during the 10-second testing intervals. Executing a blinking motion—or at least having the desire to do so—must be to blame for some of the spikes in the signal seen in Fig. 1. So, unfortunately, we may have to conclude that the control trial of this experiment returned data t</w:t>
+      </w:r>
+      <w:r>
+        <w:rPr>
+          <w:rFonts w:cstheme="minorHAnsi"/>
+          <w:sz w:val="22"/>
+        </w:rPr>
+        <w:t xml:space="preserve">hat is not nearly as helpful as </w:t>
+      </w:r>
+      <w:r>
+        <w:rPr>
+          <w:rFonts w:cstheme="minorHAnsi"/>
+          <w:sz w:val="22"/>
+        </w:rPr>
+        <w:t>hoped.</w:t>
+      </w:r>
+    </w:p>
+    <w:p>
+      <w:pPr>
+        <w:pStyle w:val="ListParagraph"/>
+        <w:spacing w:after="120" w:line="23" w:lineRule="atLeast"/>
+        <w:ind w:left="0" w:firstLine="360"/>
+        <w:contextualSpacing w:val="0"/>
+        <w:jc w:val="both"/>
+        <w:rPr>
+          <w:sz w:val="22"/>
+        </w:rPr>
+      </w:pPr>
+      <w:r>
+        <w:rPr>
+          <w:rFonts w:cstheme="minorHAnsi"/>
+          <w:sz w:val="22"/>
+        </w:rPr>
+        <w:t>From the subsequent four trials, the best example of contralateral neural activity—by far—is seen in Trial 2: moving the left hand.</w:t>
+      </w:r>
+      <w:r>
+        <w:rPr>
+          <w:rFonts w:cstheme="minorHAnsi"/>
+          <w:sz w:val="22"/>
+        </w:rPr>
+        <w:t xml:space="preserve"> As explained in the caption t</w:t>
+      </w:r>
+      <w:r>
+        <w:rPr>
+          <w:sz w:val="22"/>
+        </w:rPr>
+        <w:t xml:space="preserve">o </w:t>
+      </w:r>
+      <w:r>
+        <w:rPr>
+          <w:sz w:val="22"/>
+        </w:rPr>
+        <w:fldChar w:fldCharType="begin"/>
+      </w:r>
+      <w:r>
+        <w:rPr>
+          <w:sz w:val="22"/>
+        </w:rPr>
+        <w:instrText xml:space="preserve"> REF _Ref468486703 \h </w:instrText>
+      </w:r>
+      <w:r>
+        <w:rPr>
+          <w:sz w:val="22"/>
+        </w:rPr>
+      </w:r>
+      <w:r>
+        <w:rPr>
+          <w:sz w:val="22"/>
+        </w:rPr>
+        <w:instrText xml:space="preserve"> \* MERGEFORMAT </w:instrText>
+      </w:r>
+      <w:r>
+        <w:rPr>
+          <w:sz w:val="22"/>
+        </w:rPr>
+        <w:fldChar w:fldCharType="separate"/>
+      </w:r>
+      <w:r>
+        <w:rPr>
+          <w:sz w:val="22"/>
+        </w:rPr>
+        <w:t>Fig. 4</w:t>
+      </w:r>
+      <w:r>
+        <w:rPr>
+          <w:sz w:val="22"/>
+        </w:rPr>
+        <w:fldChar w:fldCharType="end"/>
+      </w:r>
+      <w:r>
+        <w:rPr>
+          <w:sz w:val="22"/>
+        </w:rPr>
+        <w:t xml:space="preserve">, there is a dramatic surge in power spectral density (PSD) in the right-most topographical region of the brain. </w:t>
+      </w:r>
+      <w:r>
+        <w:rPr>
+          <w:sz w:val="22"/>
+        </w:rPr>
+        <w:t xml:space="preserve">In accordance with the recent studies mentioned in the abstract, </w:t>
+      </w:r>
+      <w:r>
+        <w:rPr>
+          <w:sz w:val="22"/>
+        </w:rPr>
+        <w:t>this effect is accounted for by the scientific paradigm conc</w:t>
+      </w:r>
+      <w:r>
+        <w:rPr>
+          <w:sz w:val="22"/>
+        </w:rPr>
+        <w:t xml:space="preserve">erning the relationship between voluntary movements of the body and the cortical hemisphere </w:t>
+      </w:r>
+      <w:r>
+        <w:rPr>
+          <w:i/>
+          <w:sz w:val="22"/>
+        </w:rPr>
+        <w:t>on the opposing side</w:t>
+      </w:r>
+      <w:r>
+        <w:rPr>
+          <w:sz w:val="22"/>
+        </w:rPr>
+        <w:t xml:space="preserve"> of the body.</w:t>
+      </w:r>
+      <w:r>
+        <w:rPr>
+          <w:sz w:val="22"/>
+        </w:rPr>
+        <w:t xml:space="preserve"> As seen in the time-domain plot of this data, the majority of this PSD is amassed between 2.7 and 4.9 seconds; I recall there were a few times throughout the course of this experiment when I either performed </w:t>
+      </w:r>
+      <w:r>
+        <w:rPr>
+          <w:i/>
+          <w:sz w:val="22"/>
+        </w:rPr>
+        <w:t>or imagined performing</w:t>
+      </w:r>
+      <w:r>
+        <w:rPr>
+          <w:sz w:val="22"/>
+        </w:rPr>
+        <w:t xml:space="preserve"> a hand-clench with greater energy, focus, and determination. I believe, as a result, this was one of those times.</w:t>
+      </w:r>
+    </w:p>
+    <w:p>
+      <w:pPr>
+        <w:pStyle w:val="ListParagraph"/>
+        <w:spacing w:after="120" w:line="23" w:lineRule="atLeast"/>
+        <w:ind w:left="0" w:firstLine="360"/>
+        <w:contextualSpacing w:val="0"/>
+        <w:jc w:val="both"/>
+        <w:rPr>
+          <w:sz w:val="22"/>
+        </w:rPr>
+      </w:pPr>
+      <w:r>
+        <w:rPr>
+          <w:sz w:val="22"/>
+        </w:rPr>
+        <w:t xml:space="preserve">From looking at all the other trials, it is interestingly apparent that there always seems to be some increased neural activity </w:t>
+      </w:r>
+      <w:r>
+        <w:rPr>
+          <w:sz w:val="22"/>
+        </w:rPr>
+        <w:t>in the right caudal region of my brain. That is, the μ waves produced by my</w:t>
+      </w:r>
+      <w:r>
+        <w:rPr>
+          <w:sz w:val="22"/>
+        </w:rPr>
+        <w:t xml:space="preserve"> brain were overall higher in energy than the mean brainwave energy dissipated over the course of each 10-second trial. </w:t>
+      </w:r>
+      <w:r>
+        <w:rPr>
+          <w:sz w:val="22"/>
+        </w:rPr>
+        <w:t>As this is hard to explain, perhaps I can guess that this effect can be attributed to the fact that the computer data acquisition setup was slightly to my left-hand side.</w:t>
+      </w:r>
+    </w:p>
+    <w:p>
+      <w:pPr>
+        <w:pStyle w:val="ListParagraph"/>
+        <w:spacing w:after="120" w:line="23" w:lineRule="atLeast"/>
+        <w:ind w:left="0" w:firstLine="360"/>
+        <w:contextualSpacing w:val="0"/>
+        <w:jc w:val="both"/>
+        <w:rPr>
+          <w:rFonts w:cstheme="minorHAnsi"/>
+          <w:sz w:val="22"/>
+        </w:rPr>
+      </w:pPr>
+      <w:r>
+        <w:rPr>
+          <w:sz w:val="22"/>
+        </w:rPr>
+        <w:t>After having performed this experime</w:t>
+      </w:r>
+      <w:r>
+        <w:rPr>
+          <w:sz w:val="22"/>
+        </w:rPr>
+        <w:t>nt once, I have now realized the sensitivity of neural scan technologies and the inherent difficulty of producing good data. To optimize data quality, these tests would have had to be reiterated by the subject until unprecedented activity is rendered statistically insignificant.</w:t>
+      </w:r>
+      <w:r>
+        <w:rPr>
+          <w:sz w:val="22"/>
+        </w:rPr>
+        <w:t xml:space="preserve"> Additionally, data from a handful of test subjects </w:t>
+      </w:r>
+      <w:r>
+        <w:rPr>
+          <w:sz w:val="22"/>
+        </w:rPr>
+        <w:t xml:space="preserve">could be averaged to reveal a minimally </w:t>
+      </w:r>
+      <w:r>
+        <w:rPr>
+          <w:sz w:val="22"/>
+        </w:rPr>
+        <w:t xml:space="preserve">biased set of results, leading to an easier and more accurate conclusion </w:t>
+      </w:r>
+      <w:r>
+        <w:rPr>
+          <w:sz w:val="22"/>
+        </w:rPr>
+        <w:t>surrounding</w:t>
+      </w:r>
+      <w:r>
+        <w:rPr>
+          <w:sz w:val="22"/>
+        </w:rPr>
+        <w:t xml:space="preserve"> statistical significances </w:t>
+      </w:r>
+      <w:r>
+        <w:rPr>
+          <w:sz w:val="22"/>
+        </w:rPr>
+        <w:t>present in</w:t>
+      </w:r>
+      <w:r>
+        <w:rPr>
+          <w:sz w:val="22"/>
+        </w:rPr>
+        <w:t xml:space="preserve"> the data</w:t>
+      </w:r>
+      <w:r>
+        <w:rPr>
+          <w:sz w:val="22"/>
+        </w:rPr>
+        <w:t xml:space="preserve"> overall</w:t>
+      </w:r>
+      <w:r>
+        <w:rPr>
+          <w:sz w:val="22"/>
+        </w:rPr>
+        <w:t>.</w:t>
       </w:r>
     </w:p>
     <w:p>
@@ -2562,7 +2885,65 @@
           <w:rFonts w:cstheme="minorHAnsi"/>
           <w:sz w:val="22"/>
         </w:rPr>
-        <w:t>The conclusion goes here</w:t>
+        <w:t>In the context of driving safety, the ability to apply knowledge and current, state-of-the-art EEG neuroscan technologies h</w:t>
+      </w:r>
+      <w:r>
+        <w:rPr>
+          <w:rFonts w:cstheme="minorHAnsi"/>
+          <w:sz w:val="22"/>
+        </w:rPr>
+        <w:t>as unprecedented value. Situations in the real world,</w:t>
+      </w:r>
+      <w:r>
+        <w:rPr>
+          <w:rFonts w:cstheme="minorHAnsi"/>
+          <w:sz w:val="22"/>
+        </w:rPr>
+        <w:t xml:space="preserve"> in which critical human factors such as distraction, inattention, and drowsiness </w:t>
+      </w:r>
+      <w:r>
+        <w:rPr>
+          <w:rFonts w:cstheme="minorHAnsi"/>
+          <w:sz w:val="22"/>
+        </w:rPr>
+        <w:t>may arise in drivers</w:t>
+      </w:r>
+      <w:r>
+        <w:rPr>
+          <w:rFonts w:cstheme="minorHAnsi"/>
+          <w:sz w:val="22"/>
+        </w:rPr>
+        <w:t xml:space="preserve">, could be monitored in real-time to </w:t>
+      </w:r>
+      <w:r>
+        <w:rPr>
+          <w:rFonts w:cstheme="minorHAnsi"/>
+          <w:sz w:val="22"/>
+        </w:rPr>
+        <w:t>alert and prevent</w:t>
+      </w:r>
+      <w:r>
+        <w:rPr>
+          <w:rFonts w:cstheme="minorHAnsi"/>
+          <w:sz w:val="22"/>
+        </w:rPr>
+        <w:t xml:space="preserve"> unnecessary danger to the driver, the car, and even the passengers and cargo.</w:t>
+      </w:r>
+      <w:r>
+        <w:rPr>
+          <w:rFonts w:cstheme="minorHAnsi"/>
+          <w:sz w:val="22"/>
+        </w:rPr>
+        <w:t xml:space="preserve"> Of the many possibilities </w:t>
+      </w:r>
+      <w:bookmarkStart w:id="1" w:name="_GoBack"/>
+      <w:bookmarkEnd w:id="1"/>
+      <w:r>
+        <w:rPr>
+          <w:rFonts w:cstheme="minorHAnsi"/>
+          <w:sz w:val="22"/>
+        </w:rPr>
+        <w:t>implied by this technology, this application would undoubtedly save lives and make the roads a safer place.</w:t>
       </w:r>
     </w:p>
     <w:p>
@@ -2711,8 +3092,6 @@
         </w:rPr>
         <w:t>t!</w:t>
       </w:r>
-      <w:bookmarkStart w:id="0" w:name="_GoBack"/>
-      <w:bookmarkEnd w:id="0"/>
     </w:p>
     <w:sectPr>
       <w:headerReference w:type="default" r:id="rId29"/>
@@ -4362,7 +4741,7 @@
 </file>
 
 <file path=customXml/itemProps2.xml><?xml version="1.0" encoding="utf-8"?>
-<ds:datastoreItem xmlns:ds="http://schemas.openxmlformats.org/officeDocument/2006/customXml" ds:itemID="{48800DEE-96B4-4A5B-9D58-D3E3792FF946}">
+<ds:datastoreItem xmlns:ds="http://schemas.openxmlformats.org/officeDocument/2006/customXml" ds:itemID="{46AD9410-AE19-4FDD-849B-E9B317F1E0A3}">
   <ds:schemaRefs>
     <ds:schemaRef ds:uri="http://schemas.openxmlformats.org/officeDocument/2006/bibliography"/>
   </ds:schemaRefs>

</xml_diff>